<commit_message>
Edit Instructions and requirments.
</commit_message>
<xml_diff>
--- a/Instructions.docx
+++ b/Instructions.docx
@@ -24,39 +24,7 @@
           <w:u w:val="none"/>
           <w:effect w:val="none"/>
         </w:rPr>
-        <w:t xml:space="preserve">About the Sample </w:t>
-      </w:r>
-      <w:r>
-        <w:rPr>
-          <w:rFonts w:ascii="Times New Roman" w:hAnsi="Times New Roman"/>
-          <w:b/>
-          <w:i/>
-          <w:caps w:val="false"/>
-          <w:smallCaps w:val="false"/>
-          <w:strike w:val="false"/>
-          <w:dstrike w:val="false"/>
-          <w:color w:val="000000"/>
-          <w:sz w:val="36"/>
-          <w:u w:val="none"/>
-          <w:effect w:val="none"/>
-        </w:rPr>
-        <w:t xml:space="preserve">IITBombayX Remote </w:t>
-      </w:r>
-      <w:r>
-        <w:rPr>
-          <w:rFonts w:ascii="Times New Roman" w:hAnsi="Times New Roman"/>
-          <w:b/>
-          <w:i/>
-          <w:caps w:val="false"/>
-          <w:smallCaps w:val="false"/>
-          <w:strike w:val="false"/>
-          <w:dstrike w:val="false"/>
-          <w:color w:val="000000"/>
-          <w:sz w:val="36"/>
-          <w:u w:val="none"/>
-          <w:effect w:val="none"/>
-        </w:rPr>
-        <w:t>DRF Application</w:t>
+        <w:t>About the Sample IITBombayX Remote DRF Application</w:t>
       </w:r>
     </w:p>
     <w:p>
@@ -83,25 +51,7 @@
           <w:u w:val="none"/>
           <w:effect w:val="none"/>
         </w:rPr>
-        <w:t xml:space="preserve">This application is built to Confirm the </w:t>
-      </w:r>
-      <w:r>
-        <w:rPr>
-          <w:rFonts w:ascii="Times New Roman" w:hAnsi="Times New Roman"/>
-          <w:b w:val="false"/>
-          <w:bCs w:val="false"/>
-          <w:i/>
-          <w:caps w:val="false"/>
-          <w:smallCaps w:val="false"/>
-          <w:strike w:val="false"/>
-          <w:dstrike w:val="false"/>
-          <w:color w:val="000000"/>
-          <w:sz w:val="24"/>
-          <w:szCs w:val="24"/>
-          <w:u w:val="none"/>
-          <w:effect w:val="none"/>
-        </w:rPr>
-        <w:t xml:space="preserve">some </w:t>
+        <w:t xml:space="preserve">This application is built to Confirm the some </w:t>
       </w:r>
       <w:r>
         <w:rPr>
@@ -139,61 +89,7 @@
           <w:u w:val="none"/>
           <w:effect w:val="none"/>
         </w:rPr>
-        <w:t>X utilities like custom registration page, enrollment etc.</w:t>
-      </w:r>
-      <w:r>
-        <w:rPr>
-          <w:rFonts w:ascii="Times New Roman" w:hAnsi="Times New Roman"/>
-          <w:b w:val="false"/>
-          <w:bCs w:val="false"/>
-          <w:i/>
-          <w:caps w:val="false"/>
-          <w:smallCaps w:val="false"/>
-          <w:strike w:val="false"/>
-          <w:dstrike w:val="false"/>
-          <w:color w:val="000000"/>
-          <w:sz w:val="24"/>
-          <w:szCs w:val="24"/>
-          <w:u w:val="none"/>
-          <w:effect w:val="none"/>
-        </w:rPr>
-        <w:t xml:space="preserve"> </w:t>
-      </w:r>
-      <w:r>
-        <w:rPr>
-          <w:rFonts w:ascii="Times New Roman" w:hAnsi="Times New Roman"/>
-          <w:b w:val="false"/>
-          <w:bCs w:val="false"/>
-          <w:i/>
-          <w:caps w:val="false"/>
-          <w:smallCaps w:val="false"/>
-          <w:strike w:val="false"/>
-          <w:dstrike w:val="false"/>
-          <w:color w:val="000000"/>
-          <w:sz w:val="24"/>
-          <w:szCs w:val="24"/>
-          <w:u w:val="none"/>
-          <w:effect w:val="none"/>
-        </w:rPr>
-        <w:t xml:space="preserve">from remote application </w:t>
-      </w:r>
-      <w:r>
-        <w:rPr>
-          <w:rFonts w:ascii="Times New Roman" w:hAnsi="Times New Roman"/>
-          <w:b w:val="false"/>
-          <w:bCs w:val="false"/>
-          <w:i/>
-          <w:caps w:val="false"/>
-          <w:smallCaps w:val="false"/>
-          <w:strike w:val="false"/>
-          <w:dstrike w:val="false"/>
-          <w:color w:val="000000"/>
-          <w:sz w:val="24"/>
-          <w:szCs w:val="24"/>
-          <w:u w:val="none"/>
-          <w:effect w:val="none"/>
-        </w:rPr>
-        <w:t xml:space="preserve">external Registration with the help of </w:t>
+        <w:t xml:space="preserve">X utilities like custom registration page, enrollment etc. from remote application external Registration with the help of </w:t>
       </w:r>
       <w:r>
         <w:rPr>
@@ -231,25 +127,7 @@
           <w:u w:val="none"/>
           <w:effect w:val="none"/>
         </w:rPr>
-        <w:t>X</w:t>
-      </w:r>
-      <w:r>
-        <w:rPr>
-          <w:rFonts w:ascii="Times New Roman" w:hAnsi="Times New Roman"/>
-          <w:b w:val="false"/>
-          <w:bCs w:val="false"/>
-          <w:i/>
-          <w:caps w:val="false"/>
-          <w:smallCaps w:val="false"/>
-          <w:strike w:val="false"/>
-          <w:dstrike w:val="false"/>
-          <w:color w:val="000000"/>
-          <w:sz w:val="24"/>
-          <w:szCs w:val="24"/>
-          <w:u w:val="none"/>
-          <w:effect w:val="none"/>
-        </w:rPr>
-        <w:t xml:space="preserve"> database credentials.</w:t>
+        <w:t>X database credentials.</w:t>
       </w:r>
     </w:p>
     <w:p>
@@ -300,43 +178,7 @@
           <w:u w:val="none"/>
           <w:effect w:val="none"/>
         </w:rPr>
-        <w:t xml:space="preserve"> In progress... Users can register  </w:t>
-      </w:r>
-      <w:r>
-        <w:rPr>
-          <w:rFonts w:ascii="Times New Roman" w:hAnsi="Times New Roman"/>
-          <w:b w:val="false"/>
-          <w:bCs w:val="false"/>
-          <w:i/>
-          <w:caps w:val="false"/>
-          <w:smallCaps w:val="false"/>
-          <w:strike w:val="false"/>
-          <w:dstrike w:val="false"/>
-          <w:color w:val="000000"/>
-          <w:sz w:val="24"/>
-          <w:szCs w:val="24"/>
-          <w:u w:val="none"/>
-          <w:effect w:val="none"/>
-        </w:rPr>
-        <w:t xml:space="preserve">and enroll to the available courses </w:t>
-      </w:r>
-      <w:r>
-        <w:rPr>
-          <w:rFonts w:ascii="Times New Roman" w:hAnsi="Times New Roman"/>
-          <w:b w:val="false"/>
-          <w:bCs w:val="false"/>
-          <w:i/>
-          <w:caps w:val="false"/>
-          <w:smallCaps w:val="false"/>
-          <w:strike w:val="false"/>
-          <w:dstrike w:val="false"/>
-          <w:color w:val="000000"/>
-          <w:sz w:val="24"/>
-          <w:szCs w:val="24"/>
-          <w:u w:val="none"/>
-          <w:effect w:val="none"/>
-        </w:rPr>
-        <w:t xml:space="preserve">on the </w:t>
+        <w:t xml:space="preserve"> In progress... Users can register  and enroll to the available courses on the </w:t>
       </w:r>
       <w:r>
         <w:rPr>
@@ -374,25 +216,7 @@
           <w:u w:val="none"/>
           <w:effect w:val="none"/>
         </w:rPr>
-        <w:t>X</w:t>
-      </w:r>
-      <w:r>
-        <w:rPr>
-          <w:rFonts w:ascii="Times New Roman" w:hAnsi="Times New Roman"/>
-          <w:b w:val="false"/>
-          <w:bCs w:val="false"/>
-          <w:i/>
-          <w:caps w:val="false"/>
-          <w:smallCaps w:val="false"/>
-          <w:strike w:val="false"/>
-          <w:dstrike w:val="false"/>
-          <w:color w:val="000000"/>
-          <w:sz w:val="24"/>
-          <w:szCs w:val="24"/>
-          <w:u w:val="none"/>
-          <w:effect w:val="none"/>
-        </w:rPr>
-        <w:t xml:space="preserve"> platform using </w:t>
+        <w:t xml:space="preserve">X platform using </w:t>
       </w:r>
       <w:r>
         <w:rPr>
@@ -430,25 +254,7 @@
           <w:u w:val="none"/>
           <w:effect w:val="none"/>
         </w:rPr>
-        <w:t>X</w:t>
-      </w:r>
-      <w:r>
-        <w:rPr>
-          <w:rFonts w:ascii="Times New Roman" w:hAnsi="Times New Roman"/>
-          <w:b w:val="false"/>
-          <w:bCs w:val="false"/>
-          <w:i/>
-          <w:caps w:val="false"/>
-          <w:smallCaps w:val="false"/>
-          <w:strike w:val="false"/>
-          <w:dstrike w:val="false"/>
-          <w:color w:val="000000"/>
-          <w:sz w:val="24"/>
-          <w:szCs w:val="24"/>
-          <w:u w:val="none"/>
-          <w:effect w:val="none"/>
-        </w:rPr>
-        <w:t xml:space="preserve"> database credentials.</w:t>
+        <w:t>X database credentials.</w:t>
       </w:r>
     </w:p>
     <w:p>
@@ -615,7 +421,7 @@
           <w:numId w:val="0"/>
         </w:numPr>
         <w:suppressAutoHyphens w:val="true"/>
-        <w:overflowPunct w:val="false"/>
+        <w:overflowPunct w:val="true"/>
         <w:bidi w:val="0"/>
         <w:spacing w:lineRule="auto" w:line="276" w:before="240" w:after="140"/>
         <w:ind w:left="720" w:right="0" w:hanging="0"/>
@@ -689,8 +495,8 @@
         </w:tblCellMar>
       </w:tblPr>
       <w:tblGrid>
-        <w:gridCol w:w="731"/>
-        <w:gridCol w:w="2217"/>
+        <w:gridCol w:w="730"/>
+        <w:gridCol w:w="2218"/>
         <w:gridCol w:w="2895"/>
         <w:gridCol w:w="4128"/>
       </w:tblGrid>
@@ -698,7 +504,7 @@
         <w:trPr/>
         <w:tc>
           <w:tcPr>
-            <w:tcW w:w="731" w:type="dxa"/>
+            <w:tcW w:w="730" w:type="dxa"/>
             <w:tcBorders>
               <w:top w:val="single" w:sz="2" w:space="0" w:color="000000"/>
               <w:left w:val="single" w:sz="2" w:space="0" w:color="000000"/>
@@ -726,7 +532,7 @@
         </w:tc>
         <w:tc>
           <w:tcPr>
-            <w:tcW w:w="2217" w:type="dxa"/>
+            <w:tcW w:w="2218" w:type="dxa"/>
             <w:tcBorders>
               <w:top w:val="single" w:sz="2" w:space="0" w:color="000000"/>
               <w:left w:val="single" w:sz="2" w:space="0" w:color="000000"/>
@@ -814,7 +620,7 @@
         <w:trPr/>
         <w:tc>
           <w:tcPr>
-            <w:tcW w:w="731" w:type="dxa"/>
+            <w:tcW w:w="730" w:type="dxa"/>
             <w:tcBorders>
               <w:left w:val="single" w:sz="2" w:space="0" w:color="000000"/>
               <w:bottom w:val="single" w:sz="2" w:space="0" w:color="000000"/>
@@ -834,7 +640,7 @@
         </w:tc>
         <w:tc>
           <w:tcPr>
-            <w:tcW w:w="2217" w:type="dxa"/>
+            <w:tcW w:w="2218" w:type="dxa"/>
             <w:tcBorders>
               <w:left w:val="single" w:sz="2" w:space="0" w:color="000000"/>
               <w:bottom w:val="single" w:sz="2" w:space="0" w:color="000000"/>
@@ -897,7 +703,7 @@
         <w:trPr/>
         <w:tc>
           <w:tcPr>
-            <w:tcW w:w="731" w:type="dxa"/>
+            <w:tcW w:w="730" w:type="dxa"/>
             <w:tcBorders>
               <w:left w:val="single" w:sz="2" w:space="0" w:color="000000"/>
               <w:bottom w:val="single" w:sz="2" w:space="0" w:color="000000"/>
@@ -917,7 +723,7 @@
         </w:tc>
         <w:tc>
           <w:tcPr>
-            <w:tcW w:w="2217" w:type="dxa"/>
+            <w:tcW w:w="2218" w:type="dxa"/>
             <w:tcBorders>
               <w:left w:val="single" w:sz="2" w:space="0" w:color="000000"/>
               <w:bottom w:val="single" w:sz="2" w:space="0" w:color="000000"/>
@@ -980,7 +786,7 @@
         <w:trPr/>
         <w:tc>
           <w:tcPr>
-            <w:tcW w:w="731" w:type="dxa"/>
+            <w:tcW w:w="730" w:type="dxa"/>
             <w:tcBorders>
               <w:left w:val="single" w:sz="2" w:space="0" w:color="000000"/>
               <w:bottom w:val="single" w:sz="2" w:space="0" w:color="000000"/>
@@ -1000,7 +806,7 @@
         </w:tc>
         <w:tc>
           <w:tcPr>
-            <w:tcW w:w="2217" w:type="dxa"/>
+            <w:tcW w:w="2218" w:type="dxa"/>
             <w:tcBorders>
               <w:left w:val="single" w:sz="2" w:space="0" w:color="000000"/>
               <w:bottom w:val="single" w:sz="2" w:space="0" w:color="000000"/>
@@ -1079,7 +885,7 @@
         <w:trPr/>
         <w:tc>
           <w:tcPr>
-            <w:tcW w:w="731" w:type="dxa"/>
+            <w:tcW w:w="730" w:type="dxa"/>
             <w:tcBorders>
               <w:left w:val="single" w:sz="2" w:space="0" w:color="000000"/>
               <w:bottom w:val="single" w:sz="2" w:space="0" w:color="000000"/>
@@ -1099,7 +905,7 @@
         </w:tc>
         <w:tc>
           <w:tcPr>
-            <w:tcW w:w="2217" w:type="dxa"/>
+            <w:tcW w:w="2218" w:type="dxa"/>
             <w:tcBorders>
               <w:left w:val="single" w:sz="2" w:space="0" w:color="000000"/>
               <w:bottom w:val="single" w:sz="2" w:space="0" w:color="000000"/>
@@ -3134,9 +2940,9 @@
         </w:tblCellMar>
       </w:tblPr>
       <w:tblGrid>
-        <w:gridCol w:w="600"/>
+        <w:gridCol w:w="599"/>
         <w:gridCol w:w="1895"/>
-        <w:gridCol w:w="1420"/>
+        <w:gridCol w:w="1421"/>
         <w:gridCol w:w="2674"/>
         <w:gridCol w:w="3383"/>
       </w:tblGrid>
@@ -3144,7 +2950,7 @@
         <w:trPr/>
         <w:tc>
           <w:tcPr>
-            <w:tcW w:w="600" w:type="dxa"/>
+            <w:tcW w:w="599" w:type="dxa"/>
             <w:tcBorders>
               <w:top w:val="single" w:sz="2" w:space="0" w:color="000000"/>
               <w:left w:val="single" w:sz="2" w:space="0" w:color="000000"/>
@@ -3251,7 +3057,7 @@
         </w:tc>
         <w:tc>
           <w:tcPr>
-            <w:tcW w:w="1420" w:type="dxa"/>
+            <w:tcW w:w="1421" w:type="dxa"/>
             <w:tcBorders>
               <w:top w:val="single" w:sz="2" w:space="0" w:color="000000"/>
               <w:left w:val="single" w:sz="2" w:space="0" w:color="000000"/>
@@ -3394,7 +3200,7 @@
         <w:trPr/>
         <w:tc>
           <w:tcPr>
-            <w:tcW w:w="600" w:type="dxa"/>
+            <w:tcW w:w="599" w:type="dxa"/>
             <w:tcBorders>
               <w:left w:val="single" w:sz="2" w:space="0" w:color="000000"/>
               <w:bottom w:val="single" w:sz="2" w:space="0" w:color="000000"/>
@@ -3472,7 +3278,7 @@
         </w:tc>
         <w:tc>
           <w:tcPr>
-            <w:tcW w:w="1420" w:type="dxa"/>
+            <w:tcW w:w="1421" w:type="dxa"/>
             <w:tcBorders>
               <w:left w:val="single" w:sz="2" w:space="0" w:color="000000"/>
               <w:bottom w:val="single" w:sz="2" w:space="0" w:color="000000"/>
@@ -3602,7 +3408,7 @@
         <w:trPr/>
         <w:tc>
           <w:tcPr>
-            <w:tcW w:w="600" w:type="dxa"/>
+            <w:tcW w:w="599" w:type="dxa"/>
             <w:tcBorders>
               <w:left w:val="single" w:sz="2" w:space="0" w:color="000000"/>
               <w:bottom w:val="single" w:sz="2" w:space="0" w:color="000000"/>
@@ -3680,7 +3486,7 @@
         </w:tc>
         <w:tc>
           <w:tcPr>
-            <w:tcW w:w="1420" w:type="dxa"/>
+            <w:tcW w:w="1421" w:type="dxa"/>
             <w:tcBorders>
               <w:left w:val="single" w:sz="2" w:space="0" w:color="000000"/>
               <w:bottom w:val="single" w:sz="2" w:space="0" w:color="000000"/>
@@ -3800,7 +3606,7 @@
         <w:trPr/>
         <w:tc>
           <w:tcPr>
-            <w:tcW w:w="600" w:type="dxa"/>
+            <w:tcW w:w="599" w:type="dxa"/>
             <w:tcBorders>
               <w:left w:val="single" w:sz="2" w:space="0" w:color="000000"/>
               <w:bottom w:val="single" w:sz="2" w:space="0" w:color="000000"/>
@@ -3878,7 +3684,7 @@
         </w:tc>
         <w:tc>
           <w:tcPr>
-            <w:tcW w:w="1420" w:type="dxa"/>
+            <w:tcW w:w="1421" w:type="dxa"/>
             <w:tcBorders>
               <w:left w:val="single" w:sz="2" w:space="0" w:color="000000"/>
               <w:bottom w:val="single" w:sz="2" w:space="0" w:color="000000"/>
@@ -4008,7 +3814,7 @@
         <w:trPr/>
         <w:tc>
           <w:tcPr>
-            <w:tcW w:w="600" w:type="dxa"/>
+            <w:tcW w:w="599" w:type="dxa"/>
             <w:tcBorders>
               <w:left w:val="single" w:sz="2" w:space="0" w:color="000000"/>
               <w:bottom w:val="single" w:sz="2" w:space="0" w:color="000000"/>
@@ -4086,7 +3892,7 @@
         </w:tc>
         <w:tc>
           <w:tcPr>
-            <w:tcW w:w="1420" w:type="dxa"/>
+            <w:tcW w:w="1421" w:type="dxa"/>
             <w:tcBorders>
               <w:left w:val="single" w:sz="2" w:space="0" w:color="000000"/>
               <w:bottom w:val="single" w:sz="2" w:space="0" w:color="000000"/>
@@ -4216,7 +4022,7 @@
         <w:trPr/>
         <w:tc>
           <w:tcPr>
-            <w:tcW w:w="600" w:type="dxa"/>
+            <w:tcW w:w="599" w:type="dxa"/>
             <w:tcBorders>
               <w:left w:val="single" w:sz="2" w:space="0" w:color="000000"/>
               <w:bottom w:val="single" w:sz="2" w:space="0" w:color="000000"/>
@@ -4294,7 +4100,7 @@
         </w:tc>
         <w:tc>
           <w:tcPr>
-            <w:tcW w:w="1420" w:type="dxa"/>
+            <w:tcW w:w="1421" w:type="dxa"/>
             <w:tcBorders>
               <w:left w:val="single" w:sz="2" w:space="0" w:color="000000"/>
               <w:bottom w:val="single" w:sz="2" w:space="0" w:color="000000"/>
@@ -4424,7 +4230,7 @@
         <w:trPr/>
         <w:tc>
           <w:tcPr>
-            <w:tcW w:w="600" w:type="dxa"/>
+            <w:tcW w:w="599" w:type="dxa"/>
             <w:tcBorders>
               <w:left w:val="single" w:sz="2" w:space="0" w:color="000000"/>
               <w:bottom w:val="single" w:sz="2" w:space="0" w:color="000000"/>
@@ -4502,7 +4308,7 @@
         </w:tc>
         <w:tc>
           <w:tcPr>
-            <w:tcW w:w="1420" w:type="dxa"/>
+            <w:tcW w:w="1421" w:type="dxa"/>
             <w:tcBorders>
               <w:left w:val="single" w:sz="2" w:space="0" w:color="000000"/>
               <w:bottom w:val="single" w:sz="2" w:space="0" w:color="000000"/>
@@ -4632,7 +4438,7 @@
         <w:trPr/>
         <w:tc>
           <w:tcPr>
-            <w:tcW w:w="600" w:type="dxa"/>
+            <w:tcW w:w="599" w:type="dxa"/>
             <w:tcBorders>
               <w:left w:val="single" w:sz="2" w:space="0" w:color="000000"/>
               <w:bottom w:val="single" w:sz="2" w:space="0" w:color="000000"/>
@@ -4710,7 +4516,7 @@
         </w:tc>
         <w:tc>
           <w:tcPr>
-            <w:tcW w:w="1420" w:type="dxa"/>
+            <w:tcW w:w="1421" w:type="dxa"/>
             <w:tcBorders>
               <w:left w:val="single" w:sz="2" w:space="0" w:color="000000"/>
               <w:bottom w:val="single" w:sz="2" w:space="0" w:color="000000"/>
@@ -4840,7 +4646,7 @@
         <w:trPr/>
         <w:tc>
           <w:tcPr>
-            <w:tcW w:w="600" w:type="dxa"/>
+            <w:tcW w:w="599" w:type="dxa"/>
             <w:tcBorders>
               <w:left w:val="single" w:sz="2" w:space="0" w:color="000000"/>
               <w:bottom w:val="single" w:sz="2" w:space="0" w:color="000000"/>
@@ -4918,7 +4724,7 @@
         </w:tc>
         <w:tc>
           <w:tcPr>
-            <w:tcW w:w="1420" w:type="dxa"/>
+            <w:tcW w:w="1421" w:type="dxa"/>
             <w:tcBorders>
               <w:left w:val="single" w:sz="2" w:space="0" w:color="000000"/>
               <w:bottom w:val="single" w:sz="2" w:space="0" w:color="000000"/>
@@ -5142,9 +4948,9 @@
         </w:tblCellMar>
       </w:tblPr>
       <w:tblGrid>
-        <w:gridCol w:w="600"/>
+        <w:gridCol w:w="599"/>
         <w:gridCol w:w="1895"/>
-        <w:gridCol w:w="1420"/>
+        <w:gridCol w:w="1421"/>
         <w:gridCol w:w="2674"/>
         <w:gridCol w:w="3383"/>
       </w:tblGrid>
@@ -5152,7 +4958,7 @@
         <w:trPr/>
         <w:tc>
           <w:tcPr>
-            <w:tcW w:w="600" w:type="dxa"/>
+            <w:tcW w:w="599" w:type="dxa"/>
             <w:tcBorders>
               <w:top w:val="single" w:sz="2" w:space="0" w:color="000000"/>
               <w:left w:val="single" w:sz="2" w:space="0" w:color="000000"/>
@@ -5259,7 +5065,7 @@
         </w:tc>
         <w:tc>
           <w:tcPr>
-            <w:tcW w:w="1420" w:type="dxa"/>
+            <w:tcW w:w="1421" w:type="dxa"/>
             <w:tcBorders>
               <w:top w:val="single" w:sz="2" w:space="0" w:color="000000"/>
               <w:left w:val="single" w:sz="2" w:space="0" w:color="000000"/>
@@ -5402,7 +5208,7 @@
         <w:trPr/>
         <w:tc>
           <w:tcPr>
-            <w:tcW w:w="600" w:type="dxa"/>
+            <w:tcW w:w="599" w:type="dxa"/>
             <w:tcBorders>
               <w:left w:val="single" w:sz="2" w:space="0" w:color="000000"/>
               <w:bottom w:val="single" w:sz="2" w:space="0" w:color="000000"/>
@@ -5480,7 +5286,7 @@
         </w:tc>
         <w:tc>
           <w:tcPr>
-            <w:tcW w:w="1420" w:type="dxa"/>
+            <w:tcW w:w="1421" w:type="dxa"/>
             <w:tcBorders>
               <w:left w:val="single" w:sz="2" w:space="0" w:color="000000"/>
               <w:bottom w:val="single" w:sz="2" w:space="0" w:color="000000"/>
@@ -5600,7 +5406,7 @@
         <w:trPr/>
         <w:tc>
           <w:tcPr>
-            <w:tcW w:w="600" w:type="dxa"/>
+            <w:tcW w:w="599" w:type="dxa"/>
             <w:tcBorders>
               <w:left w:val="single" w:sz="2" w:space="0" w:color="000000"/>
               <w:bottom w:val="single" w:sz="2" w:space="0" w:color="000000"/>
@@ -5678,7 +5484,7 @@
         </w:tc>
         <w:tc>
           <w:tcPr>
-            <w:tcW w:w="1420" w:type="dxa"/>
+            <w:tcW w:w="1421" w:type="dxa"/>
             <w:tcBorders>
               <w:left w:val="single" w:sz="2" w:space="0" w:color="000000"/>
               <w:bottom w:val="single" w:sz="2" w:space="0" w:color="000000"/>
@@ -5808,7 +5614,7 @@
         <w:trPr/>
         <w:tc>
           <w:tcPr>
-            <w:tcW w:w="600" w:type="dxa"/>
+            <w:tcW w:w="599" w:type="dxa"/>
             <w:tcBorders>
               <w:left w:val="single" w:sz="2" w:space="0" w:color="000000"/>
               <w:bottom w:val="single" w:sz="2" w:space="0" w:color="000000"/>
@@ -5886,7 +5692,7 @@
         </w:tc>
         <w:tc>
           <w:tcPr>
-            <w:tcW w:w="1420" w:type="dxa"/>
+            <w:tcW w:w="1421" w:type="dxa"/>
             <w:tcBorders>
               <w:left w:val="single" w:sz="2" w:space="0" w:color="000000"/>
               <w:bottom w:val="single" w:sz="2" w:space="0" w:color="000000"/>
@@ -6016,7 +5822,7 @@
         <w:trPr/>
         <w:tc>
           <w:tcPr>
-            <w:tcW w:w="600" w:type="dxa"/>
+            <w:tcW w:w="599" w:type="dxa"/>
             <w:tcBorders>
               <w:left w:val="single" w:sz="2" w:space="0" w:color="000000"/>
               <w:bottom w:val="single" w:sz="2" w:space="0" w:color="000000"/>
@@ -6094,7 +5900,7 @@
         </w:tc>
         <w:tc>
           <w:tcPr>
-            <w:tcW w:w="1420" w:type="dxa"/>
+            <w:tcW w:w="1421" w:type="dxa"/>
             <w:tcBorders>
               <w:left w:val="single" w:sz="2" w:space="0" w:color="000000"/>
               <w:bottom w:val="single" w:sz="2" w:space="0" w:color="000000"/>
@@ -6224,7 +6030,7 @@
         <w:trPr/>
         <w:tc>
           <w:tcPr>
-            <w:tcW w:w="600" w:type="dxa"/>
+            <w:tcW w:w="599" w:type="dxa"/>
             <w:tcBorders>
               <w:left w:val="single" w:sz="2" w:space="0" w:color="000000"/>
               <w:bottom w:val="single" w:sz="2" w:space="0" w:color="000000"/>
@@ -6302,7 +6108,7 @@
         </w:tc>
         <w:tc>
           <w:tcPr>
-            <w:tcW w:w="1420" w:type="dxa"/>
+            <w:tcW w:w="1421" w:type="dxa"/>
             <w:tcBorders>
               <w:left w:val="single" w:sz="2" w:space="0" w:color="000000"/>
               <w:bottom w:val="single" w:sz="2" w:space="0" w:color="000000"/>
@@ -7551,15 +7357,15 @@
         </w:tblCellMar>
       </w:tblPr>
       <w:tblGrid>
-        <w:gridCol w:w="731"/>
-        <w:gridCol w:w="2725"/>
+        <w:gridCol w:w="730"/>
+        <w:gridCol w:w="2726"/>
         <w:gridCol w:w="6516"/>
       </w:tblGrid>
       <w:tr>
         <w:trPr/>
         <w:tc>
           <w:tcPr>
-            <w:tcW w:w="731" w:type="dxa"/>
+            <w:tcW w:w="730" w:type="dxa"/>
             <w:tcBorders>
               <w:top w:val="single" w:sz="2" w:space="0" w:color="000000"/>
               <w:left w:val="single" w:sz="2" w:space="0" w:color="000000"/>
@@ -7580,7 +7386,7 @@
         </w:tc>
         <w:tc>
           <w:tcPr>
-            <w:tcW w:w="2725" w:type="dxa"/>
+            <w:tcW w:w="2726" w:type="dxa"/>
             <w:tcBorders>
               <w:top w:val="single" w:sz="2" w:space="0" w:color="000000"/>
               <w:left w:val="single" w:sz="2" w:space="0" w:color="000000"/>
@@ -7777,7 +7583,7 @@
         <w:trPr/>
         <w:tc>
           <w:tcPr>
-            <w:tcW w:w="731" w:type="dxa"/>
+            <w:tcW w:w="730" w:type="dxa"/>
             <w:tcBorders>
               <w:left w:val="single" w:sz="2" w:space="0" w:color="000000"/>
               <w:bottom w:val="single" w:sz="2" w:space="0" w:color="000000"/>
@@ -7797,7 +7603,7 @@
         </w:tc>
         <w:tc>
           <w:tcPr>
-            <w:tcW w:w="2725" w:type="dxa"/>
+            <w:tcW w:w="2726" w:type="dxa"/>
             <w:tcBorders>
               <w:left w:val="single" w:sz="2" w:space="0" w:color="000000"/>
               <w:bottom w:val="single" w:sz="2" w:space="0" w:color="000000"/>
@@ -7841,7 +7647,7 @@
         <w:trPr/>
         <w:tc>
           <w:tcPr>
-            <w:tcW w:w="731" w:type="dxa"/>
+            <w:tcW w:w="730" w:type="dxa"/>
             <w:tcBorders>
               <w:left w:val="single" w:sz="2" w:space="0" w:color="000000"/>
               <w:bottom w:val="single" w:sz="2" w:space="0" w:color="000000"/>
@@ -7861,7 +7667,7 @@
         </w:tc>
         <w:tc>
           <w:tcPr>
-            <w:tcW w:w="2725" w:type="dxa"/>
+            <w:tcW w:w="2726" w:type="dxa"/>
             <w:tcBorders>
               <w:left w:val="single" w:sz="2" w:space="0" w:color="000000"/>
               <w:bottom w:val="single" w:sz="2" w:space="0" w:color="000000"/>
@@ -7905,7 +7711,7 @@
         <w:trPr/>
         <w:tc>
           <w:tcPr>
-            <w:tcW w:w="731" w:type="dxa"/>
+            <w:tcW w:w="730" w:type="dxa"/>
             <w:tcBorders>
               <w:left w:val="single" w:sz="2" w:space="0" w:color="000000"/>
               <w:bottom w:val="single" w:sz="2" w:space="0" w:color="000000"/>
@@ -7925,7 +7731,7 @@
         </w:tc>
         <w:tc>
           <w:tcPr>
-            <w:tcW w:w="2725" w:type="dxa"/>
+            <w:tcW w:w="2726" w:type="dxa"/>
             <w:tcBorders>
               <w:left w:val="single" w:sz="2" w:space="0" w:color="000000"/>
               <w:bottom w:val="single" w:sz="2" w:space="0" w:color="000000"/>
@@ -7969,7 +7775,7 @@
         <w:trPr/>
         <w:tc>
           <w:tcPr>
-            <w:tcW w:w="731" w:type="dxa"/>
+            <w:tcW w:w="730" w:type="dxa"/>
             <w:tcBorders>
               <w:left w:val="single" w:sz="2" w:space="0" w:color="000000"/>
               <w:bottom w:val="single" w:sz="2" w:space="0" w:color="000000"/>
@@ -7989,7 +7795,7 @@
         </w:tc>
         <w:tc>
           <w:tcPr>
-            <w:tcW w:w="2725" w:type="dxa"/>
+            <w:tcW w:w="2726" w:type="dxa"/>
             <w:tcBorders>
               <w:left w:val="single" w:sz="2" w:space="0" w:color="000000"/>
               <w:bottom w:val="single" w:sz="2" w:space="0" w:color="000000"/>
@@ -8033,7 +7839,7 @@
         <w:trPr/>
         <w:tc>
           <w:tcPr>
-            <w:tcW w:w="731" w:type="dxa"/>
+            <w:tcW w:w="730" w:type="dxa"/>
             <w:tcBorders>
               <w:left w:val="single" w:sz="2" w:space="0" w:color="000000"/>
               <w:bottom w:val="single" w:sz="2" w:space="0" w:color="000000"/>
@@ -8053,7 +7859,7 @@
         </w:tc>
         <w:tc>
           <w:tcPr>
-            <w:tcW w:w="2725" w:type="dxa"/>
+            <w:tcW w:w="2726" w:type="dxa"/>
             <w:tcBorders>
               <w:left w:val="single" w:sz="2" w:space="0" w:color="000000"/>
               <w:bottom w:val="single" w:sz="2" w:space="0" w:color="000000"/>
@@ -8097,7 +7903,7 @@
         <w:trPr/>
         <w:tc>
           <w:tcPr>
-            <w:tcW w:w="731" w:type="dxa"/>
+            <w:tcW w:w="730" w:type="dxa"/>
             <w:tcBorders>
               <w:left w:val="single" w:sz="2" w:space="0" w:color="000000"/>
               <w:bottom w:val="single" w:sz="2" w:space="0" w:color="000000"/>
@@ -8117,7 +7923,7 @@
         </w:tc>
         <w:tc>
           <w:tcPr>
-            <w:tcW w:w="2725" w:type="dxa"/>
+            <w:tcW w:w="2726" w:type="dxa"/>
             <w:tcBorders>
               <w:left w:val="single" w:sz="2" w:space="0" w:color="000000"/>
               <w:bottom w:val="single" w:sz="2" w:space="0" w:color="000000"/>
@@ -8161,7 +7967,7 @@
         <w:trPr/>
         <w:tc>
           <w:tcPr>
-            <w:tcW w:w="731" w:type="dxa"/>
+            <w:tcW w:w="730" w:type="dxa"/>
             <w:tcBorders>
               <w:left w:val="single" w:sz="2" w:space="0" w:color="000000"/>
               <w:bottom w:val="single" w:sz="2" w:space="0" w:color="000000"/>
@@ -8181,7 +7987,7 @@
         </w:tc>
         <w:tc>
           <w:tcPr>
-            <w:tcW w:w="2725" w:type="dxa"/>
+            <w:tcW w:w="2726" w:type="dxa"/>
             <w:tcBorders>
               <w:left w:val="single" w:sz="2" w:space="0" w:color="000000"/>
               <w:bottom w:val="single" w:sz="2" w:space="0" w:color="000000"/>
@@ -8225,7 +8031,7 @@
         <w:trPr/>
         <w:tc>
           <w:tcPr>
-            <w:tcW w:w="731" w:type="dxa"/>
+            <w:tcW w:w="730" w:type="dxa"/>
             <w:tcBorders>
               <w:left w:val="single" w:sz="2" w:space="0" w:color="000000"/>
               <w:bottom w:val="single" w:sz="2" w:space="0" w:color="000000"/>
@@ -8245,7 +8051,7 @@
         </w:tc>
         <w:tc>
           <w:tcPr>
-            <w:tcW w:w="2725" w:type="dxa"/>
+            <w:tcW w:w="2726" w:type="dxa"/>
             <w:tcBorders>
               <w:left w:val="single" w:sz="2" w:space="0" w:color="000000"/>
               <w:bottom w:val="single" w:sz="2" w:space="0" w:color="000000"/>
@@ -8289,7 +8095,7 @@
         <w:trPr/>
         <w:tc>
           <w:tcPr>
-            <w:tcW w:w="731" w:type="dxa"/>
+            <w:tcW w:w="730" w:type="dxa"/>
             <w:tcBorders>
               <w:left w:val="single" w:sz="2" w:space="0" w:color="000000"/>
               <w:bottom w:val="single" w:sz="2" w:space="0" w:color="000000"/>
@@ -8309,7 +8115,7 @@
         </w:tc>
         <w:tc>
           <w:tcPr>
-            <w:tcW w:w="2725" w:type="dxa"/>
+            <w:tcW w:w="2726" w:type="dxa"/>
             <w:tcBorders>
               <w:left w:val="single" w:sz="2" w:space="0" w:color="000000"/>
               <w:bottom w:val="single" w:sz="2" w:space="0" w:color="000000"/>
@@ -8353,7 +8159,7 @@
         <w:trPr/>
         <w:tc>
           <w:tcPr>
-            <w:tcW w:w="731" w:type="dxa"/>
+            <w:tcW w:w="730" w:type="dxa"/>
             <w:tcBorders>
               <w:left w:val="single" w:sz="2" w:space="0" w:color="000000"/>
               <w:bottom w:val="single" w:sz="2" w:space="0" w:color="000000"/>
@@ -8373,7 +8179,7 @@
         </w:tc>
         <w:tc>
           <w:tcPr>
-            <w:tcW w:w="2725" w:type="dxa"/>
+            <w:tcW w:w="2726" w:type="dxa"/>
             <w:tcBorders>
               <w:left w:val="single" w:sz="2" w:space="0" w:color="000000"/>
               <w:bottom w:val="single" w:sz="2" w:space="0" w:color="000000"/>
@@ -8417,7 +8223,7 @@
         <w:trPr/>
         <w:tc>
           <w:tcPr>
-            <w:tcW w:w="731" w:type="dxa"/>
+            <w:tcW w:w="730" w:type="dxa"/>
             <w:tcBorders>
               <w:left w:val="single" w:sz="2" w:space="0" w:color="000000"/>
               <w:bottom w:val="single" w:sz="2" w:space="0" w:color="000000"/>
@@ -8437,7 +8243,7 @@
         </w:tc>
         <w:tc>
           <w:tcPr>
-            <w:tcW w:w="2725" w:type="dxa"/>
+            <w:tcW w:w="2726" w:type="dxa"/>
             <w:tcBorders>
               <w:left w:val="single" w:sz="2" w:space="0" w:color="000000"/>
               <w:bottom w:val="single" w:sz="2" w:space="0" w:color="000000"/>
@@ -8481,7 +8287,7 @@
         <w:trPr/>
         <w:tc>
           <w:tcPr>
-            <w:tcW w:w="731" w:type="dxa"/>
+            <w:tcW w:w="730" w:type="dxa"/>
             <w:tcBorders>
               <w:left w:val="single" w:sz="2" w:space="0" w:color="000000"/>
               <w:bottom w:val="single" w:sz="2" w:space="0" w:color="000000"/>
@@ -8501,7 +8307,7 @@
         </w:tc>
         <w:tc>
           <w:tcPr>
-            <w:tcW w:w="2725" w:type="dxa"/>
+            <w:tcW w:w="2726" w:type="dxa"/>
             <w:tcBorders>
               <w:left w:val="single" w:sz="2" w:space="0" w:color="000000"/>
               <w:bottom w:val="single" w:sz="2" w:space="0" w:color="000000"/>
@@ -8545,7 +8351,7 @@
         <w:trPr/>
         <w:tc>
           <w:tcPr>
-            <w:tcW w:w="731" w:type="dxa"/>
+            <w:tcW w:w="730" w:type="dxa"/>
             <w:tcBorders>
               <w:left w:val="single" w:sz="2" w:space="0" w:color="000000"/>
               <w:bottom w:val="single" w:sz="2" w:space="0" w:color="000000"/>
@@ -8565,7 +8371,7 @@
         </w:tc>
         <w:tc>
           <w:tcPr>
-            <w:tcW w:w="2725" w:type="dxa"/>
+            <w:tcW w:w="2726" w:type="dxa"/>
             <w:tcBorders>
               <w:left w:val="single" w:sz="2" w:space="0" w:color="000000"/>
               <w:bottom w:val="single" w:sz="2" w:space="0" w:color="000000"/>
@@ -8609,7 +8415,7 @@
         <w:trPr/>
         <w:tc>
           <w:tcPr>
-            <w:tcW w:w="731" w:type="dxa"/>
+            <w:tcW w:w="730" w:type="dxa"/>
             <w:tcBorders>
               <w:left w:val="single" w:sz="2" w:space="0" w:color="000000"/>
               <w:bottom w:val="single" w:sz="2" w:space="0" w:color="000000"/>
@@ -8629,7 +8435,7 @@
         </w:tc>
         <w:tc>
           <w:tcPr>
-            <w:tcW w:w="2725" w:type="dxa"/>
+            <w:tcW w:w="2726" w:type="dxa"/>
             <w:tcBorders>
               <w:left w:val="single" w:sz="2" w:space="0" w:color="000000"/>
               <w:bottom w:val="single" w:sz="2" w:space="0" w:color="000000"/>
@@ -8673,7 +8479,7 @@
         <w:trPr/>
         <w:tc>
           <w:tcPr>
-            <w:tcW w:w="731" w:type="dxa"/>
+            <w:tcW w:w="730" w:type="dxa"/>
             <w:tcBorders>
               <w:left w:val="single" w:sz="2" w:space="0" w:color="000000"/>
               <w:bottom w:val="single" w:sz="2" w:space="0" w:color="000000"/>
@@ -8693,7 +8499,7 @@
         </w:tc>
         <w:tc>
           <w:tcPr>
-            <w:tcW w:w="2725" w:type="dxa"/>
+            <w:tcW w:w="2726" w:type="dxa"/>
             <w:tcBorders>
               <w:left w:val="single" w:sz="2" w:space="0" w:color="000000"/>
               <w:bottom w:val="single" w:sz="2" w:space="0" w:color="000000"/>
@@ -8737,7 +8543,7 @@
         <w:trPr/>
         <w:tc>
           <w:tcPr>
-            <w:tcW w:w="731" w:type="dxa"/>
+            <w:tcW w:w="730" w:type="dxa"/>
             <w:tcBorders>
               <w:left w:val="single" w:sz="2" w:space="0" w:color="000000"/>
               <w:bottom w:val="single" w:sz="2" w:space="0" w:color="000000"/>
@@ -8757,7 +8563,7 @@
         </w:tc>
         <w:tc>
           <w:tcPr>
-            <w:tcW w:w="2725" w:type="dxa"/>
+            <w:tcW w:w="2726" w:type="dxa"/>
             <w:tcBorders>
               <w:left w:val="single" w:sz="2" w:space="0" w:color="000000"/>
               <w:bottom w:val="single" w:sz="2" w:space="0" w:color="000000"/>
@@ -8801,7 +8607,7 @@
         <w:trPr/>
         <w:tc>
           <w:tcPr>
-            <w:tcW w:w="731" w:type="dxa"/>
+            <w:tcW w:w="730" w:type="dxa"/>
             <w:tcBorders>
               <w:left w:val="single" w:sz="2" w:space="0" w:color="000000"/>
               <w:bottom w:val="single" w:sz="2" w:space="0" w:color="000000"/>
@@ -8821,7 +8627,7 @@
         </w:tc>
         <w:tc>
           <w:tcPr>
-            <w:tcW w:w="2725" w:type="dxa"/>
+            <w:tcW w:w="2726" w:type="dxa"/>
             <w:tcBorders>
               <w:left w:val="single" w:sz="2" w:space="0" w:color="000000"/>
               <w:bottom w:val="single" w:sz="2" w:space="0" w:color="000000"/>
@@ -8865,7 +8671,7 @@
         <w:trPr/>
         <w:tc>
           <w:tcPr>
-            <w:tcW w:w="731" w:type="dxa"/>
+            <w:tcW w:w="730" w:type="dxa"/>
             <w:tcBorders>
               <w:left w:val="single" w:sz="2" w:space="0" w:color="000000"/>
               <w:bottom w:val="single" w:sz="2" w:space="0" w:color="000000"/>
@@ -8885,7 +8691,7 @@
         </w:tc>
         <w:tc>
           <w:tcPr>
-            <w:tcW w:w="2725" w:type="dxa"/>
+            <w:tcW w:w="2726" w:type="dxa"/>
             <w:tcBorders>
               <w:left w:val="single" w:sz="2" w:space="0" w:color="000000"/>
               <w:bottom w:val="single" w:sz="2" w:space="0" w:color="000000"/>
@@ -8929,7 +8735,7 @@
         <w:trPr/>
         <w:tc>
           <w:tcPr>
-            <w:tcW w:w="731" w:type="dxa"/>
+            <w:tcW w:w="730" w:type="dxa"/>
             <w:tcBorders>
               <w:left w:val="single" w:sz="2" w:space="0" w:color="000000"/>
               <w:bottom w:val="single" w:sz="2" w:space="0" w:color="000000"/>
@@ -8949,7 +8755,7 @@
         </w:tc>
         <w:tc>
           <w:tcPr>
-            <w:tcW w:w="2725" w:type="dxa"/>
+            <w:tcW w:w="2726" w:type="dxa"/>
             <w:tcBorders>
               <w:left w:val="single" w:sz="2" w:space="0" w:color="000000"/>
               <w:bottom w:val="single" w:sz="2" w:space="0" w:color="000000"/>
@@ -8993,7 +8799,7 @@
         <w:trPr/>
         <w:tc>
           <w:tcPr>
-            <w:tcW w:w="731" w:type="dxa"/>
+            <w:tcW w:w="730" w:type="dxa"/>
             <w:tcBorders>
               <w:left w:val="single" w:sz="2" w:space="0" w:color="000000"/>
               <w:bottom w:val="single" w:sz="2" w:space="0" w:color="000000"/>
@@ -9013,7 +8819,7 @@
         </w:tc>
         <w:tc>
           <w:tcPr>
-            <w:tcW w:w="2725" w:type="dxa"/>
+            <w:tcW w:w="2726" w:type="dxa"/>
             <w:tcBorders>
               <w:left w:val="single" w:sz="2" w:space="0" w:color="000000"/>
               <w:bottom w:val="single" w:sz="2" w:space="0" w:color="000000"/>
@@ -9057,7 +8863,7 @@
         <w:trPr/>
         <w:tc>
           <w:tcPr>
-            <w:tcW w:w="731" w:type="dxa"/>
+            <w:tcW w:w="730" w:type="dxa"/>
             <w:tcBorders>
               <w:left w:val="single" w:sz="2" w:space="0" w:color="000000"/>
               <w:bottom w:val="single" w:sz="2" w:space="0" w:color="000000"/>
@@ -9077,7 +8883,7 @@
         </w:tc>
         <w:tc>
           <w:tcPr>
-            <w:tcW w:w="2725" w:type="dxa"/>
+            <w:tcW w:w="2726" w:type="dxa"/>
             <w:tcBorders>
               <w:left w:val="single" w:sz="2" w:space="0" w:color="000000"/>
               <w:bottom w:val="single" w:sz="2" w:space="0" w:color="000000"/>
@@ -9121,7 +8927,7 @@
         <w:trPr/>
         <w:tc>
           <w:tcPr>
-            <w:tcW w:w="731" w:type="dxa"/>
+            <w:tcW w:w="730" w:type="dxa"/>
             <w:tcBorders>
               <w:left w:val="single" w:sz="2" w:space="0" w:color="000000"/>
               <w:bottom w:val="single" w:sz="2" w:space="0" w:color="000000"/>
@@ -9141,7 +8947,7 @@
         </w:tc>
         <w:tc>
           <w:tcPr>
-            <w:tcW w:w="2725" w:type="dxa"/>
+            <w:tcW w:w="2726" w:type="dxa"/>
             <w:tcBorders>
               <w:left w:val="single" w:sz="2" w:space="0" w:color="000000"/>
               <w:bottom w:val="single" w:sz="2" w:space="0" w:color="000000"/>
@@ -9185,7 +8991,7 @@
         <w:trPr/>
         <w:tc>
           <w:tcPr>
-            <w:tcW w:w="731" w:type="dxa"/>
+            <w:tcW w:w="730" w:type="dxa"/>
             <w:tcBorders>
               <w:left w:val="single" w:sz="2" w:space="0" w:color="000000"/>
               <w:bottom w:val="single" w:sz="2" w:space="0" w:color="000000"/>
@@ -9205,7 +9011,7 @@
         </w:tc>
         <w:tc>
           <w:tcPr>
-            <w:tcW w:w="2725" w:type="dxa"/>
+            <w:tcW w:w="2726" w:type="dxa"/>
             <w:tcBorders>
               <w:left w:val="single" w:sz="2" w:space="0" w:color="000000"/>
               <w:bottom w:val="single" w:sz="2" w:space="0" w:color="000000"/>
@@ -9249,7 +9055,7 @@
         <w:trPr/>
         <w:tc>
           <w:tcPr>
-            <w:tcW w:w="731" w:type="dxa"/>
+            <w:tcW w:w="730" w:type="dxa"/>
             <w:tcBorders>
               <w:left w:val="single" w:sz="2" w:space="0" w:color="000000"/>
               <w:bottom w:val="single" w:sz="2" w:space="0" w:color="000000"/>
@@ -9269,7 +9075,7 @@
         </w:tc>
         <w:tc>
           <w:tcPr>
-            <w:tcW w:w="2725" w:type="dxa"/>
+            <w:tcW w:w="2726" w:type="dxa"/>
             <w:tcBorders>
               <w:left w:val="single" w:sz="2" w:space="0" w:color="000000"/>
               <w:bottom w:val="single" w:sz="2" w:space="0" w:color="000000"/>
@@ -9313,7 +9119,7 @@
         <w:trPr/>
         <w:tc>
           <w:tcPr>
-            <w:tcW w:w="731" w:type="dxa"/>
+            <w:tcW w:w="730" w:type="dxa"/>
             <w:tcBorders>
               <w:left w:val="single" w:sz="2" w:space="0" w:color="000000"/>
               <w:bottom w:val="single" w:sz="2" w:space="0" w:color="000000"/>
@@ -9333,7 +9139,7 @@
         </w:tc>
         <w:tc>
           <w:tcPr>
-            <w:tcW w:w="2725" w:type="dxa"/>
+            <w:tcW w:w="2726" w:type="dxa"/>
             <w:tcBorders>
               <w:left w:val="single" w:sz="2" w:space="0" w:color="000000"/>
               <w:bottom w:val="single" w:sz="2" w:space="0" w:color="000000"/>
@@ -9377,7 +9183,7 @@
         <w:trPr/>
         <w:tc>
           <w:tcPr>
-            <w:tcW w:w="731" w:type="dxa"/>
+            <w:tcW w:w="730" w:type="dxa"/>
             <w:tcBorders>
               <w:left w:val="single" w:sz="2" w:space="0" w:color="000000"/>
               <w:bottom w:val="single" w:sz="2" w:space="0" w:color="000000"/>
@@ -9397,7 +9203,7 @@
         </w:tc>
         <w:tc>
           <w:tcPr>
-            <w:tcW w:w="2725" w:type="dxa"/>
+            <w:tcW w:w="2726" w:type="dxa"/>
             <w:tcBorders>
               <w:left w:val="single" w:sz="2" w:space="0" w:color="000000"/>
               <w:bottom w:val="single" w:sz="2" w:space="0" w:color="000000"/>
@@ -9441,7 +9247,7 @@
         <w:trPr/>
         <w:tc>
           <w:tcPr>
-            <w:tcW w:w="731" w:type="dxa"/>
+            <w:tcW w:w="730" w:type="dxa"/>
             <w:tcBorders>
               <w:left w:val="single" w:sz="2" w:space="0" w:color="000000"/>
               <w:bottom w:val="single" w:sz="2" w:space="0" w:color="000000"/>
@@ -9461,7 +9267,7 @@
         </w:tc>
         <w:tc>
           <w:tcPr>
-            <w:tcW w:w="2725" w:type="dxa"/>
+            <w:tcW w:w="2726" w:type="dxa"/>
             <w:tcBorders>
               <w:left w:val="single" w:sz="2" w:space="0" w:color="000000"/>
               <w:bottom w:val="single" w:sz="2" w:space="0" w:color="000000"/>
@@ -9505,7 +9311,7 @@
         <w:trPr/>
         <w:tc>
           <w:tcPr>
-            <w:tcW w:w="731" w:type="dxa"/>
+            <w:tcW w:w="730" w:type="dxa"/>
             <w:tcBorders>
               <w:left w:val="single" w:sz="2" w:space="0" w:color="000000"/>
               <w:bottom w:val="single" w:sz="2" w:space="0" w:color="000000"/>
@@ -9525,7 +9331,7 @@
         </w:tc>
         <w:tc>
           <w:tcPr>
-            <w:tcW w:w="2725" w:type="dxa"/>
+            <w:tcW w:w="2726" w:type="dxa"/>
             <w:tcBorders>
               <w:left w:val="single" w:sz="2" w:space="0" w:color="000000"/>
               <w:bottom w:val="single" w:sz="2" w:space="0" w:color="000000"/>
@@ -9569,7 +9375,7 @@
         <w:trPr/>
         <w:tc>
           <w:tcPr>
-            <w:tcW w:w="731" w:type="dxa"/>
+            <w:tcW w:w="730" w:type="dxa"/>
             <w:tcBorders>
               <w:left w:val="single" w:sz="2" w:space="0" w:color="000000"/>
               <w:bottom w:val="single" w:sz="2" w:space="0" w:color="000000"/>
@@ -9589,7 +9395,7 @@
         </w:tc>
         <w:tc>
           <w:tcPr>
-            <w:tcW w:w="2725" w:type="dxa"/>
+            <w:tcW w:w="2726" w:type="dxa"/>
             <w:tcBorders>
               <w:left w:val="single" w:sz="2" w:space="0" w:color="000000"/>
               <w:bottom w:val="single" w:sz="2" w:space="0" w:color="000000"/>
@@ -9633,7 +9439,7 @@
         <w:trPr/>
         <w:tc>
           <w:tcPr>
-            <w:tcW w:w="731" w:type="dxa"/>
+            <w:tcW w:w="730" w:type="dxa"/>
             <w:tcBorders>
               <w:left w:val="single" w:sz="2" w:space="0" w:color="000000"/>
               <w:bottom w:val="single" w:sz="2" w:space="0" w:color="000000"/>
@@ -9653,7 +9459,7 @@
         </w:tc>
         <w:tc>
           <w:tcPr>
-            <w:tcW w:w="2725" w:type="dxa"/>
+            <w:tcW w:w="2726" w:type="dxa"/>
             <w:tcBorders>
               <w:left w:val="single" w:sz="2" w:space="0" w:color="000000"/>
               <w:bottom w:val="single" w:sz="2" w:space="0" w:color="000000"/>
@@ -9697,7 +9503,7 @@
         <w:trPr/>
         <w:tc>
           <w:tcPr>
-            <w:tcW w:w="731" w:type="dxa"/>
+            <w:tcW w:w="730" w:type="dxa"/>
             <w:tcBorders>
               <w:left w:val="single" w:sz="2" w:space="0" w:color="000000"/>
               <w:bottom w:val="single" w:sz="2" w:space="0" w:color="000000"/>
@@ -9717,7 +9523,7 @@
         </w:tc>
         <w:tc>
           <w:tcPr>
-            <w:tcW w:w="2725" w:type="dxa"/>
+            <w:tcW w:w="2726" w:type="dxa"/>
             <w:tcBorders>
               <w:left w:val="single" w:sz="2" w:space="0" w:color="000000"/>
               <w:bottom w:val="single" w:sz="2" w:space="0" w:color="000000"/>
@@ -9761,7 +9567,7 @@
         <w:trPr/>
         <w:tc>
           <w:tcPr>
-            <w:tcW w:w="731" w:type="dxa"/>
+            <w:tcW w:w="730" w:type="dxa"/>
             <w:tcBorders>
               <w:left w:val="single" w:sz="2" w:space="0" w:color="000000"/>
               <w:bottom w:val="single" w:sz="2" w:space="0" w:color="000000"/>
@@ -9781,7 +9587,7 @@
         </w:tc>
         <w:tc>
           <w:tcPr>
-            <w:tcW w:w="2725" w:type="dxa"/>
+            <w:tcW w:w="2726" w:type="dxa"/>
             <w:tcBorders>
               <w:left w:val="single" w:sz="2" w:space="0" w:color="000000"/>
               <w:bottom w:val="single" w:sz="2" w:space="0" w:color="000000"/>
@@ -9825,7 +9631,7 @@
         <w:trPr/>
         <w:tc>
           <w:tcPr>
-            <w:tcW w:w="731" w:type="dxa"/>
+            <w:tcW w:w="730" w:type="dxa"/>
             <w:tcBorders>
               <w:left w:val="single" w:sz="2" w:space="0" w:color="000000"/>
               <w:bottom w:val="single" w:sz="2" w:space="0" w:color="000000"/>
@@ -9845,7 +9651,7 @@
         </w:tc>
         <w:tc>
           <w:tcPr>
-            <w:tcW w:w="2725" w:type="dxa"/>
+            <w:tcW w:w="2726" w:type="dxa"/>
             <w:tcBorders>
               <w:left w:val="single" w:sz="2" w:space="0" w:color="000000"/>
               <w:bottom w:val="single" w:sz="2" w:space="0" w:color="000000"/>
@@ -9889,7 +9695,7 @@
         <w:trPr/>
         <w:tc>
           <w:tcPr>
-            <w:tcW w:w="731" w:type="dxa"/>
+            <w:tcW w:w="730" w:type="dxa"/>
             <w:tcBorders>
               <w:left w:val="single" w:sz="2" w:space="0" w:color="000000"/>
               <w:bottom w:val="single" w:sz="2" w:space="0" w:color="000000"/>
@@ -9909,7 +9715,7 @@
         </w:tc>
         <w:tc>
           <w:tcPr>
-            <w:tcW w:w="2725" w:type="dxa"/>
+            <w:tcW w:w="2726" w:type="dxa"/>
             <w:tcBorders>
               <w:left w:val="single" w:sz="2" w:space="0" w:color="000000"/>
               <w:bottom w:val="single" w:sz="2" w:space="0" w:color="000000"/>
@@ -9953,7 +9759,7 @@
         <w:trPr/>
         <w:tc>
           <w:tcPr>
-            <w:tcW w:w="731" w:type="dxa"/>
+            <w:tcW w:w="730" w:type="dxa"/>
             <w:tcBorders>
               <w:left w:val="single" w:sz="2" w:space="0" w:color="000000"/>
               <w:bottom w:val="single" w:sz="2" w:space="0" w:color="000000"/>
@@ -9973,7 +9779,7 @@
         </w:tc>
         <w:tc>
           <w:tcPr>
-            <w:tcW w:w="2725" w:type="dxa"/>
+            <w:tcW w:w="2726" w:type="dxa"/>
             <w:tcBorders>
               <w:left w:val="single" w:sz="2" w:space="0" w:color="000000"/>
               <w:bottom w:val="single" w:sz="2" w:space="0" w:color="000000"/>
@@ -10017,7 +9823,7 @@
         <w:trPr/>
         <w:tc>
           <w:tcPr>
-            <w:tcW w:w="731" w:type="dxa"/>
+            <w:tcW w:w="730" w:type="dxa"/>
             <w:tcBorders>
               <w:left w:val="single" w:sz="2" w:space="0" w:color="000000"/>
               <w:bottom w:val="single" w:sz="2" w:space="0" w:color="000000"/>
@@ -10037,7 +9843,7 @@
         </w:tc>
         <w:tc>
           <w:tcPr>
-            <w:tcW w:w="2725" w:type="dxa"/>
+            <w:tcW w:w="2726" w:type="dxa"/>
             <w:tcBorders>
               <w:left w:val="single" w:sz="2" w:space="0" w:color="000000"/>
               <w:bottom w:val="single" w:sz="2" w:space="0" w:color="000000"/>
@@ -10081,7 +9887,7 @@
         <w:trPr/>
         <w:tc>
           <w:tcPr>
-            <w:tcW w:w="731" w:type="dxa"/>
+            <w:tcW w:w="730" w:type="dxa"/>
             <w:tcBorders>
               <w:left w:val="single" w:sz="2" w:space="0" w:color="000000"/>
               <w:bottom w:val="single" w:sz="2" w:space="0" w:color="000000"/>
@@ -10101,7 +9907,7 @@
         </w:tc>
         <w:tc>
           <w:tcPr>
-            <w:tcW w:w="2725" w:type="dxa"/>
+            <w:tcW w:w="2726" w:type="dxa"/>
             <w:tcBorders>
               <w:left w:val="single" w:sz="2" w:space="0" w:color="000000"/>
               <w:bottom w:val="single" w:sz="2" w:space="0" w:color="000000"/>
@@ -10145,7 +9951,7 @@
         <w:trPr/>
         <w:tc>
           <w:tcPr>
-            <w:tcW w:w="731" w:type="dxa"/>
+            <w:tcW w:w="730" w:type="dxa"/>
             <w:tcBorders>
               <w:left w:val="single" w:sz="2" w:space="0" w:color="000000"/>
               <w:bottom w:val="single" w:sz="2" w:space="0" w:color="000000"/>
@@ -10165,7 +9971,7 @@
         </w:tc>
         <w:tc>
           <w:tcPr>
-            <w:tcW w:w="2725" w:type="dxa"/>
+            <w:tcW w:w="2726" w:type="dxa"/>
             <w:tcBorders>
               <w:left w:val="single" w:sz="2" w:space="0" w:color="000000"/>
               <w:bottom w:val="single" w:sz="2" w:space="0" w:color="000000"/>
@@ -10209,7 +10015,7 @@
         <w:trPr/>
         <w:tc>
           <w:tcPr>
-            <w:tcW w:w="731" w:type="dxa"/>
+            <w:tcW w:w="730" w:type="dxa"/>
             <w:tcBorders>
               <w:left w:val="single" w:sz="2" w:space="0" w:color="000000"/>
               <w:bottom w:val="single" w:sz="2" w:space="0" w:color="000000"/>
@@ -10229,7 +10035,7 @@
         </w:tc>
         <w:tc>
           <w:tcPr>
-            <w:tcW w:w="2725" w:type="dxa"/>
+            <w:tcW w:w="2726" w:type="dxa"/>
             <w:tcBorders>
               <w:left w:val="single" w:sz="2" w:space="0" w:color="000000"/>
               <w:bottom w:val="single" w:sz="2" w:space="0" w:color="000000"/>
@@ -10273,7 +10079,7 @@
         <w:trPr/>
         <w:tc>
           <w:tcPr>
-            <w:tcW w:w="731" w:type="dxa"/>
+            <w:tcW w:w="730" w:type="dxa"/>
             <w:tcBorders>
               <w:left w:val="single" w:sz="2" w:space="0" w:color="000000"/>
               <w:bottom w:val="single" w:sz="2" w:space="0" w:color="000000"/>
@@ -10293,7 +10099,7 @@
         </w:tc>
         <w:tc>
           <w:tcPr>
-            <w:tcW w:w="2725" w:type="dxa"/>
+            <w:tcW w:w="2726" w:type="dxa"/>
             <w:tcBorders>
               <w:left w:val="single" w:sz="2" w:space="0" w:color="000000"/>
               <w:bottom w:val="single" w:sz="2" w:space="0" w:color="000000"/>
@@ -10337,7 +10143,7 @@
         <w:trPr/>
         <w:tc>
           <w:tcPr>
-            <w:tcW w:w="731" w:type="dxa"/>
+            <w:tcW w:w="730" w:type="dxa"/>
             <w:tcBorders>
               <w:left w:val="single" w:sz="2" w:space="0" w:color="000000"/>
               <w:bottom w:val="single" w:sz="2" w:space="0" w:color="000000"/>
@@ -10357,7 +10163,7 @@
         </w:tc>
         <w:tc>
           <w:tcPr>
-            <w:tcW w:w="2725" w:type="dxa"/>
+            <w:tcW w:w="2726" w:type="dxa"/>
             <w:tcBorders>
               <w:left w:val="single" w:sz="2" w:space="0" w:color="000000"/>
               <w:bottom w:val="single" w:sz="2" w:space="0" w:color="000000"/>
@@ -10401,7 +10207,7 @@
         <w:trPr/>
         <w:tc>
           <w:tcPr>
-            <w:tcW w:w="731" w:type="dxa"/>
+            <w:tcW w:w="730" w:type="dxa"/>
             <w:tcBorders>
               <w:left w:val="single" w:sz="2" w:space="0" w:color="000000"/>
               <w:bottom w:val="single" w:sz="2" w:space="0" w:color="000000"/>
@@ -10421,7 +10227,7 @@
         </w:tc>
         <w:tc>
           <w:tcPr>
-            <w:tcW w:w="2725" w:type="dxa"/>
+            <w:tcW w:w="2726" w:type="dxa"/>
             <w:tcBorders>
               <w:left w:val="single" w:sz="2" w:space="0" w:color="000000"/>
               <w:bottom w:val="single" w:sz="2" w:space="0" w:color="000000"/>
@@ -10465,7 +10271,7 @@
         <w:trPr/>
         <w:tc>
           <w:tcPr>
-            <w:tcW w:w="731" w:type="dxa"/>
+            <w:tcW w:w="730" w:type="dxa"/>
             <w:tcBorders>
               <w:left w:val="single" w:sz="2" w:space="0" w:color="000000"/>
               <w:bottom w:val="single" w:sz="2" w:space="0" w:color="000000"/>
@@ -10485,7 +10291,7 @@
         </w:tc>
         <w:tc>
           <w:tcPr>
-            <w:tcW w:w="2725" w:type="dxa"/>
+            <w:tcW w:w="2726" w:type="dxa"/>
             <w:tcBorders>
               <w:left w:val="single" w:sz="2" w:space="0" w:color="000000"/>
               <w:bottom w:val="single" w:sz="2" w:space="0" w:color="000000"/>
@@ -10529,7 +10335,7 @@
         <w:trPr/>
         <w:tc>
           <w:tcPr>
-            <w:tcW w:w="731" w:type="dxa"/>
+            <w:tcW w:w="730" w:type="dxa"/>
             <w:tcBorders>
               <w:left w:val="single" w:sz="2" w:space="0" w:color="000000"/>
               <w:bottom w:val="single" w:sz="2" w:space="0" w:color="000000"/>
@@ -10549,7 +10355,7 @@
         </w:tc>
         <w:tc>
           <w:tcPr>
-            <w:tcW w:w="2725" w:type="dxa"/>
+            <w:tcW w:w="2726" w:type="dxa"/>
             <w:tcBorders>
               <w:left w:val="single" w:sz="2" w:space="0" w:color="000000"/>
               <w:bottom w:val="single" w:sz="2" w:space="0" w:color="000000"/>
@@ -10593,7 +10399,7 @@
         <w:trPr/>
         <w:tc>
           <w:tcPr>
-            <w:tcW w:w="731" w:type="dxa"/>
+            <w:tcW w:w="730" w:type="dxa"/>
             <w:tcBorders>
               <w:left w:val="single" w:sz="2" w:space="0" w:color="000000"/>
               <w:bottom w:val="single" w:sz="2" w:space="0" w:color="000000"/>
@@ -10613,7 +10419,7 @@
         </w:tc>
         <w:tc>
           <w:tcPr>
-            <w:tcW w:w="2725" w:type="dxa"/>
+            <w:tcW w:w="2726" w:type="dxa"/>
             <w:tcBorders>
               <w:left w:val="single" w:sz="2" w:space="0" w:color="000000"/>
               <w:bottom w:val="single" w:sz="2" w:space="0" w:color="000000"/>
@@ -10657,7 +10463,7 @@
         <w:trPr/>
         <w:tc>
           <w:tcPr>
-            <w:tcW w:w="731" w:type="dxa"/>
+            <w:tcW w:w="730" w:type="dxa"/>
             <w:tcBorders>
               <w:left w:val="single" w:sz="2" w:space="0" w:color="000000"/>
               <w:bottom w:val="single" w:sz="2" w:space="0" w:color="000000"/>
@@ -10677,7 +10483,7 @@
         </w:tc>
         <w:tc>
           <w:tcPr>
-            <w:tcW w:w="2725" w:type="dxa"/>
+            <w:tcW w:w="2726" w:type="dxa"/>
             <w:tcBorders>
               <w:left w:val="single" w:sz="2" w:space="0" w:color="000000"/>
               <w:bottom w:val="single" w:sz="2" w:space="0" w:color="000000"/>
@@ -10721,7 +10527,7 @@
         <w:trPr/>
         <w:tc>
           <w:tcPr>
-            <w:tcW w:w="731" w:type="dxa"/>
+            <w:tcW w:w="730" w:type="dxa"/>
             <w:tcBorders>
               <w:left w:val="single" w:sz="2" w:space="0" w:color="000000"/>
               <w:bottom w:val="single" w:sz="2" w:space="0" w:color="000000"/>
@@ -10741,7 +10547,7 @@
         </w:tc>
         <w:tc>
           <w:tcPr>
-            <w:tcW w:w="2725" w:type="dxa"/>
+            <w:tcW w:w="2726" w:type="dxa"/>
             <w:tcBorders>
               <w:left w:val="single" w:sz="2" w:space="0" w:color="000000"/>
               <w:bottom w:val="single" w:sz="2" w:space="0" w:color="000000"/>
@@ -10785,7 +10591,7 @@
         <w:trPr/>
         <w:tc>
           <w:tcPr>
-            <w:tcW w:w="731" w:type="dxa"/>
+            <w:tcW w:w="730" w:type="dxa"/>
             <w:tcBorders>
               <w:left w:val="single" w:sz="2" w:space="0" w:color="000000"/>
               <w:bottom w:val="single" w:sz="2" w:space="0" w:color="000000"/>
@@ -10805,7 +10611,7 @@
         </w:tc>
         <w:tc>
           <w:tcPr>
-            <w:tcW w:w="2725" w:type="dxa"/>
+            <w:tcW w:w="2726" w:type="dxa"/>
             <w:tcBorders>
               <w:left w:val="single" w:sz="2" w:space="0" w:color="000000"/>
               <w:bottom w:val="single" w:sz="2" w:space="0" w:color="000000"/>
@@ -10849,7 +10655,7 @@
         <w:trPr/>
         <w:tc>
           <w:tcPr>
-            <w:tcW w:w="731" w:type="dxa"/>
+            <w:tcW w:w="730" w:type="dxa"/>
             <w:tcBorders>
               <w:left w:val="single" w:sz="2" w:space="0" w:color="000000"/>
               <w:bottom w:val="single" w:sz="2" w:space="0" w:color="000000"/>
@@ -10869,7 +10675,7 @@
         </w:tc>
         <w:tc>
           <w:tcPr>
-            <w:tcW w:w="2725" w:type="dxa"/>
+            <w:tcW w:w="2726" w:type="dxa"/>
             <w:tcBorders>
               <w:left w:val="single" w:sz="2" w:space="0" w:color="000000"/>
               <w:bottom w:val="single" w:sz="2" w:space="0" w:color="000000"/>
@@ -10913,7 +10719,7 @@
         <w:trPr/>
         <w:tc>
           <w:tcPr>
-            <w:tcW w:w="731" w:type="dxa"/>
+            <w:tcW w:w="730" w:type="dxa"/>
             <w:tcBorders>
               <w:left w:val="single" w:sz="2" w:space="0" w:color="000000"/>
               <w:bottom w:val="single" w:sz="2" w:space="0" w:color="000000"/>
@@ -10933,7 +10739,7 @@
         </w:tc>
         <w:tc>
           <w:tcPr>
-            <w:tcW w:w="2725" w:type="dxa"/>
+            <w:tcW w:w="2726" w:type="dxa"/>
             <w:tcBorders>
               <w:left w:val="single" w:sz="2" w:space="0" w:color="000000"/>
               <w:bottom w:val="single" w:sz="2" w:space="0" w:color="000000"/>
@@ -10977,7 +10783,7 @@
         <w:trPr/>
         <w:tc>
           <w:tcPr>
-            <w:tcW w:w="731" w:type="dxa"/>
+            <w:tcW w:w="730" w:type="dxa"/>
             <w:tcBorders>
               <w:left w:val="single" w:sz="2" w:space="0" w:color="000000"/>
               <w:bottom w:val="single" w:sz="2" w:space="0" w:color="000000"/>
@@ -10997,7 +10803,7 @@
         </w:tc>
         <w:tc>
           <w:tcPr>
-            <w:tcW w:w="2725" w:type="dxa"/>
+            <w:tcW w:w="2726" w:type="dxa"/>
             <w:tcBorders>
               <w:left w:val="single" w:sz="2" w:space="0" w:color="000000"/>
               <w:bottom w:val="single" w:sz="2" w:space="0" w:color="000000"/>
@@ -11041,7 +10847,7 @@
         <w:trPr/>
         <w:tc>
           <w:tcPr>
-            <w:tcW w:w="731" w:type="dxa"/>
+            <w:tcW w:w="730" w:type="dxa"/>
             <w:tcBorders>
               <w:left w:val="single" w:sz="2" w:space="0" w:color="000000"/>
               <w:bottom w:val="single" w:sz="2" w:space="0" w:color="000000"/>
@@ -11061,7 +10867,7 @@
         </w:tc>
         <w:tc>
           <w:tcPr>
-            <w:tcW w:w="2725" w:type="dxa"/>
+            <w:tcW w:w="2726" w:type="dxa"/>
             <w:tcBorders>
               <w:left w:val="single" w:sz="2" w:space="0" w:color="000000"/>
               <w:bottom w:val="single" w:sz="2" w:space="0" w:color="000000"/>
@@ -11105,7 +10911,7 @@
         <w:trPr/>
         <w:tc>
           <w:tcPr>
-            <w:tcW w:w="731" w:type="dxa"/>
+            <w:tcW w:w="730" w:type="dxa"/>
             <w:tcBorders>
               <w:left w:val="single" w:sz="2" w:space="0" w:color="000000"/>
               <w:bottom w:val="single" w:sz="2" w:space="0" w:color="000000"/>
@@ -11125,7 +10931,7 @@
         </w:tc>
         <w:tc>
           <w:tcPr>
-            <w:tcW w:w="2725" w:type="dxa"/>
+            <w:tcW w:w="2726" w:type="dxa"/>
             <w:tcBorders>
               <w:left w:val="single" w:sz="2" w:space="0" w:color="000000"/>
               <w:bottom w:val="single" w:sz="2" w:space="0" w:color="000000"/>
@@ -11169,7 +10975,7 @@
         <w:trPr/>
         <w:tc>
           <w:tcPr>
-            <w:tcW w:w="731" w:type="dxa"/>
+            <w:tcW w:w="730" w:type="dxa"/>
             <w:tcBorders>
               <w:left w:val="single" w:sz="2" w:space="0" w:color="000000"/>
               <w:bottom w:val="single" w:sz="2" w:space="0" w:color="000000"/>
@@ -11189,7 +10995,7 @@
         </w:tc>
         <w:tc>
           <w:tcPr>
-            <w:tcW w:w="2725" w:type="dxa"/>
+            <w:tcW w:w="2726" w:type="dxa"/>
             <w:tcBorders>
               <w:left w:val="single" w:sz="2" w:space="0" w:color="000000"/>
               <w:bottom w:val="single" w:sz="2" w:space="0" w:color="000000"/>
@@ -14438,15 +14244,15 @@
         </w:tblCellMar>
       </w:tblPr>
       <w:tblGrid>
-        <w:gridCol w:w="792"/>
-        <w:gridCol w:w="3748"/>
+        <w:gridCol w:w="791"/>
+        <w:gridCol w:w="3749"/>
         <w:gridCol w:w="5432"/>
       </w:tblGrid>
       <w:tr>
         <w:trPr/>
         <w:tc>
           <w:tcPr>
-            <w:tcW w:w="792" w:type="dxa"/>
+            <w:tcW w:w="791" w:type="dxa"/>
             <w:tcBorders>
               <w:top w:val="single" w:sz="2" w:space="0" w:color="000000"/>
               <w:left w:val="single" w:sz="2" w:space="0" w:color="000000"/>
@@ -14467,7 +14273,7 @@
         </w:tc>
         <w:tc>
           <w:tcPr>
-            <w:tcW w:w="3748" w:type="dxa"/>
+            <w:tcW w:w="3749" w:type="dxa"/>
             <w:tcBorders>
               <w:top w:val="single" w:sz="2" w:space="0" w:color="000000"/>
               <w:left w:val="single" w:sz="2" w:space="0" w:color="000000"/>
@@ -14664,7 +14470,7 @@
         <w:trPr/>
         <w:tc>
           <w:tcPr>
-            <w:tcW w:w="792" w:type="dxa"/>
+            <w:tcW w:w="791" w:type="dxa"/>
             <w:tcBorders>
               <w:left w:val="single" w:sz="2" w:space="0" w:color="000000"/>
               <w:bottom w:val="single" w:sz="2" w:space="0" w:color="000000"/>
@@ -14684,7 +14490,7 @@
         </w:tc>
         <w:tc>
           <w:tcPr>
-            <w:tcW w:w="3748" w:type="dxa"/>
+            <w:tcW w:w="3749" w:type="dxa"/>
             <w:tcBorders>
               <w:left w:val="single" w:sz="2" w:space="0" w:color="000000"/>
               <w:bottom w:val="single" w:sz="2" w:space="0" w:color="000000"/>
@@ -14728,7 +14534,7 @@
         <w:trPr/>
         <w:tc>
           <w:tcPr>
-            <w:tcW w:w="792" w:type="dxa"/>
+            <w:tcW w:w="791" w:type="dxa"/>
             <w:tcBorders>
               <w:left w:val="single" w:sz="2" w:space="0" w:color="000000"/>
               <w:bottom w:val="single" w:sz="2" w:space="0" w:color="000000"/>
@@ -14748,7 +14554,7 @@
         </w:tc>
         <w:tc>
           <w:tcPr>
-            <w:tcW w:w="3748" w:type="dxa"/>
+            <w:tcW w:w="3749" w:type="dxa"/>
             <w:tcBorders>
               <w:left w:val="single" w:sz="2" w:space="0" w:color="000000"/>
               <w:bottom w:val="single" w:sz="2" w:space="0" w:color="000000"/>
@@ -14792,7 +14598,7 @@
         <w:trPr/>
         <w:tc>
           <w:tcPr>
-            <w:tcW w:w="792" w:type="dxa"/>
+            <w:tcW w:w="791" w:type="dxa"/>
             <w:tcBorders>
               <w:left w:val="single" w:sz="2" w:space="0" w:color="000000"/>
               <w:bottom w:val="single" w:sz="2" w:space="0" w:color="000000"/>
@@ -14812,7 +14618,7 @@
         </w:tc>
         <w:tc>
           <w:tcPr>
-            <w:tcW w:w="3748" w:type="dxa"/>
+            <w:tcW w:w="3749" w:type="dxa"/>
             <w:tcBorders>
               <w:left w:val="single" w:sz="2" w:space="0" w:color="000000"/>
               <w:bottom w:val="single" w:sz="2" w:space="0" w:color="000000"/>
@@ -14856,7 +14662,7 @@
         <w:trPr/>
         <w:tc>
           <w:tcPr>
-            <w:tcW w:w="792" w:type="dxa"/>
+            <w:tcW w:w="791" w:type="dxa"/>
             <w:tcBorders>
               <w:left w:val="single" w:sz="2" w:space="0" w:color="000000"/>
               <w:bottom w:val="single" w:sz="2" w:space="0" w:color="000000"/>
@@ -14876,7 +14682,7 @@
         </w:tc>
         <w:tc>
           <w:tcPr>
-            <w:tcW w:w="3748" w:type="dxa"/>
+            <w:tcW w:w="3749" w:type="dxa"/>
             <w:tcBorders>
               <w:left w:val="single" w:sz="2" w:space="0" w:color="000000"/>
               <w:bottom w:val="single" w:sz="2" w:space="0" w:color="000000"/>
@@ -14920,7 +14726,7 @@
         <w:trPr/>
         <w:tc>
           <w:tcPr>
-            <w:tcW w:w="792" w:type="dxa"/>
+            <w:tcW w:w="791" w:type="dxa"/>
             <w:tcBorders>
               <w:left w:val="single" w:sz="2" w:space="0" w:color="000000"/>
               <w:bottom w:val="single" w:sz="2" w:space="0" w:color="000000"/>
@@ -14940,7 +14746,7 @@
         </w:tc>
         <w:tc>
           <w:tcPr>
-            <w:tcW w:w="3748" w:type="dxa"/>
+            <w:tcW w:w="3749" w:type="dxa"/>
             <w:tcBorders>
               <w:left w:val="single" w:sz="2" w:space="0" w:color="000000"/>
               <w:bottom w:val="single" w:sz="2" w:space="0" w:color="000000"/>
@@ -14984,7 +14790,7 @@
         <w:trPr/>
         <w:tc>
           <w:tcPr>
-            <w:tcW w:w="792" w:type="dxa"/>
+            <w:tcW w:w="791" w:type="dxa"/>
             <w:tcBorders>
               <w:left w:val="single" w:sz="2" w:space="0" w:color="000000"/>
               <w:bottom w:val="single" w:sz="2" w:space="0" w:color="000000"/>
@@ -15004,7 +14810,7 @@
         </w:tc>
         <w:tc>
           <w:tcPr>
-            <w:tcW w:w="3748" w:type="dxa"/>
+            <w:tcW w:w="3749" w:type="dxa"/>
             <w:tcBorders>
               <w:left w:val="single" w:sz="2" w:space="0" w:color="000000"/>
               <w:bottom w:val="single" w:sz="2" w:space="0" w:color="000000"/>
@@ -15048,7 +14854,7 @@
         <w:trPr/>
         <w:tc>
           <w:tcPr>
-            <w:tcW w:w="792" w:type="dxa"/>
+            <w:tcW w:w="791" w:type="dxa"/>
             <w:tcBorders>
               <w:left w:val="single" w:sz="2" w:space="0" w:color="000000"/>
               <w:bottom w:val="single" w:sz="2" w:space="0" w:color="000000"/>
@@ -15068,7 +14874,7 @@
         </w:tc>
         <w:tc>
           <w:tcPr>
-            <w:tcW w:w="3748" w:type="dxa"/>
+            <w:tcW w:w="3749" w:type="dxa"/>
             <w:tcBorders>
               <w:left w:val="single" w:sz="2" w:space="0" w:color="000000"/>
               <w:bottom w:val="single" w:sz="2" w:space="0" w:color="000000"/>
@@ -15112,7 +14918,7 @@
         <w:trPr/>
         <w:tc>
           <w:tcPr>
-            <w:tcW w:w="792" w:type="dxa"/>
+            <w:tcW w:w="791" w:type="dxa"/>
             <w:tcBorders>
               <w:left w:val="single" w:sz="2" w:space="0" w:color="000000"/>
               <w:bottom w:val="single" w:sz="2" w:space="0" w:color="000000"/>
@@ -15132,7 +14938,7 @@
         </w:tc>
         <w:tc>
           <w:tcPr>
-            <w:tcW w:w="3748" w:type="dxa"/>
+            <w:tcW w:w="3749" w:type="dxa"/>
             <w:tcBorders>
               <w:left w:val="single" w:sz="2" w:space="0" w:color="000000"/>
               <w:bottom w:val="single" w:sz="2" w:space="0" w:color="000000"/>
@@ -15176,7 +14982,7 @@
         <w:trPr/>
         <w:tc>
           <w:tcPr>
-            <w:tcW w:w="792" w:type="dxa"/>
+            <w:tcW w:w="791" w:type="dxa"/>
             <w:tcBorders>
               <w:left w:val="single" w:sz="2" w:space="0" w:color="000000"/>
               <w:bottom w:val="single" w:sz="2" w:space="0" w:color="000000"/>
@@ -15196,7 +15002,7 @@
         </w:tc>
         <w:tc>
           <w:tcPr>
-            <w:tcW w:w="3748" w:type="dxa"/>
+            <w:tcW w:w="3749" w:type="dxa"/>
             <w:tcBorders>
               <w:left w:val="single" w:sz="2" w:space="0" w:color="000000"/>
               <w:bottom w:val="single" w:sz="2" w:space="0" w:color="000000"/>
@@ -15319,27 +15125,7 @@
           <w:effect w:val="none"/>
           <w:lang w:val="en-IN" w:eastAsia="zh-CN" w:bidi="hi-IN"/>
         </w:rPr>
-        <w:t xml:space="preserve">About </w:t>
-      </w:r>
-      <w:r>
-        <w:rPr>
-          <w:rFonts w:eastAsia="Noto Serif CJK SC" w:cs="Lohit Devanagari" w:ascii="Times New Roman" w:hAnsi="Times New Roman"/>
-          <w:b/>
-          <w:bCs/>
-          <w:i/>
-          <w:caps w:val="false"/>
-          <w:smallCaps w:val="false"/>
-          <w:strike w:val="false"/>
-          <w:dstrike w:val="false"/>
-          <w:color w:val="000000"/>
-          <w:kern w:val="2"/>
-          <w:sz w:val="24"/>
-          <w:szCs w:val="24"/>
-          <w:u w:val="none"/>
-          <w:effect w:val="none"/>
-          <w:lang w:val="en-IN" w:eastAsia="zh-CN" w:bidi="hi-IN"/>
-        </w:rPr>
-        <w:t>Course Enrollment Page</w:t>
+        <w:t>About Course Enrollment Page</w:t>
       </w:r>
     </w:p>
     <w:p>
@@ -15368,27 +15154,7 @@
           <w:effect w:val="none"/>
           <w:lang w:val="en-IN" w:eastAsia="zh-CN" w:bidi="hi-IN"/>
         </w:rPr>
-        <w:t>Course Enrollment</w:t>
-      </w:r>
-      <w:r>
-        <w:rPr>
-          <w:rFonts w:eastAsia="Noto Serif CJK SC" w:cs="Lohit Devanagari" w:ascii="Times New Roman" w:hAnsi="Times New Roman"/>
-          <w:b/>
-          <w:bCs/>
-          <w:i/>
-          <w:caps w:val="false"/>
-          <w:smallCaps w:val="false"/>
-          <w:strike w:val="false"/>
-          <w:dstrike w:val="false"/>
-          <w:color w:val="000000"/>
-          <w:kern w:val="2"/>
-          <w:sz w:val="24"/>
-          <w:szCs w:val="24"/>
-          <w:u w:val="none"/>
-          <w:effect w:val="none"/>
-          <w:lang w:val="en-IN" w:eastAsia="zh-CN" w:bidi="hi-IN"/>
-        </w:rPr>
-        <w:t xml:space="preserve"> page used Tables in IITBombayX Database :</w:t>
+        <w:t>Course Enrollment page used Tables in IITBombayX Database :</w:t>
       </w:r>
     </w:p>
     <w:tbl>
@@ -15404,8 +15170,8 @@
         </w:tblCellMar>
       </w:tblPr>
       <w:tblGrid>
-        <w:gridCol w:w="731"/>
-        <w:gridCol w:w="2217"/>
+        <w:gridCol w:w="730"/>
+        <w:gridCol w:w="2218"/>
         <w:gridCol w:w="2555"/>
         <w:gridCol w:w="4468"/>
       </w:tblGrid>
@@ -15413,7 +15179,7 @@
         <w:trPr/>
         <w:tc>
           <w:tcPr>
-            <w:tcW w:w="731" w:type="dxa"/>
+            <w:tcW w:w="730" w:type="dxa"/>
             <w:tcBorders>
               <w:top w:val="single" w:sz="2" w:space="0" w:color="000000"/>
               <w:left w:val="single" w:sz="2" w:space="0" w:color="000000"/>
@@ -15441,7 +15207,7 @@
         </w:tc>
         <w:tc>
           <w:tcPr>
-            <w:tcW w:w="2217" w:type="dxa"/>
+            <w:tcW w:w="2218" w:type="dxa"/>
             <w:tcBorders>
               <w:top w:val="single" w:sz="2" w:space="0" w:color="000000"/>
               <w:left w:val="single" w:sz="2" w:space="0" w:color="000000"/>
@@ -15529,7 +15295,7 @@
         <w:trPr/>
         <w:tc>
           <w:tcPr>
-            <w:tcW w:w="731" w:type="dxa"/>
+            <w:tcW w:w="730" w:type="dxa"/>
             <w:tcBorders>
               <w:left w:val="single" w:sz="2" w:space="0" w:color="000000"/>
               <w:bottom w:val="single" w:sz="2" w:space="0" w:color="000000"/>
@@ -15549,7 +15315,7 @@
         </w:tc>
         <w:tc>
           <w:tcPr>
-            <w:tcW w:w="2217" w:type="dxa"/>
+            <w:tcW w:w="2218" w:type="dxa"/>
             <w:tcBorders>
               <w:left w:val="single" w:sz="2" w:space="0" w:color="000000"/>
               <w:bottom w:val="single" w:sz="2" w:space="0" w:color="000000"/>
@@ -15638,31 +15404,7 @@
             </w:pPr>
             <w:r>
               <w:rPr/>
-              <w:t xml:space="preserve">Select </w:t>
-            </w:r>
-            <w:r>
-              <w:rPr/>
-              <w:t xml:space="preserve">“id” of </w:t>
-            </w:r>
-            <w:r>
-              <w:rPr/>
-              <w:t xml:space="preserve">the </w:t>
-            </w:r>
-            <w:r>
-              <w:rPr/>
-              <w:t xml:space="preserve">course </w:t>
-            </w:r>
-            <w:r>
-              <w:rPr/>
-              <w:t xml:space="preserve">for “Student” which is treat as a role id </w:t>
-            </w:r>
-            <w:r>
-              <w:rPr/>
-              <w:t>in reference table</w:t>
-            </w:r>
-            <w:r>
-              <w:rPr/>
-              <w:t>.</w:t>
+              <w:t>Select “id” of the course for “Student” which is treat as a role id in reference table.</w:t>
             </w:r>
           </w:p>
         </w:tc>
@@ -15671,7 +15413,7 @@
         <w:trPr/>
         <w:tc>
           <w:tcPr>
-            <w:tcW w:w="731" w:type="dxa"/>
+            <w:tcW w:w="730" w:type="dxa"/>
             <w:tcBorders>
               <w:left w:val="single" w:sz="2" w:space="0" w:color="000000"/>
               <w:bottom w:val="single" w:sz="2" w:space="0" w:color="000000"/>
@@ -15691,7 +15433,7 @@
         </w:tc>
         <w:tc>
           <w:tcPr>
-            <w:tcW w:w="2217" w:type="dxa"/>
+            <w:tcW w:w="2218" w:type="dxa"/>
             <w:tcBorders>
               <w:left w:val="single" w:sz="2" w:space="0" w:color="000000"/>
               <w:bottom w:val="single" w:sz="2" w:space="0" w:color="000000"/>
@@ -15761,15 +15503,7 @@
             </w:r>
             <w:r>
               <w:rPr/>
-              <w:t xml:space="preserve"> a </w:t>
-            </w:r>
-            <w:r>
-              <w:rPr/>
-              <w:t>new</w:t>
-            </w:r>
-            <w:r>
-              <w:rPr/>
-              <w:t xml:space="preserve"> row for the user with the above role id.</w:t>
+              <w:t xml:space="preserve"> a new row for the user with the above role id.</w:t>
             </w:r>
           </w:p>
         </w:tc>
@@ -15778,7 +15512,7 @@
         <w:trPr/>
         <w:tc>
           <w:tcPr>
-            <w:tcW w:w="731" w:type="dxa"/>
+            <w:tcW w:w="730" w:type="dxa"/>
             <w:tcBorders>
               <w:left w:val="single" w:sz="2" w:space="0" w:color="000000"/>
               <w:bottom w:val="single" w:sz="2" w:space="0" w:color="000000"/>
@@ -15798,7 +15532,7 @@
         </w:tc>
         <w:tc>
           <w:tcPr>
-            <w:tcW w:w="2217" w:type="dxa"/>
+            <w:tcW w:w="2218" w:type="dxa"/>
             <w:tcBorders>
               <w:left w:val="single" w:sz="2" w:space="0" w:color="000000"/>
               <w:bottom w:val="single" w:sz="2" w:space="0" w:color="000000"/>
@@ -15864,51 +15598,7 @@
                 <w:szCs w:val="24"/>
                 <w:lang w:val="en-IN" w:eastAsia="zh-CN" w:bidi="hi-IN"/>
               </w:rPr>
-              <w:t xml:space="preserve">Check Is any entry for the user exist with the anonymous_user_id, user_id and course_id is blank? If no then add a </w:t>
-            </w:r>
-            <w:r>
-              <w:rPr>
-                <w:rFonts w:eastAsia="Noto Serif CJK SC" w:cs="Lohit Devanagari"/>
-                <w:color w:val="auto"/>
-                <w:kern w:val="2"/>
-                <w:sz w:val="24"/>
-                <w:szCs w:val="24"/>
-                <w:lang w:val="en-IN" w:eastAsia="zh-CN" w:bidi="hi-IN"/>
-              </w:rPr>
-              <w:t xml:space="preserve">new </w:t>
-            </w:r>
-            <w:r>
-              <w:rPr>
-                <w:rFonts w:eastAsia="Noto Serif CJK SC" w:cs="Lohit Devanagari"/>
-                <w:color w:val="auto"/>
-                <w:kern w:val="2"/>
-                <w:sz w:val="24"/>
-                <w:szCs w:val="24"/>
-                <w:lang w:val="en-IN" w:eastAsia="zh-CN" w:bidi="hi-IN"/>
-              </w:rPr>
-              <w:t xml:space="preserve">row, otherwise skip this </w:t>
-            </w:r>
-            <w:r>
-              <w:rPr>
-                <w:rFonts w:eastAsia="Noto Serif CJK SC" w:cs="Lohit Devanagari"/>
-                <w:color w:val="auto"/>
-                <w:kern w:val="2"/>
-                <w:sz w:val="24"/>
-                <w:szCs w:val="24"/>
-                <w:lang w:val="en-IN" w:eastAsia="zh-CN" w:bidi="hi-IN"/>
-              </w:rPr>
-              <w:t>step</w:t>
-            </w:r>
-            <w:r>
-              <w:rPr>
-                <w:rFonts w:eastAsia="Noto Serif CJK SC" w:cs="Lohit Devanagari"/>
-                <w:color w:val="auto"/>
-                <w:kern w:val="2"/>
-                <w:sz w:val="24"/>
-                <w:szCs w:val="24"/>
-                <w:lang w:val="en-IN" w:eastAsia="zh-CN" w:bidi="hi-IN"/>
-              </w:rPr>
-              <w:t>.</w:t>
+              <w:t>Check Is any entry for the user exist with the anonymous_user_id, user_id and course_id is blank? If no then add a new row, otherwise skip this step.</w:t>
             </w:r>
           </w:p>
         </w:tc>
@@ -15917,7 +15607,7 @@
         <w:trPr/>
         <w:tc>
           <w:tcPr>
-            <w:tcW w:w="731" w:type="dxa"/>
+            <w:tcW w:w="730" w:type="dxa"/>
             <w:tcBorders>
               <w:left w:val="single" w:sz="2" w:space="0" w:color="000000"/>
               <w:bottom w:val="single" w:sz="2" w:space="0" w:color="000000"/>
@@ -15937,7 +15627,7 @@
         </w:tc>
         <w:tc>
           <w:tcPr>
-            <w:tcW w:w="2217" w:type="dxa"/>
+            <w:tcW w:w="2218" w:type="dxa"/>
             <w:tcBorders>
               <w:left w:val="single" w:sz="2" w:space="0" w:color="000000"/>
               <w:bottom w:val="single" w:sz="2" w:space="0" w:color="000000"/>
@@ -15996,11 +15686,7 @@
             </w:pPr>
             <w:r>
               <w:rPr/>
-              <w:t xml:space="preserve">Add a new entry </w:t>
-            </w:r>
-            <w:r>
-              <w:rPr/>
-              <w:t>with is_active=1 and mode = “audit”.</w:t>
+              <w:t>Add a new entry with is_active=1 and mode = “audit”.</w:t>
             </w:r>
           </w:p>
         </w:tc>
@@ -16096,47 +15782,7 @@
           <w:effect w:val="none"/>
           <w:lang w:val="en-IN" w:eastAsia="zh-CN" w:bidi="hi-IN"/>
         </w:rPr>
-        <w:t xml:space="preserve">List of fields of the “django_comment_client_role” table in the “edxapp” MySQL database those are used in the </w:t>
-      </w:r>
-      <w:r>
-        <w:rPr>
-          <w:rFonts w:eastAsia="Noto Serif CJK SC" w:cs="Lohit Devanagari" w:ascii="Times New Roman" w:hAnsi="Times New Roman"/>
-          <w:b/>
-          <w:bCs/>
-          <w:i/>
-          <w:caps w:val="false"/>
-          <w:smallCaps w:val="false"/>
-          <w:strike w:val="false"/>
-          <w:dstrike w:val="false"/>
-          <w:color w:val="000000"/>
-          <w:kern w:val="2"/>
-          <w:sz w:val="24"/>
-          <w:szCs w:val="24"/>
-          <w:u w:val="none"/>
-          <w:effect w:val="none"/>
-          <w:lang w:val="en-IN" w:eastAsia="zh-CN" w:bidi="hi-IN"/>
-        </w:rPr>
-        <w:t>Course Enrollment</w:t>
-      </w:r>
-      <w:r>
-        <w:rPr>
-          <w:rFonts w:eastAsia="Noto Serif CJK SC" w:cs="Lohit Devanagari" w:ascii="Times New Roman" w:hAnsi="Times New Roman"/>
-          <w:b/>
-          <w:bCs/>
-          <w:i/>
-          <w:caps w:val="false"/>
-          <w:smallCaps w:val="false"/>
-          <w:strike w:val="false"/>
-          <w:dstrike w:val="false"/>
-          <w:color w:val="000000"/>
-          <w:kern w:val="2"/>
-          <w:sz w:val="24"/>
-          <w:szCs w:val="24"/>
-          <w:u w:val="none"/>
-          <w:effect w:val="none"/>
-          <w:lang w:val="en-IN" w:eastAsia="zh-CN" w:bidi="hi-IN"/>
-        </w:rPr>
-        <w:t xml:space="preserve"> page:</w:t>
+        <w:t>List of fields of the “django_comment_client_role” table in the “edxapp” MySQL database those are used in the Course Enrollment page:</w:t>
       </w:r>
     </w:p>
     <w:tbl>
@@ -16408,49 +16054,7 @@
                 <w:effect w:val="none"/>
                 <w:lang w:val="en-IN" w:eastAsia="zh-CN" w:bidi="hi-IN"/>
               </w:rPr>
-              <w:t xml:space="preserve">Lable on the </w:t>
-            </w:r>
-            <w:r>
-              <w:rPr>
-                <w:rFonts w:eastAsia="Noto Serif CJK SC" w:cs="Lohit Devanagari"/>
-                <w:b/>
-                <w:bCs/>
-                <w:i w:val="false"/>
-                <w:iCs w:val="false"/>
-                <w:caps w:val="false"/>
-                <w:smallCaps w:val="false"/>
-                <w:strike w:val="false"/>
-                <w:dstrike w:val="false"/>
-                <w:color w:val="auto"/>
-                <w:kern w:val="2"/>
-                <w:sz w:val="24"/>
-                <w:szCs w:val="24"/>
-                <w:u w:val="none"/>
-                <w:effect w:val="none"/>
-                <w:lang w:val="en-IN" w:eastAsia="zh-CN" w:bidi="hi-IN"/>
-              </w:rPr>
-              <w:t>Course Enrollment</w:t>
-            </w:r>
-            <w:r>
-              <w:rPr>
-                <w:rFonts w:eastAsia="Noto Serif CJK SC" w:cs="Lohit Devanagari"/>
-                <w:b/>
-                <w:bCs/>
-                <w:i w:val="false"/>
-                <w:iCs w:val="false"/>
-                <w:caps w:val="false"/>
-                <w:smallCaps w:val="false"/>
-                <w:strike w:val="false"/>
-                <w:dstrike w:val="false"/>
-                <w:color w:val="auto"/>
-                <w:kern w:val="2"/>
-                <w:sz w:val="24"/>
-                <w:szCs w:val="24"/>
-                <w:u w:val="none"/>
-                <w:effect w:val="none"/>
-                <w:lang w:val="en-IN" w:eastAsia="zh-CN" w:bidi="hi-IN"/>
-              </w:rPr>
-              <w:t xml:space="preserve"> page.</w:t>
+              <w:t>Lable on the Course Enrollment page.</w:t>
             </w:r>
           </w:p>
         </w:tc>
@@ -16695,33 +16299,7 @@
                 <w:szCs w:val="24"/>
                 <w:lang w:val="en-IN" w:eastAsia="zh-CN" w:bidi="hi-IN"/>
               </w:rPr>
-              <w:t xml:space="preserve">It is auto_increment and primary key will be used as reference for the </w:t>
-            </w:r>
-            <w:r>
-              <w:rPr>
-                <w:rFonts w:eastAsia="Noto Serif CJK SC" w:cs="Lohit Devanagari"/>
-                <w:i w:val="false"/>
-                <w:iCs w:val="false"/>
-                <w:color w:val="auto"/>
-                <w:kern w:val="2"/>
-                <w:sz w:val="24"/>
-                <w:szCs w:val="24"/>
-                <w:lang w:val="en-IN" w:eastAsia="zh-CN" w:bidi="hi-IN"/>
-              </w:rPr>
-              <w:t>role id</w:t>
-            </w:r>
-            <w:r>
-              <w:rPr>
-                <w:rFonts w:eastAsia="Noto Serif CJK SC" w:cs="Lohit Devanagari"/>
-                <w:i w:val="false"/>
-                <w:iCs w:val="false"/>
-                <w:color w:val="auto"/>
-                <w:kern w:val="2"/>
-                <w:sz w:val="24"/>
-                <w:szCs w:val="24"/>
-                <w:lang w:val="en-IN" w:eastAsia="zh-CN" w:bidi="hi-IN"/>
-              </w:rPr>
-              <w:t>.</w:t>
+              <w:t>It is auto_increment and primary key will be used as reference for the role id.</w:t>
             </w:r>
           </w:p>
         </w:tc>
@@ -16842,33 +16420,7 @@
                 <w:szCs w:val="24"/>
                 <w:lang w:val="en-IN" w:eastAsia="zh-CN" w:bidi="hi-IN"/>
               </w:rPr>
-              <w:t>varchar(</w:t>
-            </w:r>
-            <w:r>
-              <w:rPr>
-                <w:rFonts w:eastAsia="Noto Serif CJK SC" w:cs="Lohit Devanagari"/>
-                <w:i w:val="false"/>
-                <w:iCs w:val="false"/>
-                <w:color w:val="auto"/>
-                <w:kern w:val="2"/>
-                <w:sz w:val="24"/>
-                <w:szCs w:val="24"/>
-                <w:lang w:val="en-IN" w:eastAsia="zh-CN" w:bidi="hi-IN"/>
-              </w:rPr>
-              <w:t>20</w:t>
-            </w:r>
-            <w:r>
-              <w:rPr>
-                <w:rFonts w:eastAsia="Noto Serif CJK SC" w:cs="Lohit Devanagari"/>
-                <w:i w:val="false"/>
-                <w:iCs w:val="false"/>
-                <w:color w:val="auto"/>
-                <w:kern w:val="2"/>
-                <w:sz w:val="24"/>
-                <w:szCs w:val="24"/>
-                <w:lang w:val="en-IN" w:eastAsia="zh-CN" w:bidi="hi-IN"/>
-              </w:rPr>
-              <w:t>)</w:t>
+              <w:t>varchar(20)</w:t>
             </w:r>
           </w:p>
         </w:tc>
@@ -16951,46 +16503,7 @@
                 <w:szCs w:val="24"/>
                 <w:lang w:val="en-IN" w:eastAsia="zh-CN" w:bidi="hi-IN"/>
               </w:rPr>
-              <w:t xml:space="preserve">Only </w:t>
-            </w:r>
-            <w:r>
-              <w:rPr>
-                <w:rFonts w:eastAsia="Noto Serif CJK SC" w:cs="Lohit Devanagari"/>
-                <w:i w:val="false"/>
-                <w:iCs w:val="false"/>
-                <w:color w:val="auto"/>
-                <w:kern w:val="2"/>
-                <w:sz w:val="24"/>
-                <w:szCs w:val="24"/>
-                <w:lang w:val="en-IN" w:eastAsia="zh-CN" w:bidi="hi-IN"/>
-              </w:rPr>
-              <w:t xml:space="preserve">the </w:t>
-            </w:r>
-            <w:r>
-              <w:rPr>
-                <w:rFonts w:eastAsia="Noto Serif CJK SC" w:cs="Lohit Devanagari"/>
-                <w:i w:val="false"/>
-                <w:iCs w:val="false"/>
-                <w:color w:val="auto"/>
-                <w:kern w:val="2"/>
-                <w:sz w:val="24"/>
-                <w:szCs w:val="24"/>
-                <w:lang w:val="en-IN" w:eastAsia="zh-CN" w:bidi="hi-IN"/>
-              </w:rPr>
-              <w:t xml:space="preserve">“Student” </w:t>
-            </w:r>
-            <w:r>
-              <w:rPr>
-                <w:rFonts w:eastAsia="Noto Serif CJK SC" w:cs="Lohit Devanagari"/>
-                <w:i w:val="false"/>
-                <w:iCs w:val="false"/>
-                <w:color w:val="auto"/>
-                <w:kern w:val="2"/>
-                <w:sz w:val="24"/>
-                <w:szCs w:val="24"/>
-                <w:lang w:val="en-IN" w:eastAsia="zh-CN" w:bidi="hi-IN"/>
-              </w:rPr>
-              <w:t>role id is useful in this application.</w:t>
+              <w:t>Only the “Student” role id is useful in this application.</w:t>
             </w:r>
           </w:p>
         </w:tc>
@@ -17119,41 +16632,7 @@
                 <w:szCs w:val="24"/>
                 <w:lang w:val="en-IN" w:eastAsia="zh-CN" w:bidi="hi-IN"/>
               </w:rPr>
-              <w:t>varchar(</w:t>
-            </w:r>
-            <w:r>
-              <w:rPr>
-                <w:rFonts w:eastAsia="Noto Serif CJK SC" w:cs="Lohit Devanagari"/>
-                <w:b w:val="false"/>
-                <w:i w:val="false"/>
-                <w:iCs w:val="false"/>
-                <w:caps w:val="false"/>
-                <w:smallCaps w:val="false"/>
-                <w:color w:val="auto"/>
-                <w:spacing w:val="0"/>
-                <w:kern w:val="2"/>
-                <w:sz w:val="24"/>
-                <w:szCs w:val="24"/>
-                <w:lang w:val="en-IN" w:eastAsia="zh-CN" w:bidi="hi-IN"/>
-              </w:rPr>
-              <w:t>250</w:t>
-            </w:r>
-            <w:r>
-              <w:rPr>
-                <w:rFonts w:eastAsia="Noto Serif CJK SC" w:cs="Lohit Devanagari"/>
-                <w:b w:val="false"/>
-                <w:i w:val="false"/>
-                <w:iCs w:val="false"/>
-                <w:caps w:val="false"/>
-                <w:smallCaps w:val="false"/>
-                <w:color w:val="auto"/>
-                <w:spacing w:val="0"/>
-                <w:kern w:val="2"/>
-                <w:sz w:val="24"/>
-                <w:szCs w:val="24"/>
-                <w:lang w:val="en-IN" w:eastAsia="zh-CN" w:bidi="hi-IN"/>
-              </w:rPr>
-              <w:t>)</w:t>
+              <w:t>varchar(250)</w:t>
             </w:r>
           </w:p>
         </w:tc>
@@ -17231,7 +16710,16 @@
               </w:rPr>
             </w:pPr>
             <w:r>
-              <w:rPr/>
+              <w:rPr>
+                <w:rFonts w:eastAsia="Noto Serif CJK SC" w:cs="Lohit Devanagari"/>
+                <w:i w:val="false"/>
+                <w:iCs w:val="false"/>
+                <w:color w:val="auto"/>
+                <w:kern w:val="2"/>
+                <w:sz w:val="24"/>
+                <w:szCs w:val="24"/>
+                <w:lang w:val="en-IN" w:eastAsia="zh-CN" w:bidi="hi-IN"/>
+              </w:rPr>
             </w:r>
           </w:p>
         </w:tc>
@@ -17264,7 +16752,23 @@
         </w:rPr>
       </w:pPr>
       <w:r>
-        <w:rPr/>
+        <w:rPr>
+          <w:rFonts w:eastAsia="Noto Serif CJK SC" w:cs="Lohit Devanagari" w:ascii="Times New Roman" w:hAnsi="Times New Roman"/>
+          <w:b/>
+          <w:bCs/>
+          <w:i/>
+          <w:caps w:val="false"/>
+          <w:smallCaps w:val="false"/>
+          <w:strike w:val="false"/>
+          <w:dstrike w:val="false"/>
+          <w:color w:val="000000"/>
+          <w:kern w:val="2"/>
+          <w:sz w:val="24"/>
+          <w:szCs w:val="24"/>
+          <w:u w:val="none"/>
+          <w:effect w:val="none"/>
+          <w:lang w:val="en-IN" w:eastAsia="zh-CN" w:bidi="hi-IN"/>
+        </w:rPr>
       </w:r>
     </w:p>
     <w:p>
@@ -17311,47 +16815,7 @@
           <w:effect w:val="none"/>
           <w:lang w:val="en-IN" w:eastAsia="zh-CN" w:bidi="hi-IN"/>
         </w:rPr>
-        <w:t xml:space="preserve">List of fields of the “django_comment_client_role_users” table in the “edxapp” MySQL database those are used in the </w:t>
-      </w:r>
-      <w:r>
-        <w:rPr>
-          <w:rFonts w:eastAsia="Noto Serif CJK SC" w:cs="Lohit Devanagari" w:ascii="Times New Roman" w:hAnsi="Times New Roman"/>
-          <w:b/>
-          <w:bCs/>
-          <w:i/>
-          <w:caps w:val="false"/>
-          <w:smallCaps w:val="false"/>
-          <w:strike w:val="false"/>
-          <w:dstrike w:val="false"/>
-          <w:color w:val="000000"/>
-          <w:kern w:val="2"/>
-          <w:sz w:val="24"/>
-          <w:szCs w:val="24"/>
-          <w:u w:val="none"/>
-          <w:effect w:val="none"/>
-          <w:lang w:val="en-IN" w:eastAsia="zh-CN" w:bidi="hi-IN"/>
-        </w:rPr>
-        <w:t>Course Enrollment</w:t>
-      </w:r>
-      <w:r>
-        <w:rPr>
-          <w:rFonts w:eastAsia="Noto Serif CJK SC" w:cs="Lohit Devanagari" w:ascii="Times New Roman" w:hAnsi="Times New Roman"/>
-          <w:b/>
-          <w:bCs/>
-          <w:i/>
-          <w:caps w:val="false"/>
-          <w:smallCaps w:val="false"/>
-          <w:strike w:val="false"/>
-          <w:dstrike w:val="false"/>
-          <w:color w:val="000000"/>
-          <w:kern w:val="2"/>
-          <w:sz w:val="24"/>
-          <w:szCs w:val="24"/>
-          <w:u w:val="none"/>
-          <w:effect w:val="none"/>
-          <w:lang w:val="en-IN" w:eastAsia="zh-CN" w:bidi="hi-IN"/>
-        </w:rPr>
-        <w:t xml:space="preserve"> page:</w:t>
+        <w:t>List of fields of the “django_comment_client_role_users” table in the “edxapp” MySQL database those are used in the Course Enrollment page:</w:t>
       </w:r>
     </w:p>
     <w:tbl>
@@ -17581,49 +17045,7 @@
                 <w:effect w:val="none"/>
                 <w:lang w:val="en-IN" w:eastAsia="zh-CN" w:bidi="hi-IN"/>
               </w:rPr>
-              <w:t xml:space="preserve">Lable on the </w:t>
-            </w:r>
-            <w:r>
-              <w:rPr>
-                <w:rFonts w:eastAsia="Noto Serif CJK SC" w:cs="Lohit Devanagari"/>
-                <w:b/>
-                <w:bCs/>
-                <w:i w:val="false"/>
-                <w:iCs w:val="false"/>
-                <w:caps w:val="false"/>
-                <w:smallCaps w:val="false"/>
-                <w:strike w:val="false"/>
-                <w:dstrike w:val="false"/>
-                <w:color w:val="auto"/>
-                <w:kern w:val="2"/>
-                <w:sz w:val="24"/>
-                <w:szCs w:val="24"/>
-                <w:u w:val="none"/>
-                <w:effect w:val="none"/>
-                <w:lang w:val="en-IN" w:eastAsia="zh-CN" w:bidi="hi-IN"/>
-              </w:rPr>
-              <w:t>Course Enrollment</w:t>
-            </w:r>
-            <w:r>
-              <w:rPr>
-                <w:rFonts w:eastAsia="Noto Serif CJK SC" w:cs="Lohit Devanagari"/>
-                <w:b/>
-                <w:bCs/>
-                <w:i w:val="false"/>
-                <w:iCs w:val="false"/>
-                <w:caps w:val="false"/>
-                <w:smallCaps w:val="false"/>
-                <w:strike w:val="false"/>
-                <w:dstrike w:val="false"/>
-                <w:color w:val="auto"/>
-                <w:kern w:val="2"/>
-                <w:sz w:val="24"/>
-                <w:szCs w:val="24"/>
-                <w:u w:val="none"/>
-                <w:effect w:val="none"/>
-                <w:lang w:val="en-IN" w:eastAsia="zh-CN" w:bidi="hi-IN"/>
-              </w:rPr>
-              <w:t xml:space="preserve"> page.</w:t>
+              <w:t>Lable on the Course Enrollment page.</w:t>
             </w:r>
           </w:p>
         </w:tc>
@@ -18071,72 +17493,7 @@
                 <w:szCs w:val="24"/>
                 <w:lang w:val="en-IN" w:eastAsia="zh-CN" w:bidi="hi-IN"/>
               </w:rPr>
-              <w:t xml:space="preserve">It is </w:t>
-            </w:r>
-            <w:r>
-              <w:rPr>
-                <w:rFonts w:eastAsia="Noto Serif CJK SC" w:cs="Lohit Devanagari"/>
-                <w:i w:val="false"/>
-                <w:iCs w:val="false"/>
-                <w:color w:val="auto"/>
-                <w:kern w:val="2"/>
-                <w:sz w:val="24"/>
-                <w:szCs w:val="24"/>
-                <w:lang w:val="en-IN" w:eastAsia="zh-CN" w:bidi="hi-IN"/>
-              </w:rPr>
-              <w:t>foreign key reference from the</w:t>
-            </w:r>
-            <w:r>
-              <w:rPr>
-                <w:rFonts w:eastAsia="Noto Serif CJK SC" w:cs="Lohit Devanagari"/>
-                <w:i w:val="false"/>
-                <w:iCs w:val="false"/>
-                <w:color w:val="auto"/>
-                <w:kern w:val="2"/>
-                <w:sz w:val="24"/>
-                <w:szCs w:val="24"/>
-                <w:lang w:val="en-IN" w:eastAsia="zh-CN" w:bidi="hi-IN"/>
-              </w:rPr>
-              <w:t xml:space="preserve"> ‘</w:t>
-            </w:r>
-            <w:r>
-              <w:rPr>
-                <w:rFonts w:eastAsia="Noto Serif CJK SC" w:cs="Lohit Devanagari"/>
-                <w:i w:val="false"/>
-                <w:iCs w:val="false"/>
-                <w:color w:val="auto"/>
-                <w:kern w:val="2"/>
-                <w:sz w:val="24"/>
-                <w:szCs w:val="24"/>
-                <w:lang w:val="en-IN" w:eastAsia="zh-CN" w:bidi="hi-IN"/>
-              </w:rPr>
-              <w:t xml:space="preserve">id’ field of </w:t>
-            </w:r>
-            <w:r>
-              <w:rPr>
-                <w:rFonts w:eastAsia="Noto Serif CJK SC" w:cs="Lohit Devanagari"/>
-                <w:i w:val="false"/>
-                <w:iCs w:val="false"/>
-                <w:color w:val="auto"/>
-                <w:kern w:val="2"/>
-                <w:sz w:val="24"/>
-                <w:szCs w:val="24"/>
-                <w:lang w:val="en-IN" w:eastAsia="zh-CN" w:bidi="hi-IN"/>
-              </w:rPr>
-              <w:t xml:space="preserve">`django_comment_client_role` </w:t>
-            </w:r>
-            <w:r>
-              <w:rPr>
-                <w:rFonts w:eastAsia="Noto Serif CJK SC" w:cs="Lohit Devanagari"/>
-                <w:i w:val="false"/>
-                <w:iCs w:val="false"/>
-                <w:color w:val="auto"/>
-                <w:kern w:val="2"/>
-                <w:sz w:val="24"/>
-                <w:szCs w:val="24"/>
-                <w:lang w:val="en-IN" w:eastAsia="zh-CN" w:bidi="hi-IN"/>
-              </w:rPr>
-              <w:t>table.</w:t>
+              <w:t>It is foreign key reference from the ‘id’ field of `django_comment_client_role` table.</w:t>
             </w:r>
           </w:p>
         </w:tc>
@@ -18343,72 +17700,7 @@
                 <w:szCs w:val="24"/>
                 <w:lang w:val="en-IN" w:eastAsia="zh-CN" w:bidi="hi-IN"/>
               </w:rPr>
-              <w:t xml:space="preserve">It is </w:t>
-            </w:r>
-            <w:r>
-              <w:rPr>
-                <w:rFonts w:eastAsia="Noto Serif CJK SC" w:cs="Lohit Devanagari"/>
-                <w:i w:val="false"/>
-                <w:iCs w:val="false"/>
-                <w:color w:val="auto"/>
-                <w:kern w:val="2"/>
-                <w:sz w:val="24"/>
-                <w:szCs w:val="24"/>
-                <w:lang w:val="en-IN" w:eastAsia="zh-CN" w:bidi="hi-IN"/>
-              </w:rPr>
-              <w:t>foreign key reference from the</w:t>
-            </w:r>
-            <w:r>
-              <w:rPr>
-                <w:rFonts w:eastAsia="Noto Serif CJK SC" w:cs="Lohit Devanagari"/>
-                <w:i w:val="false"/>
-                <w:iCs w:val="false"/>
-                <w:color w:val="auto"/>
-                <w:kern w:val="2"/>
-                <w:sz w:val="24"/>
-                <w:szCs w:val="24"/>
-                <w:lang w:val="en-IN" w:eastAsia="zh-CN" w:bidi="hi-IN"/>
-              </w:rPr>
-              <w:t xml:space="preserve"> ‘</w:t>
-            </w:r>
-            <w:r>
-              <w:rPr>
-                <w:rFonts w:eastAsia="Noto Serif CJK SC" w:cs="Lohit Devanagari"/>
-                <w:i w:val="false"/>
-                <w:iCs w:val="false"/>
-                <w:color w:val="auto"/>
-                <w:kern w:val="2"/>
-                <w:sz w:val="24"/>
-                <w:szCs w:val="24"/>
-                <w:lang w:val="en-IN" w:eastAsia="zh-CN" w:bidi="hi-IN"/>
-              </w:rPr>
-              <w:t xml:space="preserve">id’ field of </w:t>
-            </w:r>
-            <w:r>
-              <w:rPr>
-                <w:rFonts w:eastAsia="Noto Serif CJK SC" w:cs="Lohit Devanagari"/>
-                <w:i w:val="false"/>
-                <w:iCs w:val="false"/>
-                <w:color w:val="auto"/>
-                <w:kern w:val="2"/>
-                <w:sz w:val="24"/>
-                <w:szCs w:val="24"/>
-                <w:lang w:val="en-IN" w:eastAsia="zh-CN" w:bidi="hi-IN"/>
-              </w:rPr>
-              <w:t xml:space="preserve">`auth_user` </w:t>
-            </w:r>
-            <w:r>
-              <w:rPr>
-                <w:rFonts w:eastAsia="Noto Serif CJK SC" w:cs="Lohit Devanagari"/>
-                <w:i w:val="false"/>
-                <w:iCs w:val="false"/>
-                <w:color w:val="auto"/>
-                <w:kern w:val="2"/>
-                <w:sz w:val="24"/>
-                <w:szCs w:val="24"/>
-                <w:lang w:val="en-IN" w:eastAsia="zh-CN" w:bidi="hi-IN"/>
-              </w:rPr>
-              <w:t>table.</w:t>
+              <w:t>It is foreign key reference from the ‘id’ field of `auth_user` table.</w:t>
             </w:r>
           </w:p>
         </w:tc>
@@ -18441,7 +17733,23 @@
         </w:rPr>
       </w:pPr>
       <w:r>
-        <w:rPr/>
+        <w:rPr>
+          <w:rFonts w:eastAsia="Noto Serif CJK SC" w:cs="Lohit Devanagari" w:ascii="Times New Roman" w:hAnsi="Times New Roman"/>
+          <w:b/>
+          <w:bCs/>
+          <w:i/>
+          <w:caps w:val="false"/>
+          <w:smallCaps w:val="false"/>
+          <w:strike w:val="false"/>
+          <w:dstrike w:val="false"/>
+          <w:color w:val="000000"/>
+          <w:kern w:val="2"/>
+          <w:sz w:val="24"/>
+          <w:szCs w:val="24"/>
+          <w:u w:val="none"/>
+          <w:effect w:val="none"/>
+          <w:lang w:val="en-IN" w:eastAsia="zh-CN" w:bidi="hi-IN"/>
+        </w:rPr>
       </w:r>
     </w:p>
     <w:p>
@@ -18488,47 +17796,7 @@
           <w:effect w:val="none"/>
           <w:lang w:val="en-IN" w:eastAsia="zh-CN" w:bidi="hi-IN"/>
         </w:rPr>
-        <w:t xml:space="preserve">List of fields of the “student_anonymoususerid” table in the “edxapp” MySQL database those are used in the </w:t>
-      </w:r>
-      <w:r>
-        <w:rPr>
-          <w:rFonts w:eastAsia="Noto Serif CJK SC" w:cs="Lohit Devanagari" w:ascii="Times New Roman" w:hAnsi="Times New Roman"/>
-          <w:b/>
-          <w:bCs/>
-          <w:i/>
-          <w:caps w:val="false"/>
-          <w:smallCaps w:val="false"/>
-          <w:strike w:val="false"/>
-          <w:dstrike w:val="false"/>
-          <w:color w:val="000000"/>
-          <w:kern w:val="2"/>
-          <w:sz w:val="24"/>
-          <w:szCs w:val="24"/>
-          <w:u w:val="none"/>
-          <w:effect w:val="none"/>
-          <w:lang w:val="en-IN" w:eastAsia="zh-CN" w:bidi="hi-IN"/>
-        </w:rPr>
-        <w:t>Course Enrollment</w:t>
-      </w:r>
-      <w:r>
-        <w:rPr>
-          <w:rFonts w:eastAsia="Noto Serif CJK SC" w:cs="Lohit Devanagari" w:ascii="Times New Roman" w:hAnsi="Times New Roman"/>
-          <w:b/>
-          <w:bCs/>
-          <w:i/>
-          <w:caps w:val="false"/>
-          <w:smallCaps w:val="false"/>
-          <w:strike w:val="false"/>
-          <w:dstrike w:val="false"/>
-          <w:color w:val="000000"/>
-          <w:kern w:val="2"/>
-          <w:sz w:val="24"/>
-          <w:szCs w:val="24"/>
-          <w:u w:val="none"/>
-          <w:effect w:val="none"/>
-          <w:lang w:val="en-IN" w:eastAsia="zh-CN" w:bidi="hi-IN"/>
-        </w:rPr>
-        <w:t xml:space="preserve"> page:</w:t>
+        <w:t>List of fields of the “student_anonymoususerid” table in the “edxapp” MySQL database those are used in the Course Enrollment page:</w:t>
       </w:r>
     </w:p>
     <w:tbl>
@@ -18758,49 +18026,7 @@
                 <w:effect w:val="none"/>
                 <w:lang w:val="en-IN" w:eastAsia="zh-CN" w:bidi="hi-IN"/>
               </w:rPr>
-              <w:t xml:space="preserve">Lable on the </w:t>
-            </w:r>
-            <w:r>
-              <w:rPr>
-                <w:rFonts w:eastAsia="Noto Serif CJK SC" w:cs="Lohit Devanagari"/>
-                <w:b/>
-                <w:bCs/>
-                <w:i w:val="false"/>
-                <w:iCs w:val="false"/>
-                <w:caps w:val="false"/>
-                <w:smallCaps w:val="false"/>
-                <w:strike w:val="false"/>
-                <w:dstrike w:val="false"/>
-                <w:color w:val="auto"/>
-                <w:kern w:val="2"/>
-                <w:sz w:val="24"/>
-                <w:szCs w:val="24"/>
-                <w:u w:val="none"/>
-                <w:effect w:val="none"/>
-                <w:lang w:val="en-IN" w:eastAsia="zh-CN" w:bidi="hi-IN"/>
-              </w:rPr>
-              <w:t>Course Enrollment</w:t>
-            </w:r>
-            <w:r>
-              <w:rPr>
-                <w:rFonts w:eastAsia="Noto Serif CJK SC" w:cs="Lohit Devanagari"/>
-                <w:b/>
-                <w:bCs/>
-                <w:i w:val="false"/>
-                <w:iCs w:val="false"/>
-                <w:caps w:val="false"/>
-                <w:smallCaps w:val="false"/>
-                <w:strike w:val="false"/>
-                <w:dstrike w:val="false"/>
-                <w:color w:val="auto"/>
-                <w:kern w:val="2"/>
-                <w:sz w:val="24"/>
-                <w:szCs w:val="24"/>
-                <w:u w:val="none"/>
-                <w:effect w:val="none"/>
-                <w:lang w:val="en-IN" w:eastAsia="zh-CN" w:bidi="hi-IN"/>
-              </w:rPr>
-              <w:t xml:space="preserve"> page.</w:t>
+              <w:t>Lable on the Course Enrollment page.</w:t>
             </w:r>
           </w:p>
         </w:tc>
@@ -19138,15 +18364,7 @@
             </w:pPr>
             <w:r>
               <w:rPr/>
-              <w:t>varchar(2</w:t>
-            </w:r>
-            <w:r>
-              <w:rPr/>
-              <w:t>55</w:t>
-            </w:r>
-            <w:r>
-              <w:rPr/>
-              <w:t>)</w:t>
+              <w:t>varchar(255)</w:t>
             </w:r>
           </w:p>
         </w:tc>
@@ -19219,7 +18437,16 @@
               </w:rPr>
             </w:pPr>
             <w:r>
-              <w:rPr/>
+              <w:rPr>
+                <w:rFonts w:eastAsia="Noto Serif CJK SC" w:cs="Lohit Devanagari"/>
+                <w:i w:val="false"/>
+                <w:iCs w:val="false"/>
+                <w:color w:val="auto"/>
+                <w:kern w:val="2"/>
+                <w:sz w:val="24"/>
+                <w:szCs w:val="24"/>
+                <w:lang w:val="en-IN" w:eastAsia="zh-CN" w:bidi="hi-IN"/>
+              </w:rPr>
             </w:r>
           </w:p>
         </w:tc>
@@ -19339,20 +18566,7 @@
                 <w:szCs w:val="24"/>
                 <w:lang w:val="en-IN" w:eastAsia="zh-CN" w:bidi="hi-IN"/>
               </w:rPr>
-              <w:t>tinyint</w:t>
-            </w:r>
-            <w:r>
-              <w:rPr>
-                <w:rFonts w:eastAsia="Noto Serif CJK SC" w:cs="Lohit Devanagari"/>
-                <w:i w:val="false"/>
-                <w:iCs w:val="false"/>
-                <w:color w:val="auto"/>
-                <w:kern w:val="2"/>
-                <w:sz w:val="24"/>
-                <w:szCs w:val="24"/>
-                <w:lang w:val="en-IN" w:eastAsia="zh-CN" w:bidi="hi-IN"/>
-              </w:rPr>
-              <w:t>(1)</w:t>
+              <w:t>tinyint(1)</w:t>
             </w:r>
           </w:p>
         </w:tc>
@@ -19833,72 +19047,7 @@
                 <w:szCs w:val="24"/>
                 <w:lang w:val="en-IN" w:eastAsia="zh-CN" w:bidi="hi-IN"/>
               </w:rPr>
-              <w:t xml:space="preserve">It is </w:t>
-            </w:r>
-            <w:r>
-              <w:rPr>
-                <w:rFonts w:eastAsia="Noto Serif CJK SC" w:cs="Lohit Devanagari"/>
-                <w:i w:val="false"/>
-                <w:iCs w:val="false"/>
-                <w:color w:val="auto"/>
-                <w:kern w:val="2"/>
-                <w:sz w:val="24"/>
-                <w:szCs w:val="24"/>
-                <w:lang w:val="en-IN" w:eastAsia="zh-CN" w:bidi="hi-IN"/>
-              </w:rPr>
-              <w:t>foreign key reference from the</w:t>
-            </w:r>
-            <w:r>
-              <w:rPr>
-                <w:rFonts w:eastAsia="Noto Serif CJK SC" w:cs="Lohit Devanagari"/>
-                <w:i w:val="false"/>
-                <w:iCs w:val="false"/>
-                <w:color w:val="auto"/>
-                <w:kern w:val="2"/>
-                <w:sz w:val="24"/>
-                <w:szCs w:val="24"/>
-                <w:lang w:val="en-IN" w:eastAsia="zh-CN" w:bidi="hi-IN"/>
-              </w:rPr>
-              <w:t xml:space="preserve"> ‘</w:t>
-            </w:r>
-            <w:r>
-              <w:rPr>
-                <w:rFonts w:eastAsia="Noto Serif CJK SC" w:cs="Lohit Devanagari"/>
-                <w:i w:val="false"/>
-                <w:iCs w:val="false"/>
-                <w:color w:val="auto"/>
-                <w:kern w:val="2"/>
-                <w:sz w:val="24"/>
-                <w:szCs w:val="24"/>
-                <w:lang w:val="en-IN" w:eastAsia="zh-CN" w:bidi="hi-IN"/>
-              </w:rPr>
-              <w:t xml:space="preserve">id’ field of </w:t>
-            </w:r>
-            <w:r>
-              <w:rPr>
-                <w:rFonts w:eastAsia="Noto Serif CJK SC" w:cs="Lohit Devanagari"/>
-                <w:i w:val="false"/>
-                <w:iCs w:val="false"/>
-                <w:color w:val="auto"/>
-                <w:kern w:val="2"/>
-                <w:sz w:val="24"/>
-                <w:szCs w:val="24"/>
-                <w:lang w:val="en-IN" w:eastAsia="zh-CN" w:bidi="hi-IN"/>
-              </w:rPr>
-              <w:t xml:space="preserve">`auth_user` </w:t>
-            </w:r>
-            <w:r>
-              <w:rPr>
-                <w:rFonts w:eastAsia="Noto Serif CJK SC" w:cs="Lohit Devanagari"/>
-                <w:i w:val="false"/>
-                <w:iCs w:val="false"/>
-                <w:color w:val="auto"/>
-                <w:kern w:val="2"/>
-                <w:sz w:val="24"/>
-                <w:szCs w:val="24"/>
-                <w:lang w:val="en-IN" w:eastAsia="zh-CN" w:bidi="hi-IN"/>
-              </w:rPr>
-              <w:t>table.</w:t>
+              <w:t>It is foreign key reference from the ‘id’ field of `auth_user` table.</w:t>
             </w:r>
           </w:p>
         </w:tc>
@@ -20451,7 +19600,7 @@
           <w:u w:val="none"/>
           <w:effect w:val="none"/>
         </w:rPr>
-        <w:t>IITBombayXRegistrationPage</w:t>
+        <w:t>iitbombayxregistrationpage/</w:t>
       </w:r>
     </w:p>
     <w:p>
@@ -20537,7 +19686,7 @@
           <w:effect w:val="none"/>
           <w:lang w:val="en-IN" w:eastAsia="zh-CN" w:bidi="hi-IN"/>
         </w:rPr>
-        <w:t>Iroonwood.master</w:t>
+        <w:t>Ironwood.master</w:t>
       </w:r>
     </w:p>
     <w:p>
@@ -22063,7 +21212,7 @@
           <w:u w:val="none"/>
           <w:effect w:val="none"/>
         </w:rPr>
-        <w:t>pip install -r &lt; requirment.txt</w:t>
+        <w:t>pip install -r  requirment.txt</w:t>
       </w:r>
     </w:p>
     <w:p>
@@ -22122,43 +21271,7 @@
           <w:u w:val="none"/>
           <w:effect w:val="none"/>
         </w:rPr>
-        <w:t xml:space="preserve">Now, we set IITBombayX server credentials of Mongodb, MySql databases </w:t>
-      </w:r>
-      <w:r>
-        <w:rPr>
-          <w:rFonts w:ascii="Times New Roman" w:hAnsi="Times New Roman"/>
-          <w:b w:val="false"/>
-          <w:bCs w:val="false"/>
-          <w:i w:val="false"/>
-          <w:iCs w:val="false"/>
-          <w:caps w:val="false"/>
-          <w:smallCaps w:val="false"/>
-          <w:strike w:val="false"/>
-          <w:dstrike w:val="false"/>
-          <w:color w:val="000000"/>
-          <w:sz w:val="24"/>
-          <w:u w:val="none"/>
-          <w:effect w:val="none"/>
-        </w:rPr>
-        <w:t xml:space="preserve">and EDXAPP_EDXAPP_SECRET_KEY </w:t>
-      </w:r>
-      <w:r>
-        <w:rPr>
-          <w:rFonts w:ascii="Times New Roman" w:hAnsi="Times New Roman"/>
-          <w:b w:val="false"/>
-          <w:bCs w:val="false"/>
-          <w:i w:val="false"/>
-          <w:iCs w:val="false"/>
-          <w:caps w:val="false"/>
-          <w:smallCaps w:val="false"/>
-          <w:strike w:val="false"/>
-          <w:dstrike w:val="false"/>
-          <w:color w:val="000000"/>
-          <w:sz w:val="24"/>
-          <w:u w:val="none"/>
-          <w:effect w:val="none"/>
-        </w:rPr>
-        <w:t>in the 'config.yml' file, let’s edit it</w:t>
+        <w:t>Now, we set IITBombayX server credentials of Mongodb, MySql databases and EDXAPP_EDXAPP_SECRET_KEY in the 'config.yml' file, let’s edit it</w:t>
       </w:r>
     </w:p>
     <w:p>
@@ -22202,7 +21315,7 @@
         </w:numPr>
         <w:bidi w:val="0"/>
         <w:spacing w:lineRule="auto" w:line="331" w:before="0" w:after="0"/>
-        <w:ind w:right="0" w:hanging="0"/>
+        <w:ind w:left="0" w:right="0" w:hanging="0"/>
         <w:jc w:val="both"/>
         <w:rPr/>
       </w:pPr>
@@ -22241,26 +21354,7 @@
           <w:u w:val="none"/>
           <w:effect w:val="none"/>
         </w:rPr>
-        <w:t xml:space="preserve">EDXAPP_EDXAPP_SECRET_KEY” </w:t>
-      </w:r>
-      <w:r>
-        <w:rPr>
-          <w:rFonts w:ascii="Times New Roman" w:hAnsi="Times New Roman"/>
-          <w:b w:val="false"/>
-          <w:bCs w:val="false"/>
-          <w:i w:val="false"/>
-          <w:iCs w:val="false"/>
-          <w:caps w:val="false"/>
-          <w:smallCaps w:val="false"/>
-          <w:strike w:val="false"/>
-          <w:dstrike w:val="false"/>
-          <w:color w:val="000000"/>
-          <w:sz w:val="24"/>
-          <w:szCs w:val="28"/>
-          <w:u w:val="none"/>
-          <w:effect w:val="none"/>
-        </w:rPr>
-        <w:t>is key of IITBomayX copied from the file /home/edx/my-passwords.yml.</w:t>
+        <w:t>EDXAPP_EDXAPP_SECRET_KEY” is key of IITBomayX copied from the file /home/edx/my-passwords.yml.</w:t>
       </w:r>
     </w:p>
     <w:p>
@@ -22272,7 +21366,7 @@
         </w:numPr>
         <w:bidi w:val="0"/>
         <w:spacing w:lineRule="auto" w:line="331" w:before="0" w:after="0"/>
-        <w:ind w:right="0" w:hanging="0"/>
+        <w:ind w:left="0" w:right="0" w:hanging="0"/>
         <w:jc w:val="both"/>
         <w:rPr>
           <w:rFonts w:ascii="Times New Roman" w:hAnsi="Times New Roman"/>
@@ -22294,7 +21388,22 @@
         </w:rPr>
       </w:pPr>
       <w:r>
-        <w:rPr/>
+        <w:rPr>
+          <w:rFonts w:ascii="Times New Roman" w:hAnsi="Times New Roman"/>
+          <w:b w:val="false"/>
+          <w:bCs w:val="false"/>
+          <w:i w:val="false"/>
+          <w:iCs w:val="false"/>
+          <w:caps w:val="false"/>
+          <w:smallCaps w:val="false"/>
+          <w:strike w:val="false"/>
+          <w:dstrike w:val="false"/>
+          <w:color w:val="000000"/>
+          <w:sz w:val="24"/>
+          <w:szCs w:val="28"/>
+          <w:u w:val="none"/>
+          <w:effect w:val="none"/>
+        </w:rPr>
       </w:r>
     </w:p>
     <w:p>
@@ -23203,7 +22312,7 @@
         </w:numPr>
         <w:bidi w:val="0"/>
         <w:spacing w:lineRule="auto" w:line="288" w:before="0" w:after="0"/>
-        <w:ind w:hanging="0"/>
+        <w:ind w:left="0" w:hanging="0"/>
         <w:jc w:val="both"/>
         <w:rPr/>
       </w:pPr>
@@ -23687,7 +22796,7 @@
         <w:pStyle w:val="TextBody"/>
         <w:numPr>
           <w:ilvl w:val="0"/>
-          <w:numId w:val="10"/>
+          <w:numId w:val="11"/>
         </w:numPr>
         <w:tabs>
           <w:tab w:val="clear" w:pos="709"/>
@@ -23779,26 +22888,7 @@
           <w:effect w:val="none"/>
           <w:lang w:val="en-IN" w:eastAsia="zh-CN" w:bidi="hi-IN"/>
         </w:rPr>
-        <w:t>Click on“</w:t>
-      </w:r>
-      <w:r>
-        <w:rPr>
-          <w:rFonts w:eastAsia="Noto Serif CJK SC" w:cs="Lohit Devanagari"/>
-          <w:b w:val="false"/>
-          <w:i w:val="false"/>
-          <w:caps w:val="false"/>
-          <w:smallCaps w:val="false"/>
-          <w:strike w:val="false"/>
-          <w:dstrike w:val="false"/>
-          <w:color w:val="000000"/>
-          <w:kern w:val="2"/>
-          <w:sz w:val="24"/>
-          <w:szCs w:val="24"/>
-          <w:u w:val="none"/>
-          <w:effect w:val="none"/>
-          <w:lang w:val="en-IN" w:eastAsia="zh-CN" w:bidi="hi-IN"/>
-        </w:rPr>
-        <w:t>Enroll</w:t>
+        <w:t>Click on“Enroll</w:t>
       </w:r>
       <w:r>
         <w:rPr>
@@ -23818,47 +22908,7 @@
           <w:effect w:val="none"/>
           <w:lang w:val="en-IN" w:eastAsia="zh-CN" w:bidi="hi-IN"/>
         </w:rPr>
-        <w:t>”  menu on top-</w:t>
-      </w:r>
-      <w:r>
-        <w:rPr>
-          <w:rFonts w:eastAsia="Noto Serif CJK SC" w:cs="Lohit Devanagari"/>
-          <w:b w:val="false"/>
-          <w:i w:val="false"/>
-          <w:caps w:val="false"/>
-          <w:smallCaps w:val="false"/>
-          <w:strike w:val="false"/>
-          <w:dstrike w:val="false"/>
-          <w:color w:val="000000"/>
-          <w:spacing w:val="0"/>
-          <w:kern w:val="2"/>
-          <w:sz w:val="24"/>
-          <w:szCs w:val="24"/>
-          <w:u w:val="none"/>
-          <w:effect w:val="none"/>
-          <w:lang w:val="en-IN" w:eastAsia="zh-CN" w:bidi="hi-IN"/>
-        </w:rPr>
-        <w:t>left</w:t>
-      </w:r>
-      <w:r>
-        <w:rPr>
-          <w:rFonts w:eastAsia="Noto Serif CJK SC" w:cs="Lohit Devanagari"/>
-          <w:b w:val="false"/>
-          <w:i w:val="false"/>
-          <w:caps w:val="false"/>
-          <w:smallCaps w:val="false"/>
-          <w:strike w:val="false"/>
-          <w:dstrike w:val="false"/>
-          <w:color w:val="000000"/>
-          <w:spacing w:val="0"/>
-          <w:kern w:val="2"/>
-          <w:sz w:val="24"/>
-          <w:szCs w:val="24"/>
-          <w:u w:val="none"/>
-          <w:effect w:val="none"/>
-          <w:lang w:val="en-IN" w:eastAsia="zh-CN" w:bidi="hi-IN"/>
-        </w:rPr>
-        <w:t xml:space="preserve"> side of page.</w:t>
+        <w:t>”  menu on top-left side of page.</w:t>
       </w:r>
     </w:p>
     <w:p>
@@ -24105,22 +23155,7 @@
           <w:u w:val="none"/>
           <w:effect w:val="none"/>
         </w:rPr>
-        <w:t xml:space="preserve">Click on  </w:t>
-      </w:r>
-      <w:r>
-        <w:rPr>
-          <w:b w:val="false"/>
-          <w:i w:val="false"/>
-          <w:caps w:val="false"/>
-          <w:smallCaps w:val="false"/>
-          <w:strike w:val="false"/>
-          <w:dstrike w:val="false"/>
-          <w:color w:val="000000"/>
-          <w:sz w:val="24"/>
-          <w:u w:val="none"/>
-          <w:effect w:val="none"/>
-        </w:rPr>
-        <w:t xml:space="preserve">the </w:t>
+        <w:t xml:space="preserve">Click on  the </w:t>
       </w:r>
       <w:r>
         <w:rPr>
@@ -24188,37 +23223,7 @@
           <w:u w:val="none"/>
           <w:effect w:val="none"/>
         </w:rPr>
-        <w:t xml:space="preserve">ashboard on the </w:t>
-      </w:r>
-      <w:r>
-        <w:rPr>
-          <w:b w:val="false"/>
-          <w:i w:val="false"/>
-          <w:caps w:val="false"/>
-          <w:smallCaps w:val="false"/>
-          <w:strike w:val="false"/>
-          <w:dstrike w:val="false"/>
-          <w:color w:val="000000"/>
-          <w:sz w:val="24"/>
-          <w:u w:val="none"/>
-          <w:effect w:val="none"/>
-        </w:rPr>
-        <w:t xml:space="preserve">IITBombayX </w:t>
-      </w:r>
-      <w:r>
-        <w:rPr>
-          <w:b w:val="false"/>
-          <w:i w:val="false"/>
-          <w:caps w:val="false"/>
-          <w:smallCaps w:val="false"/>
-          <w:strike w:val="false"/>
-          <w:dstrike w:val="false"/>
-          <w:color w:val="000000"/>
-          <w:sz w:val="24"/>
-          <w:u w:val="none"/>
-          <w:effect w:val="none"/>
-        </w:rPr>
-        <w:t xml:space="preserve">Ironwood.master </w:t>
+        <w:t xml:space="preserve">ashboard on the IITBombayX Ironwood.master </w:t>
       </w:r>
       <w:r>
         <w:rPr>
@@ -24318,26 +23323,7 @@
           <w:effect w:val="none"/>
           <w:lang w:val="en-IN" w:eastAsia="zh-CN" w:bidi="hi-IN"/>
         </w:rPr>
-        <w:t xml:space="preserve"> “My Courses” </w:t>
-      </w:r>
-      <w:r>
-        <w:rPr>
-          <w:rFonts w:eastAsia="Noto Serif CJK SC" w:cs="Lohit Devanagari"/>
-          <w:b w:val="false"/>
-          <w:i w:val="false"/>
-          <w:caps w:val="false"/>
-          <w:smallCaps w:val="false"/>
-          <w:strike w:val="false"/>
-          <w:dstrike w:val="false"/>
-          <w:color w:val="000000"/>
-          <w:kern w:val="2"/>
-          <w:sz w:val="24"/>
-          <w:szCs w:val="24"/>
-          <w:u w:val="none"/>
-          <w:effect w:val="none"/>
-          <w:lang w:val="en-IN" w:eastAsia="zh-CN" w:bidi="hi-IN"/>
-        </w:rPr>
-        <w:t>list, Confirm the course available in the list.</w:t>
+        <w:t xml:space="preserve"> “My Courses” list, Confirm the course available in the list.</w:t>
       </w:r>
     </w:p>
     <w:sectPr>
@@ -25518,6 +24504,116 @@
       </w:rPr>
     </w:lvl>
   </w:abstractNum>
+  <w:abstractNum w:abstractNumId="10">
+    <w:lvl w:ilvl="0">
+      <w:start w:val="1"/>
+      <w:numFmt w:val="decimal"/>
+      <w:lvlText w:val="%1."/>
+      <w:lvlJc w:val="left"/>
+      <w:pPr>
+        <w:tabs>
+          <w:tab w:val="num" w:pos="707"/>
+        </w:tabs>
+        <w:ind w:left="707" w:hanging="283"/>
+      </w:pPr>
+    </w:lvl>
+    <w:lvl w:ilvl="1">
+      <w:start w:val="1"/>
+      <w:numFmt w:val="decimal"/>
+      <w:lvlText w:val="%2."/>
+      <w:lvlJc w:val="left"/>
+      <w:pPr>
+        <w:tabs>
+          <w:tab w:val="num" w:pos="1414"/>
+        </w:tabs>
+        <w:ind w:left="1414" w:hanging="283"/>
+      </w:pPr>
+    </w:lvl>
+    <w:lvl w:ilvl="2">
+      <w:start w:val="1"/>
+      <w:numFmt w:val="decimal"/>
+      <w:lvlText w:val="%3."/>
+      <w:lvlJc w:val="left"/>
+      <w:pPr>
+        <w:tabs>
+          <w:tab w:val="num" w:pos="2121"/>
+        </w:tabs>
+        <w:ind w:left="2121" w:hanging="283"/>
+      </w:pPr>
+    </w:lvl>
+    <w:lvl w:ilvl="3">
+      <w:start w:val="1"/>
+      <w:numFmt w:val="decimal"/>
+      <w:lvlText w:val="%4."/>
+      <w:lvlJc w:val="left"/>
+      <w:pPr>
+        <w:tabs>
+          <w:tab w:val="num" w:pos="2828"/>
+        </w:tabs>
+        <w:ind w:left="2828" w:hanging="283"/>
+      </w:pPr>
+    </w:lvl>
+    <w:lvl w:ilvl="4">
+      <w:start w:val="1"/>
+      <w:numFmt w:val="decimal"/>
+      <w:lvlText w:val="%5."/>
+      <w:lvlJc w:val="left"/>
+      <w:pPr>
+        <w:tabs>
+          <w:tab w:val="num" w:pos="3535"/>
+        </w:tabs>
+        <w:ind w:left="3535" w:hanging="283"/>
+      </w:pPr>
+    </w:lvl>
+    <w:lvl w:ilvl="5">
+      <w:start w:val="1"/>
+      <w:numFmt w:val="decimal"/>
+      <w:lvlText w:val="%6."/>
+      <w:lvlJc w:val="left"/>
+      <w:pPr>
+        <w:tabs>
+          <w:tab w:val="num" w:pos="4242"/>
+        </w:tabs>
+        <w:ind w:left="4242" w:hanging="283"/>
+      </w:pPr>
+    </w:lvl>
+    <w:lvl w:ilvl="6">
+      <w:start w:val="1"/>
+      <w:numFmt w:val="decimal"/>
+      <w:lvlText w:val="%7."/>
+      <w:lvlJc w:val="left"/>
+      <w:pPr>
+        <w:tabs>
+          <w:tab w:val="num" w:pos="4949"/>
+        </w:tabs>
+        <w:ind w:left="4949" w:hanging="283"/>
+      </w:pPr>
+    </w:lvl>
+    <w:lvl w:ilvl="7">
+      <w:start w:val="1"/>
+      <w:numFmt w:val="decimal"/>
+      <w:lvlText w:val="%8."/>
+      <w:lvlJc w:val="left"/>
+      <w:pPr>
+        <w:tabs>
+          <w:tab w:val="num" w:pos="5656"/>
+        </w:tabs>
+        <w:ind w:left="5656" w:hanging="283"/>
+      </w:pPr>
+    </w:lvl>
+    <w:lvl w:ilvl="8">
+      <w:start w:val="1"/>
+      <w:numFmt w:val="decimal"/>
+      <w:lvlText w:val="%9."/>
+      <w:lvlJc w:val="left"/>
+      <w:pPr>
+        <w:tabs>
+          <w:tab w:val="num" w:pos="6363"/>
+        </w:tabs>
+        <w:ind w:left="6363" w:hanging="283"/>
+      </w:pPr>
+    </w:lvl>
+  </w:abstractNum>
   <w:num w:numId="1">
     <w:abstractNumId w:val="1"/>
   </w:num>
@@ -25546,6 +24642,9 @@
     <w:abstractNumId w:val="9"/>
   </w:num>
   <w:num w:numId="10">
+    <w:abstractNumId w:val="10"/>
+  </w:num>
+  <w:num w:numId="11">
     <w:abstractNumId w:val="3"/>
     <w:lvlOverride w:ilvl="0">
       <w:startOverride w:val="1"/>
@@ -25578,7 +24677,7 @@
     <w:pPr>
       <w:widowControl/>
       <w:suppressAutoHyphens w:val="true"/>
-      <w:overflowPunct w:val="false"/>
+      <w:overflowPunct w:val="true"/>
       <w:bidi w:val="0"/>
       <w:spacing w:before="0" w:after="0"/>
       <w:jc w:val="left"/>
@@ -25619,6 +24718,10 @@
     <w:next w:val="TextBody"/>
     <w:qFormat/>
     <w:pPr>
+      <w:numPr>
+        <w:ilvl w:val="1"/>
+        <w:numId w:val="1"/>
+      </w:numPr>
       <w:spacing w:before="200" w:after="120"/>
       <w:outlineLvl w:val="1"/>
     </w:pPr>

</xml_diff>

<commit_message>
Edit the path of SECRET_KEY.
</commit_message>
<xml_diff>
--- a/Instructions.docx
+++ b/Instructions.docx
@@ -224,43 +224,7 @@
           <w:u w:val="none"/>
           <w:effect w:val="none"/>
         </w:rPr>
-        <w:t xml:space="preserve"> the </w:t>
-      </w:r>
-      <w:r>
-        <w:rPr>
-          <w:rFonts w:ascii="Times New Roman" w:hAnsi="Times New Roman"/>
-          <w:b w:val="false"/>
-          <w:bCs w:val="false"/>
-          <w:i/>
-          <w:caps w:val="false"/>
-          <w:smallCaps w:val="false"/>
-          <w:strike w:val="false"/>
-          <w:dstrike w:val="false"/>
-          <w:color w:val="000000"/>
-          <w:sz w:val="24"/>
-          <w:szCs w:val="24"/>
-          <w:u w:val="none"/>
-          <w:effect w:val="none"/>
-        </w:rPr>
-        <w:t>available</w:t>
-      </w:r>
-      <w:r>
-        <w:rPr>
-          <w:rFonts w:ascii="Times New Roman" w:hAnsi="Times New Roman"/>
-          <w:b w:val="false"/>
-          <w:bCs w:val="false"/>
-          <w:i/>
-          <w:caps w:val="false"/>
-          <w:smallCaps w:val="false"/>
-          <w:strike w:val="false"/>
-          <w:dstrike w:val="false"/>
-          <w:color w:val="000000"/>
-          <w:sz w:val="24"/>
-          <w:szCs w:val="24"/>
-          <w:u w:val="none"/>
-          <w:effect w:val="none"/>
-        </w:rPr>
-        <w:t xml:space="preserve"> courses on the </w:t>
+        <w:t xml:space="preserve"> the available courses on the </w:t>
       </w:r>
       <w:r>
         <w:rPr>
@@ -655,8 +619,8 @@
         </w:tblCellMar>
       </w:tblPr>
       <w:tblGrid>
-        <w:gridCol w:w="727"/>
-        <w:gridCol w:w="2220"/>
+        <w:gridCol w:w="725"/>
+        <w:gridCol w:w="2222"/>
         <w:gridCol w:w="2895"/>
         <w:gridCol w:w="4129"/>
       </w:tblGrid>
@@ -664,7 +628,7 @@
         <w:trPr/>
         <w:tc>
           <w:tcPr>
-            <w:tcW w:w="727" w:type="dxa"/>
+            <w:tcW w:w="725" w:type="dxa"/>
             <w:tcBorders>
               <w:top w:val="single" w:sz="2" w:space="0" w:color="000000"/>
               <w:left w:val="single" w:sz="2" w:space="0" w:color="000000"/>
@@ -692,7 +656,7 @@
         </w:tc>
         <w:tc>
           <w:tcPr>
-            <w:tcW w:w="2220" w:type="dxa"/>
+            <w:tcW w:w="2222" w:type="dxa"/>
             <w:tcBorders>
               <w:top w:val="single" w:sz="2" w:space="0" w:color="000000"/>
               <w:left w:val="single" w:sz="2" w:space="0" w:color="000000"/>
@@ -780,7 +744,7 @@
         <w:trPr/>
         <w:tc>
           <w:tcPr>
-            <w:tcW w:w="727" w:type="dxa"/>
+            <w:tcW w:w="725" w:type="dxa"/>
             <w:tcBorders>
               <w:left w:val="single" w:sz="2" w:space="0" w:color="000000"/>
               <w:bottom w:val="single" w:sz="2" w:space="0" w:color="000000"/>
@@ -800,7 +764,7 @@
         </w:tc>
         <w:tc>
           <w:tcPr>
-            <w:tcW w:w="2220" w:type="dxa"/>
+            <w:tcW w:w="2222" w:type="dxa"/>
             <w:tcBorders>
               <w:left w:val="single" w:sz="2" w:space="0" w:color="000000"/>
               <w:bottom w:val="single" w:sz="2" w:space="0" w:color="000000"/>
@@ -863,7 +827,7 @@
         <w:trPr/>
         <w:tc>
           <w:tcPr>
-            <w:tcW w:w="727" w:type="dxa"/>
+            <w:tcW w:w="725" w:type="dxa"/>
             <w:tcBorders>
               <w:left w:val="single" w:sz="2" w:space="0" w:color="000000"/>
               <w:bottom w:val="single" w:sz="2" w:space="0" w:color="000000"/>
@@ -883,7 +847,7 @@
         </w:tc>
         <w:tc>
           <w:tcPr>
-            <w:tcW w:w="2220" w:type="dxa"/>
+            <w:tcW w:w="2222" w:type="dxa"/>
             <w:tcBorders>
               <w:left w:val="single" w:sz="2" w:space="0" w:color="000000"/>
               <w:bottom w:val="single" w:sz="2" w:space="0" w:color="000000"/>
@@ -946,7 +910,7 @@
         <w:trPr/>
         <w:tc>
           <w:tcPr>
-            <w:tcW w:w="727" w:type="dxa"/>
+            <w:tcW w:w="725" w:type="dxa"/>
             <w:tcBorders>
               <w:left w:val="single" w:sz="2" w:space="0" w:color="000000"/>
               <w:bottom w:val="single" w:sz="2" w:space="0" w:color="000000"/>
@@ -966,7 +930,7 @@
         </w:tc>
         <w:tc>
           <w:tcPr>
-            <w:tcW w:w="2220" w:type="dxa"/>
+            <w:tcW w:w="2222" w:type="dxa"/>
             <w:tcBorders>
               <w:left w:val="single" w:sz="2" w:space="0" w:color="000000"/>
               <w:bottom w:val="single" w:sz="2" w:space="0" w:color="000000"/>
@@ -1077,7 +1041,7 @@
         <w:trPr/>
         <w:tc>
           <w:tcPr>
-            <w:tcW w:w="727" w:type="dxa"/>
+            <w:tcW w:w="725" w:type="dxa"/>
             <w:tcBorders>
               <w:left w:val="single" w:sz="2" w:space="0" w:color="000000"/>
               <w:bottom w:val="single" w:sz="2" w:space="0" w:color="000000"/>
@@ -1097,7 +1061,7 @@
         </w:tc>
         <w:tc>
           <w:tcPr>
-            <w:tcW w:w="2220" w:type="dxa"/>
+            <w:tcW w:w="2222" w:type="dxa"/>
             <w:tcBorders>
               <w:left w:val="single" w:sz="2" w:space="0" w:color="000000"/>
               <w:bottom w:val="single" w:sz="2" w:space="0" w:color="000000"/>
@@ -9081,15 +9045,15 @@
         </w:tblCellMar>
       </w:tblPr>
       <w:tblGrid>
-        <w:gridCol w:w="727"/>
-        <w:gridCol w:w="2729"/>
+        <w:gridCol w:w="725"/>
+        <w:gridCol w:w="2731"/>
         <w:gridCol w:w="6516"/>
       </w:tblGrid>
       <w:tr>
         <w:trPr/>
         <w:tc>
           <w:tcPr>
-            <w:tcW w:w="727" w:type="dxa"/>
+            <w:tcW w:w="725" w:type="dxa"/>
             <w:tcBorders>
               <w:top w:val="single" w:sz="2" w:space="0" w:color="000000"/>
               <w:left w:val="single" w:sz="2" w:space="0" w:color="000000"/>
@@ -9110,7 +9074,7 @@
         </w:tc>
         <w:tc>
           <w:tcPr>
-            <w:tcW w:w="2729" w:type="dxa"/>
+            <w:tcW w:w="2731" w:type="dxa"/>
             <w:tcBorders>
               <w:top w:val="single" w:sz="2" w:space="0" w:color="000000"/>
               <w:left w:val="single" w:sz="2" w:space="0" w:color="000000"/>
@@ -9324,7 +9288,7 @@
         <w:trPr/>
         <w:tc>
           <w:tcPr>
-            <w:tcW w:w="727" w:type="dxa"/>
+            <w:tcW w:w="725" w:type="dxa"/>
             <w:tcBorders>
               <w:left w:val="single" w:sz="2" w:space="0" w:color="000000"/>
               <w:bottom w:val="single" w:sz="2" w:space="0" w:color="000000"/>
@@ -9344,7 +9308,7 @@
         </w:tc>
         <w:tc>
           <w:tcPr>
-            <w:tcW w:w="2729" w:type="dxa"/>
+            <w:tcW w:w="2731" w:type="dxa"/>
             <w:tcBorders>
               <w:left w:val="single" w:sz="2" w:space="0" w:color="000000"/>
               <w:bottom w:val="single" w:sz="2" w:space="0" w:color="000000"/>
@@ -9388,7 +9352,7 @@
         <w:trPr/>
         <w:tc>
           <w:tcPr>
-            <w:tcW w:w="727" w:type="dxa"/>
+            <w:tcW w:w="725" w:type="dxa"/>
             <w:tcBorders>
               <w:left w:val="single" w:sz="2" w:space="0" w:color="000000"/>
               <w:bottom w:val="single" w:sz="2" w:space="0" w:color="000000"/>
@@ -9408,7 +9372,7 @@
         </w:tc>
         <w:tc>
           <w:tcPr>
-            <w:tcW w:w="2729" w:type="dxa"/>
+            <w:tcW w:w="2731" w:type="dxa"/>
             <w:tcBorders>
               <w:left w:val="single" w:sz="2" w:space="0" w:color="000000"/>
               <w:bottom w:val="single" w:sz="2" w:space="0" w:color="000000"/>
@@ -9452,7 +9416,7 @@
         <w:trPr/>
         <w:tc>
           <w:tcPr>
-            <w:tcW w:w="727" w:type="dxa"/>
+            <w:tcW w:w="725" w:type="dxa"/>
             <w:tcBorders>
               <w:left w:val="single" w:sz="2" w:space="0" w:color="000000"/>
               <w:bottom w:val="single" w:sz="2" w:space="0" w:color="000000"/>
@@ -9472,7 +9436,7 @@
         </w:tc>
         <w:tc>
           <w:tcPr>
-            <w:tcW w:w="2729" w:type="dxa"/>
+            <w:tcW w:w="2731" w:type="dxa"/>
             <w:tcBorders>
               <w:left w:val="single" w:sz="2" w:space="0" w:color="000000"/>
               <w:bottom w:val="single" w:sz="2" w:space="0" w:color="000000"/>
@@ -9516,7 +9480,7 @@
         <w:trPr/>
         <w:tc>
           <w:tcPr>
-            <w:tcW w:w="727" w:type="dxa"/>
+            <w:tcW w:w="725" w:type="dxa"/>
             <w:tcBorders>
               <w:left w:val="single" w:sz="2" w:space="0" w:color="000000"/>
               <w:bottom w:val="single" w:sz="2" w:space="0" w:color="000000"/>
@@ -9536,7 +9500,7 @@
         </w:tc>
         <w:tc>
           <w:tcPr>
-            <w:tcW w:w="2729" w:type="dxa"/>
+            <w:tcW w:w="2731" w:type="dxa"/>
             <w:tcBorders>
               <w:left w:val="single" w:sz="2" w:space="0" w:color="000000"/>
               <w:bottom w:val="single" w:sz="2" w:space="0" w:color="000000"/>
@@ -9580,7 +9544,7 @@
         <w:trPr/>
         <w:tc>
           <w:tcPr>
-            <w:tcW w:w="727" w:type="dxa"/>
+            <w:tcW w:w="725" w:type="dxa"/>
             <w:tcBorders>
               <w:left w:val="single" w:sz="2" w:space="0" w:color="000000"/>
               <w:bottom w:val="single" w:sz="2" w:space="0" w:color="000000"/>
@@ -9600,7 +9564,7 @@
         </w:tc>
         <w:tc>
           <w:tcPr>
-            <w:tcW w:w="2729" w:type="dxa"/>
+            <w:tcW w:w="2731" w:type="dxa"/>
             <w:tcBorders>
               <w:left w:val="single" w:sz="2" w:space="0" w:color="000000"/>
               <w:bottom w:val="single" w:sz="2" w:space="0" w:color="000000"/>
@@ -9644,7 +9608,7 @@
         <w:trPr/>
         <w:tc>
           <w:tcPr>
-            <w:tcW w:w="727" w:type="dxa"/>
+            <w:tcW w:w="725" w:type="dxa"/>
             <w:tcBorders>
               <w:left w:val="single" w:sz="2" w:space="0" w:color="000000"/>
               <w:bottom w:val="single" w:sz="2" w:space="0" w:color="000000"/>
@@ -9664,7 +9628,7 @@
         </w:tc>
         <w:tc>
           <w:tcPr>
-            <w:tcW w:w="2729" w:type="dxa"/>
+            <w:tcW w:w="2731" w:type="dxa"/>
             <w:tcBorders>
               <w:left w:val="single" w:sz="2" w:space="0" w:color="000000"/>
               <w:bottom w:val="single" w:sz="2" w:space="0" w:color="000000"/>
@@ -9708,7 +9672,7 @@
         <w:trPr/>
         <w:tc>
           <w:tcPr>
-            <w:tcW w:w="727" w:type="dxa"/>
+            <w:tcW w:w="725" w:type="dxa"/>
             <w:tcBorders>
               <w:left w:val="single" w:sz="2" w:space="0" w:color="000000"/>
               <w:bottom w:val="single" w:sz="2" w:space="0" w:color="000000"/>
@@ -9728,7 +9692,7 @@
         </w:tc>
         <w:tc>
           <w:tcPr>
-            <w:tcW w:w="2729" w:type="dxa"/>
+            <w:tcW w:w="2731" w:type="dxa"/>
             <w:tcBorders>
               <w:left w:val="single" w:sz="2" w:space="0" w:color="000000"/>
               <w:bottom w:val="single" w:sz="2" w:space="0" w:color="000000"/>
@@ -9772,7 +9736,7 @@
         <w:trPr/>
         <w:tc>
           <w:tcPr>
-            <w:tcW w:w="727" w:type="dxa"/>
+            <w:tcW w:w="725" w:type="dxa"/>
             <w:tcBorders>
               <w:left w:val="single" w:sz="2" w:space="0" w:color="000000"/>
               <w:bottom w:val="single" w:sz="2" w:space="0" w:color="000000"/>
@@ -9792,7 +9756,7 @@
         </w:tc>
         <w:tc>
           <w:tcPr>
-            <w:tcW w:w="2729" w:type="dxa"/>
+            <w:tcW w:w="2731" w:type="dxa"/>
             <w:tcBorders>
               <w:left w:val="single" w:sz="2" w:space="0" w:color="000000"/>
               <w:bottom w:val="single" w:sz="2" w:space="0" w:color="000000"/>
@@ -9836,7 +9800,7 @@
         <w:trPr/>
         <w:tc>
           <w:tcPr>
-            <w:tcW w:w="727" w:type="dxa"/>
+            <w:tcW w:w="725" w:type="dxa"/>
             <w:tcBorders>
               <w:left w:val="single" w:sz="2" w:space="0" w:color="000000"/>
               <w:bottom w:val="single" w:sz="2" w:space="0" w:color="000000"/>
@@ -9856,7 +9820,7 @@
         </w:tc>
         <w:tc>
           <w:tcPr>
-            <w:tcW w:w="2729" w:type="dxa"/>
+            <w:tcW w:w="2731" w:type="dxa"/>
             <w:tcBorders>
               <w:left w:val="single" w:sz="2" w:space="0" w:color="000000"/>
               <w:bottom w:val="single" w:sz="2" w:space="0" w:color="000000"/>
@@ -9900,7 +9864,7 @@
         <w:trPr/>
         <w:tc>
           <w:tcPr>
-            <w:tcW w:w="727" w:type="dxa"/>
+            <w:tcW w:w="725" w:type="dxa"/>
             <w:tcBorders>
               <w:left w:val="single" w:sz="2" w:space="0" w:color="000000"/>
               <w:bottom w:val="single" w:sz="2" w:space="0" w:color="000000"/>
@@ -9920,7 +9884,7 @@
         </w:tc>
         <w:tc>
           <w:tcPr>
-            <w:tcW w:w="2729" w:type="dxa"/>
+            <w:tcW w:w="2731" w:type="dxa"/>
             <w:tcBorders>
               <w:left w:val="single" w:sz="2" w:space="0" w:color="000000"/>
               <w:bottom w:val="single" w:sz="2" w:space="0" w:color="000000"/>
@@ -9964,7 +9928,7 @@
         <w:trPr/>
         <w:tc>
           <w:tcPr>
-            <w:tcW w:w="727" w:type="dxa"/>
+            <w:tcW w:w="725" w:type="dxa"/>
             <w:tcBorders>
               <w:left w:val="single" w:sz="2" w:space="0" w:color="000000"/>
               <w:bottom w:val="single" w:sz="2" w:space="0" w:color="000000"/>
@@ -9984,7 +9948,7 @@
         </w:tc>
         <w:tc>
           <w:tcPr>
-            <w:tcW w:w="2729" w:type="dxa"/>
+            <w:tcW w:w="2731" w:type="dxa"/>
             <w:tcBorders>
               <w:left w:val="single" w:sz="2" w:space="0" w:color="000000"/>
               <w:bottom w:val="single" w:sz="2" w:space="0" w:color="000000"/>
@@ -10028,7 +9992,7 @@
         <w:trPr/>
         <w:tc>
           <w:tcPr>
-            <w:tcW w:w="727" w:type="dxa"/>
+            <w:tcW w:w="725" w:type="dxa"/>
             <w:tcBorders>
               <w:left w:val="single" w:sz="2" w:space="0" w:color="000000"/>
               <w:bottom w:val="single" w:sz="2" w:space="0" w:color="000000"/>
@@ -10048,7 +10012,7 @@
         </w:tc>
         <w:tc>
           <w:tcPr>
-            <w:tcW w:w="2729" w:type="dxa"/>
+            <w:tcW w:w="2731" w:type="dxa"/>
             <w:tcBorders>
               <w:left w:val="single" w:sz="2" w:space="0" w:color="000000"/>
               <w:bottom w:val="single" w:sz="2" w:space="0" w:color="000000"/>
@@ -10092,7 +10056,7 @@
         <w:trPr/>
         <w:tc>
           <w:tcPr>
-            <w:tcW w:w="727" w:type="dxa"/>
+            <w:tcW w:w="725" w:type="dxa"/>
             <w:tcBorders>
               <w:left w:val="single" w:sz="2" w:space="0" w:color="000000"/>
               <w:bottom w:val="single" w:sz="2" w:space="0" w:color="000000"/>
@@ -10112,7 +10076,7 @@
         </w:tc>
         <w:tc>
           <w:tcPr>
-            <w:tcW w:w="2729" w:type="dxa"/>
+            <w:tcW w:w="2731" w:type="dxa"/>
             <w:tcBorders>
               <w:left w:val="single" w:sz="2" w:space="0" w:color="000000"/>
               <w:bottom w:val="single" w:sz="2" w:space="0" w:color="000000"/>
@@ -10156,7 +10120,7 @@
         <w:trPr/>
         <w:tc>
           <w:tcPr>
-            <w:tcW w:w="727" w:type="dxa"/>
+            <w:tcW w:w="725" w:type="dxa"/>
             <w:tcBorders>
               <w:left w:val="single" w:sz="2" w:space="0" w:color="000000"/>
               <w:bottom w:val="single" w:sz="2" w:space="0" w:color="000000"/>
@@ -10176,7 +10140,7 @@
         </w:tc>
         <w:tc>
           <w:tcPr>
-            <w:tcW w:w="2729" w:type="dxa"/>
+            <w:tcW w:w="2731" w:type="dxa"/>
             <w:tcBorders>
               <w:left w:val="single" w:sz="2" w:space="0" w:color="000000"/>
               <w:bottom w:val="single" w:sz="2" w:space="0" w:color="000000"/>
@@ -10220,7 +10184,7 @@
         <w:trPr/>
         <w:tc>
           <w:tcPr>
-            <w:tcW w:w="727" w:type="dxa"/>
+            <w:tcW w:w="725" w:type="dxa"/>
             <w:tcBorders>
               <w:left w:val="single" w:sz="2" w:space="0" w:color="000000"/>
               <w:bottom w:val="single" w:sz="2" w:space="0" w:color="000000"/>
@@ -10240,7 +10204,7 @@
         </w:tc>
         <w:tc>
           <w:tcPr>
-            <w:tcW w:w="2729" w:type="dxa"/>
+            <w:tcW w:w="2731" w:type="dxa"/>
             <w:tcBorders>
               <w:left w:val="single" w:sz="2" w:space="0" w:color="000000"/>
               <w:bottom w:val="single" w:sz="2" w:space="0" w:color="000000"/>
@@ -10284,7 +10248,7 @@
         <w:trPr/>
         <w:tc>
           <w:tcPr>
-            <w:tcW w:w="727" w:type="dxa"/>
+            <w:tcW w:w="725" w:type="dxa"/>
             <w:tcBorders>
               <w:left w:val="single" w:sz="2" w:space="0" w:color="000000"/>
               <w:bottom w:val="single" w:sz="2" w:space="0" w:color="000000"/>
@@ -10304,7 +10268,7 @@
         </w:tc>
         <w:tc>
           <w:tcPr>
-            <w:tcW w:w="2729" w:type="dxa"/>
+            <w:tcW w:w="2731" w:type="dxa"/>
             <w:tcBorders>
               <w:left w:val="single" w:sz="2" w:space="0" w:color="000000"/>
               <w:bottom w:val="single" w:sz="2" w:space="0" w:color="000000"/>
@@ -10348,7 +10312,7 @@
         <w:trPr/>
         <w:tc>
           <w:tcPr>
-            <w:tcW w:w="727" w:type="dxa"/>
+            <w:tcW w:w="725" w:type="dxa"/>
             <w:tcBorders>
               <w:left w:val="single" w:sz="2" w:space="0" w:color="000000"/>
               <w:bottom w:val="single" w:sz="2" w:space="0" w:color="000000"/>
@@ -10368,7 +10332,7 @@
         </w:tc>
         <w:tc>
           <w:tcPr>
-            <w:tcW w:w="2729" w:type="dxa"/>
+            <w:tcW w:w="2731" w:type="dxa"/>
             <w:tcBorders>
               <w:left w:val="single" w:sz="2" w:space="0" w:color="000000"/>
               <w:bottom w:val="single" w:sz="2" w:space="0" w:color="000000"/>
@@ -10412,7 +10376,7 @@
         <w:trPr/>
         <w:tc>
           <w:tcPr>
-            <w:tcW w:w="727" w:type="dxa"/>
+            <w:tcW w:w="725" w:type="dxa"/>
             <w:tcBorders>
               <w:left w:val="single" w:sz="2" w:space="0" w:color="000000"/>
               <w:bottom w:val="single" w:sz="2" w:space="0" w:color="000000"/>
@@ -10432,7 +10396,7 @@
         </w:tc>
         <w:tc>
           <w:tcPr>
-            <w:tcW w:w="2729" w:type="dxa"/>
+            <w:tcW w:w="2731" w:type="dxa"/>
             <w:tcBorders>
               <w:left w:val="single" w:sz="2" w:space="0" w:color="000000"/>
               <w:bottom w:val="single" w:sz="2" w:space="0" w:color="000000"/>
@@ -10476,7 +10440,7 @@
         <w:trPr/>
         <w:tc>
           <w:tcPr>
-            <w:tcW w:w="727" w:type="dxa"/>
+            <w:tcW w:w="725" w:type="dxa"/>
             <w:tcBorders>
               <w:left w:val="single" w:sz="2" w:space="0" w:color="000000"/>
               <w:bottom w:val="single" w:sz="2" w:space="0" w:color="000000"/>
@@ -10496,7 +10460,7 @@
         </w:tc>
         <w:tc>
           <w:tcPr>
-            <w:tcW w:w="2729" w:type="dxa"/>
+            <w:tcW w:w="2731" w:type="dxa"/>
             <w:tcBorders>
               <w:left w:val="single" w:sz="2" w:space="0" w:color="000000"/>
               <w:bottom w:val="single" w:sz="2" w:space="0" w:color="000000"/>
@@ -10540,7 +10504,7 @@
         <w:trPr/>
         <w:tc>
           <w:tcPr>
-            <w:tcW w:w="727" w:type="dxa"/>
+            <w:tcW w:w="725" w:type="dxa"/>
             <w:tcBorders>
               <w:left w:val="single" w:sz="2" w:space="0" w:color="000000"/>
               <w:bottom w:val="single" w:sz="2" w:space="0" w:color="000000"/>
@@ -10560,7 +10524,7 @@
         </w:tc>
         <w:tc>
           <w:tcPr>
-            <w:tcW w:w="2729" w:type="dxa"/>
+            <w:tcW w:w="2731" w:type="dxa"/>
             <w:tcBorders>
               <w:left w:val="single" w:sz="2" w:space="0" w:color="000000"/>
               <w:bottom w:val="single" w:sz="2" w:space="0" w:color="000000"/>
@@ -10604,7 +10568,7 @@
         <w:trPr/>
         <w:tc>
           <w:tcPr>
-            <w:tcW w:w="727" w:type="dxa"/>
+            <w:tcW w:w="725" w:type="dxa"/>
             <w:tcBorders>
               <w:left w:val="single" w:sz="2" w:space="0" w:color="000000"/>
               <w:bottom w:val="single" w:sz="2" w:space="0" w:color="000000"/>
@@ -10624,7 +10588,7 @@
         </w:tc>
         <w:tc>
           <w:tcPr>
-            <w:tcW w:w="2729" w:type="dxa"/>
+            <w:tcW w:w="2731" w:type="dxa"/>
             <w:tcBorders>
               <w:left w:val="single" w:sz="2" w:space="0" w:color="000000"/>
               <w:bottom w:val="single" w:sz="2" w:space="0" w:color="000000"/>
@@ -10668,7 +10632,7 @@
         <w:trPr/>
         <w:tc>
           <w:tcPr>
-            <w:tcW w:w="727" w:type="dxa"/>
+            <w:tcW w:w="725" w:type="dxa"/>
             <w:tcBorders>
               <w:left w:val="single" w:sz="2" w:space="0" w:color="000000"/>
               <w:bottom w:val="single" w:sz="2" w:space="0" w:color="000000"/>
@@ -10688,7 +10652,7 @@
         </w:tc>
         <w:tc>
           <w:tcPr>
-            <w:tcW w:w="2729" w:type="dxa"/>
+            <w:tcW w:w="2731" w:type="dxa"/>
             <w:tcBorders>
               <w:left w:val="single" w:sz="2" w:space="0" w:color="000000"/>
               <w:bottom w:val="single" w:sz="2" w:space="0" w:color="000000"/>
@@ -10732,7 +10696,7 @@
         <w:trPr/>
         <w:tc>
           <w:tcPr>
-            <w:tcW w:w="727" w:type="dxa"/>
+            <w:tcW w:w="725" w:type="dxa"/>
             <w:tcBorders>
               <w:left w:val="single" w:sz="2" w:space="0" w:color="000000"/>
               <w:bottom w:val="single" w:sz="2" w:space="0" w:color="000000"/>
@@ -10752,7 +10716,7 @@
         </w:tc>
         <w:tc>
           <w:tcPr>
-            <w:tcW w:w="2729" w:type="dxa"/>
+            <w:tcW w:w="2731" w:type="dxa"/>
             <w:tcBorders>
               <w:left w:val="single" w:sz="2" w:space="0" w:color="000000"/>
               <w:bottom w:val="single" w:sz="2" w:space="0" w:color="000000"/>
@@ -10796,7 +10760,7 @@
         <w:trPr/>
         <w:tc>
           <w:tcPr>
-            <w:tcW w:w="727" w:type="dxa"/>
+            <w:tcW w:w="725" w:type="dxa"/>
             <w:tcBorders>
               <w:left w:val="single" w:sz="2" w:space="0" w:color="000000"/>
               <w:bottom w:val="single" w:sz="2" w:space="0" w:color="000000"/>
@@ -10816,7 +10780,7 @@
         </w:tc>
         <w:tc>
           <w:tcPr>
-            <w:tcW w:w="2729" w:type="dxa"/>
+            <w:tcW w:w="2731" w:type="dxa"/>
             <w:tcBorders>
               <w:left w:val="single" w:sz="2" w:space="0" w:color="000000"/>
               <w:bottom w:val="single" w:sz="2" w:space="0" w:color="000000"/>
@@ -10860,7 +10824,7 @@
         <w:trPr/>
         <w:tc>
           <w:tcPr>
-            <w:tcW w:w="727" w:type="dxa"/>
+            <w:tcW w:w="725" w:type="dxa"/>
             <w:tcBorders>
               <w:left w:val="single" w:sz="2" w:space="0" w:color="000000"/>
               <w:bottom w:val="single" w:sz="2" w:space="0" w:color="000000"/>
@@ -10880,7 +10844,7 @@
         </w:tc>
         <w:tc>
           <w:tcPr>
-            <w:tcW w:w="2729" w:type="dxa"/>
+            <w:tcW w:w="2731" w:type="dxa"/>
             <w:tcBorders>
               <w:left w:val="single" w:sz="2" w:space="0" w:color="000000"/>
               <w:bottom w:val="single" w:sz="2" w:space="0" w:color="000000"/>
@@ -10924,7 +10888,7 @@
         <w:trPr/>
         <w:tc>
           <w:tcPr>
-            <w:tcW w:w="727" w:type="dxa"/>
+            <w:tcW w:w="725" w:type="dxa"/>
             <w:tcBorders>
               <w:left w:val="single" w:sz="2" w:space="0" w:color="000000"/>
               <w:bottom w:val="single" w:sz="2" w:space="0" w:color="000000"/>
@@ -10944,7 +10908,7 @@
         </w:tc>
         <w:tc>
           <w:tcPr>
-            <w:tcW w:w="2729" w:type="dxa"/>
+            <w:tcW w:w="2731" w:type="dxa"/>
             <w:tcBorders>
               <w:left w:val="single" w:sz="2" w:space="0" w:color="000000"/>
               <w:bottom w:val="single" w:sz="2" w:space="0" w:color="000000"/>
@@ -10988,7 +10952,7 @@
         <w:trPr/>
         <w:tc>
           <w:tcPr>
-            <w:tcW w:w="727" w:type="dxa"/>
+            <w:tcW w:w="725" w:type="dxa"/>
             <w:tcBorders>
               <w:left w:val="single" w:sz="2" w:space="0" w:color="000000"/>
               <w:bottom w:val="single" w:sz="2" w:space="0" w:color="000000"/>
@@ -11008,7 +10972,7 @@
         </w:tc>
         <w:tc>
           <w:tcPr>
-            <w:tcW w:w="2729" w:type="dxa"/>
+            <w:tcW w:w="2731" w:type="dxa"/>
             <w:tcBorders>
               <w:left w:val="single" w:sz="2" w:space="0" w:color="000000"/>
               <w:bottom w:val="single" w:sz="2" w:space="0" w:color="000000"/>
@@ -11052,7 +11016,7 @@
         <w:trPr/>
         <w:tc>
           <w:tcPr>
-            <w:tcW w:w="727" w:type="dxa"/>
+            <w:tcW w:w="725" w:type="dxa"/>
             <w:tcBorders>
               <w:left w:val="single" w:sz="2" w:space="0" w:color="000000"/>
               <w:bottom w:val="single" w:sz="2" w:space="0" w:color="000000"/>
@@ -11072,7 +11036,7 @@
         </w:tc>
         <w:tc>
           <w:tcPr>
-            <w:tcW w:w="2729" w:type="dxa"/>
+            <w:tcW w:w="2731" w:type="dxa"/>
             <w:tcBorders>
               <w:left w:val="single" w:sz="2" w:space="0" w:color="000000"/>
               <w:bottom w:val="single" w:sz="2" w:space="0" w:color="000000"/>
@@ -11116,7 +11080,7 @@
         <w:trPr/>
         <w:tc>
           <w:tcPr>
-            <w:tcW w:w="727" w:type="dxa"/>
+            <w:tcW w:w="725" w:type="dxa"/>
             <w:tcBorders>
               <w:left w:val="single" w:sz="2" w:space="0" w:color="000000"/>
               <w:bottom w:val="single" w:sz="2" w:space="0" w:color="000000"/>
@@ -11136,7 +11100,7 @@
         </w:tc>
         <w:tc>
           <w:tcPr>
-            <w:tcW w:w="2729" w:type="dxa"/>
+            <w:tcW w:w="2731" w:type="dxa"/>
             <w:tcBorders>
               <w:left w:val="single" w:sz="2" w:space="0" w:color="000000"/>
               <w:bottom w:val="single" w:sz="2" w:space="0" w:color="000000"/>
@@ -11180,7 +11144,7 @@
         <w:trPr/>
         <w:tc>
           <w:tcPr>
-            <w:tcW w:w="727" w:type="dxa"/>
+            <w:tcW w:w="725" w:type="dxa"/>
             <w:tcBorders>
               <w:left w:val="single" w:sz="2" w:space="0" w:color="000000"/>
               <w:bottom w:val="single" w:sz="2" w:space="0" w:color="000000"/>
@@ -11200,7 +11164,7 @@
         </w:tc>
         <w:tc>
           <w:tcPr>
-            <w:tcW w:w="2729" w:type="dxa"/>
+            <w:tcW w:w="2731" w:type="dxa"/>
             <w:tcBorders>
               <w:left w:val="single" w:sz="2" w:space="0" w:color="000000"/>
               <w:bottom w:val="single" w:sz="2" w:space="0" w:color="000000"/>
@@ -11244,7 +11208,7 @@
         <w:trPr/>
         <w:tc>
           <w:tcPr>
-            <w:tcW w:w="727" w:type="dxa"/>
+            <w:tcW w:w="725" w:type="dxa"/>
             <w:tcBorders>
               <w:left w:val="single" w:sz="2" w:space="0" w:color="000000"/>
               <w:bottom w:val="single" w:sz="2" w:space="0" w:color="000000"/>
@@ -11264,7 +11228,7 @@
         </w:tc>
         <w:tc>
           <w:tcPr>
-            <w:tcW w:w="2729" w:type="dxa"/>
+            <w:tcW w:w="2731" w:type="dxa"/>
             <w:tcBorders>
               <w:left w:val="single" w:sz="2" w:space="0" w:color="000000"/>
               <w:bottom w:val="single" w:sz="2" w:space="0" w:color="000000"/>
@@ -11308,7 +11272,7 @@
         <w:trPr/>
         <w:tc>
           <w:tcPr>
-            <w:tcW w:w="727" w:type="dxa"/>
+            <w:tcW w:w="725" w:type="dxa"/>
             <w:tcBorders>
               <w:left w:val="single" w:sz="2" w:space="0" w:color="000000"/>
               <w:bottom w:val="single" w:sz="2" w:space="0" w:color="000000"/>
@@ -11328,7 +11292,7 @@
         </w:tc>
         <w:tc>
           <w:tcPr>
-            <w:tcW w:w="2729" w:type="dxa"/>
+            <w:tcW w:w="2731" w:type="dxa"/>
             <w:tcBorders>
               <w:left w:val="single" w:sz="2" w:space="0" w:color="000000"/>
               <w:bottom w:val="single" w:sz="2" w:space="0" w:color="000000"/>
@@ -11372,7 +11336,7 @@
         <w:trPr/>
         <w:tc>
           <w:tcPr>
-            <w:tcW w:w="727" w:type="dxa"/>
+            <w:tcW w:w="725" w:type="dxa"/>
             <w:tcBorders>
               <w:left w:val="single" w:sz="2" w:space="0" w:color="000000"/>
               <w:bottom w:val="single" w:sz="2" w:space="0" w:color="000000"/>
@@ -11392,7 +11356,7 @@
         </w:tc>
         <w:tc>
           <w:tcPr>
-            <w:tcW w:w="2729" w:type="dxa"/>
+            <w:tcW w:w="2731" w:type="dxa"/>
             <w:tcBorders>
               <w:left w:val="single" w:sz="2" w:space="0" w:color="000000"/>
               <w:bottom w:val="single" w:sz="2" w:space="0" w:color="000000"/>
@@ -11436,7 +11400,7 @@
         <w:trPr/>
         <w:tc>
           <w:tcPr>
-            <w:tcW w:w="727" w:type="dxa"/>
+            <w:tcW w:w="725" w:type="dxa"/>
             <w:tcBorders>
               <w:left w:val="single" w:sz="2" w:space="0" w:color="000000"/>
               <w:bottom w:val="single" w:sz="2" w:space="0" w:color="000000"/>
@@ -11456,7 +11420,7 @@
         </w:tc>
         <w:tc>
           <w:tcPr>
-            <w:tcW w:w="2729" w:type="dxa"/>
+            <w:tcW w:w="2731" w:type="dxa"/>
             <w:tcBorders>
               <w:left w:val="single" w:sz="2" w:space="0" w:color="000000"/>
               <w:bottom w:val="single" w:sz="2" w:space="0" w:color="000000"/>
@@ -11500,7 +11464,7 @@
         <w:trPr/>
         <w:tc>
           <w:tcPr>
-            <w:tcW w:w="727" w:type="dxa"/>
+            <w:tcW w:w="725" w:type="dxa"/>
             <w:tcBorders>
               <w:left w:val="single" w:sz="2" w:space="0" w:color="000000"/>
               <w:bottom w:val="single" w:sz="2" w:space="0" w:color="000000"/>
@@ -11520,7 +11484,7 @@
         </w:tc>
         <w:tc>
           <w:tcPr>
-            <w:tcW w:w="2729" w:type="dxa"/>
+            <w:tcW w:w="2731" w:type="dxa"/>
             <w:tcBorders>
               <w:left w:val="single" w:sz="2" w:space="0" w:color="000000"/>
               <w:bottom w:val="single" w:sz="2" w:space="0" w:color="000000"/>
@@ -11564,7 +11528,7 @@
         <w:trPr/>
         <w:tc>
           <w:tcPr>
-            <w:tcW w:w="727" w:type="dxa"/>
+            <w:tcW w:w="725" w:type="dxa"/>
             <w:tcBorders>
               <w:left w:val="single" w:sz="2" w:space="0" w:color="000000"/>
               <w:bottom w:val="single" w:sz="2" w:space="0" w:color="000000"/>
@@ -11584,7 +11548,7 @@
         </w:tc>
         <w:tc>
           <w:tcPr>
-            <w:tcW w:w="2729" w:type="dxa"/>
+            <w:tcW w:w="2731" w:type="dxa"/>
             <w:tcBorders>
               <w:left w:val="single" w:sz="2" w:space="0" w:color="000000"/>
               <w:bottom w:val="single" w:sz="2" w:space="0" w:color="000000"/>
@@ -11628,7 +11592,7 @@
         <w:trPr/>
         <w:tc>
           <w:tcPr>
-            <w:tcW w:w="727" w:type="dxa"/>
+            <w:tcW w:w="725" w:type="dxa"/>
             <w:tcBorders>
               <w:left w:val="single" w:sz="2" w:space="0" w:color="000000"/>
               <w:bottom w:val="single" w:sz="2" w:space="0" w:color="000000"/>
@@ -11648,7 +11612,7 @@
         </w:tc>
         <w:tc>
           <w:tcPr>
-            <w:tcW w:w="2729" w:type="dxa"/>
+            <w:tcW w:w="2731" w:type="dxa"/>
             <w:tcBorders>
               <w:left w:val="single" w:sz="2" w:space="0" w:color="000000"/>
               <w:bottom w:val="single" w:sz="2" w:space="0" w:color="000000"/>
@@ -11692,7 +11656,7 @@
         <w:trPr/>
         <w:tc>
           <w:tcPr>
-            <w:tcW w:w="727" w:type="dxa"/>
+            <w:tcW w:w="725" w:type="dxa"/>
             <w:tcBorders>
               <w:left w:val="single" w:sz="2" w:space="0" w:color="000000"/>
               <w:bottom w:val="single" w:sz="2" w:space="0" w:color="000000"/>
@@ -11712,7 +11676,7 @@
         </w:tc>
         <w:tc>
           <w:tcPr>
-            <w:tcW w:w="2729" w:type="dxa"/>
+            <w:tcW w:w="2731" w:type="dxa"/>
             <w:tcBorders>
               <w:left w:val="single" w:sz="2" w:space="0" w:color="000000"/>
               <w:bottom w:val="single" w:sz="2" w:space="0" w:color="000000"/>
@@ -11756,7 +11720,7 @@
         <w:trPr/>
         <w:tc>
           <w:tcPr>
-            <w:tcW w:w="727" w:type="dxa"/>
+            <w:tcW w:w="725" w:type="dxa"/>
             <w:tcBorders>
               <w:left w:val="single" w:sz="2" w:space="0" w:color="000000"/>
               <w:bottom w:val="single" w:sz="2" w:space="0" w:color="000000"/>
@@ -11776,7 +11740,7 @@
         </w:tc>
         <w:tc>
           <w:tcPr>
-            <w:tcW w:w="2729" w:type="dxa"/>
+            <w:tcW w:w="2731" w:type="dxa"/>
             <w:tcBorders>
               <w:left w:val="single" w:sz="2" w:space="0" w:color="000000"/>
               <w:bottom w:val="single" w:sz="2" w:space="0" w:color="000000"/>
@@ -11820,7 +11784,7 @@
         <w:trPr/>
         <w:tc>
           <w:tcPr>
-            <w:tcW w:w="727" w:type="dxa"/>
+            <w:tcW w:w="725" w:type="dxa"/>
             <w:tcBorders>
               <w:left w:val="single" w:sz="2" w:space="0" w:color="000000"/>
               <w:bottom w:val="single" w:sz="2" w:space="0" w:color="000000"/>
@@ -11840,7 +11804,7 @@
         </w:tc>
         <w:tc>
           <w:tcPr>
-            <w:tcW w:w="2729" w:type="dxa"/>
+            <w:tcW w:w="2731" w:type="dxa"/>
             <w:tcBorders>
               <w:left w:val="single" w:sz="2" w:space="0" w:color="000000"/>
               <w:bottom w:val="single" w:sz="2" w:space="0" w:color="000000"/>
@@ -11884,7 +11848,7 @@
         <w:trPr/>
         <w:tc>
           <w:tcPr>
-            <w:tcW w:w="727" w:type="dxa"/>
+            <w:tcW w:w="725" w:type="dxa"/>
             <w:tcBorders>
               <w:left w:val="single" w:sz="2" w:space="0" w:color="000000"/>
               <w:bottom w:val="single" w:sz="2" w:space="0" w:color="000000"/>
@@ -11904,7 +11868,7 @@
         </w:tc>
         <w:tc>
           <w:tcPr>
-            <w:tcW w:w="2729" w:type="dxa"/>
+            <w:tcW w:w="2731" w:type="dxa"/>
             <w:tcBorders>
               <w:left w:val="single" w:sz="2" w:space="0" w:color="000000"/>
               <w:bottom w:val="single" w:sz="2" w:space="0" w:color="000000"/>
@@ -11948,7 +11912,7 @@
         <w:trPr/>
         <w:tc>
           <w:tcPr>
-            <w:tcW w:w="727" w:type="dxa"/>
+            <w:tcW w:w="725" w:type="dxa"/>
             <w:tcBorders>
               <w:left w:val="single" w:sz="2" w:space="0" w:color="000000"/>
               <w:bottom w:val="single" w:sz="2" w:space="0" w:color="000000"/>
@@ -11968,7 +11932,7 @@
         </w:tc>
         <w:tc>
           <w:tcPr>
-            <w:tcW w:w="2729" w:type="dxa"/>
+            <w:tcW w:w="2731" w:type="dxa"/>
             <w:tcBorders>
               <w:left w:val="single" w:sz="2" w:space="0" w:color="000000"/>
               <w:bottom w:val="single" w:sz="2" w:space="0" w:color="000000"/>
@@ -12012,7 +11976,7 @@
         <w:trPr/>
         <w:tc>
           <w:tcPr>
-            <w:tcW w:w="727" w:type="dxa"/>
+            <w:tcW w:w="725" w:type="dxa"/>
             <w:tcBorders>
               <w:left w:val="single" w:sz="2" w:space="0" w:color="000000"/>
               <w:bottom w:val="single" w:sz="2" w:space="0" w:color="000000"/>
@@ -12032,7 +11996,7 @@
         </w:tc>
         <w:tc>
           <w:tcPr>
-            <w:tcW w:w="2729" w:type="dxa"/>
+            <w:tcW w:w="2731" w:type="dxa"/>
             <w:tcBorders>
               <w:left w:val="single" w:sz="2" w:space="0" w:color="000000"/>
               <w:bottom w:val="single" w:sz="2" w:space="0" w:color="000000"/>
@@ -12076,7 +12040,7 @@
         <w:trPr/>
         <w:tc>
           <w:tcPr>
-            <w:tcW w:w="727" w:type="dxa"/>
+            <w:tcW w:w="725" w:type="dxa"/>
             <w:tcBorders>
               <w:left w:val="single" w:sz="2" w:space="0" w:color="000000"/>
               <w:bottom w:val="single" w:sz="2" w:space="0" w:color="000000"/>
@@ -12096,7 +12060,7 @@
         </w:tc>
         <w:tc>
           <w:tcPr>
-            <w:tcW w:w="2729" w:type="dxa"/>
+            <w:tcW w:w="2731" w:type="dxa"/>
             <w:tcBorders>
               <w:left w:val="single" w:sz="2" w:space="0" w:color="000000"/>
               <w:bottom w:val="single" w:sz="2" w:space="0" w:color="000000"/>
@@ -12140,7 +12104,7 @@
         <w:trPr/>
         <w:tc>
           <w:tcPr>
-            <w:tcW w:w="727" w:type="dxa"/>
+            <w:tcW w:w="725" w:type="dxa"/>
             <w:tcBorders>
               <w:left w:val="single" w:sz="2" w:space="0" w:color="000000"/>
               <w:bottom w:val="single" w:sz="2" w:space="0" w:color="000000"/>
@@ -12160,7 +12124,7 @@
         </w:tc>
         <w:tc>
           <w:tcPr>
-            <w:tcW w:w="2729" w:type="dxa"/>
+            <w:tcW w:w="2731" w:type="dxa"/>
             <w:tcBorders>
               <w:left w:val="single" w:sz="2" w:space="0" w:color="000000"/>
               <w:bottom w:val="single" w:sz="2" w:space="0" w:color="000000"/>
@@ -12204,7 +12168,7 @@
         <w:trPr/>
         <w:tc>
           <w:tcPr>
-            <w:tcW w:w="727" w:type="dxa"/>
+            <w:tcW w:w="725" w:type="dxa"/>
             <w:tcBorders>
               <w:left w:val="single" w:sz="2" w:space="0" w:color="000000"/>
               <w:bottom w:val="single" w:sz="2" w:space="0" w:color="000000"/>
@@ -12224,7 +12188,7 @@
         </w:tc>
         <w:tc>
           <w:tcPr>
-            <w:tcW w:w="2729" w:type="dxa"/>
+            <w:tcW w:w="2731" w:type="dxa"/>
             <w:tcBorders>
               <w:left w:val="single" w:sz="2" w:space="0" w:color="000000"/>
               <w:bottom w:val="single" w:sz="2" w:space="0" w:color="000000"/>
@@ -12268,7 +12232,7 @@
         <w:trPr/>
         <w:tc>
           <w:tcPr>
-            <w:tcW w:w="727" w:type="dxa"/>
+            <w:tcW w:w="725" w:type="dxa"/>
             <w:tcBorders>
               <w:left w:val="single" w:sz="2" w:space="0" w:color="000000"/>
               <w:bottom w:val="single" w:sz="2" w:space="0" w:color="000000"/>
@@ -12288,7 +12252,7 @@
         </w:tc>
         <w:tc>
           <w:tcPr>
-            <w:tcW w:w="2729" w:type="dxa"/>
+            <w:tcW w:w="2731" w:type="dxa"/>
             <w:tcBorders>
               <w:left w:val="single" w:sz="2" w:space="0" w:color="000000"/>
               <w:bottom w:val="single" w:sz="2" w:space="0" w:color="000000"/>
@@ -12332,7 +12296,7 @@
         <w:trPr/>
         <w:tc>
           <w:tcPr>
-            <w:tcW w:w="727" w:type="dxa"/>
+            <w:tcW w:w="725" w:type="dxa"/>
             <w:tcBorders>
               <w:left w:val="single" w:sz="2" w:space="0" w:color="000000"/>
               <w:bottom w:val="single" w:sz="2" w:space="0" w:color="000000"/>
@@ -12352,7 +12316,7 @@
         </w:tc>
         <w:tc>
           <w:tcPr>
-            <w:tcW w:w="2729" w:type="dxa"/>
+            <w:tcW w:w="2731" w:type="dxa"/>
             <w:tcBorders>
               <w:left w:val="single" w:sz="2" w:space="0" w:color="000000"/>
               <w:bottom w:val="single" w:sz="2" w:space="0" w:color="000000"/>
@@ -12396,7 +12360,7 @@
         <w:trPr/>
         <w:tc>
           <w:tcPr>
-            <w:tcW w:w="727" w:type="dxa"/>
+            <w:tcW w:w="725" w:type="dxa"/>
             <w:tcBorders>
               <w:left w:val="single" w:sz="2" w:space="0" w:color="000000"/>
               <w:bottom w:val="single" w:sz="2" w:space="0" w:color="000000"/>
@@ -12416,7 +12380,7 @@
         </w:tc>
         <w:tc>
           <w:tcPr>
-            <w:tcW w:w="2729" w:type="dxa"/>
+            <w:tcW w:w="2731" w:type="dxa"/>
             <w:tcBorders>
               <w:left w:val="single" w:sz="2" w:space="0" w:color="000000"/>
               <w:bottom w:val="single" w:sz="2" w:space="0" w:color="000000"/>
@@ -12460,7 +12424,7 @@
         <w:trPr/>
         <w:tc>
           <w:tcPr>
-            <w:tcW w:w="727" w:type="dxa"/>
+            <w:tcW w:w="725" w:type="dxa"/>
             <w:tcBorders>
               <w:left w:val="single" w:sz="2" w:space="0" w:color="000000"/>
               <w:bottom w:val="single" w:sz="2" w:space="0" w:color="000000"/>
@@ -12480,7 +12444,7 @@
         </w:tc>
         <w:tc>
           <w:tcPr>
-            <w:tcW w:w="2729" w:type="dxa"/>
+            <w:tcW w:w="2731" w:type="dxa"/>
             <w:tcBorders>
               <w:left w:val="single" w:sz="2" w:space="0" w:color="000000"/>
               <w:bottom w:val="single" w:sz="2" w:space="0" w:color="000000"/>
@@ -12524,7 +12488,7 @@
         <w:trPr/>
         <w:tc>
           <w:tcPr>
-            <w:tcW w:w="727" w:type="dxa"/>
+            <w:tcW w:w="725" w:type="dxa"/>
             <w:tcBorders>
               <w:left w:val="single" w:sz="2" w:space="0" w:color="000000"/>
               <w:bottom w:val="single" w:sz="2" w:space="0" w:color="000000"/>
@@ -12544,7 +12508,7 @@
         </w:tc>
         <w:tc>
           <w:tcPr>
-            <w:tcW w:w="2729" w:type="dxa"/>
+            <w:tcW w:w="2731" w:type="dxa"/>
             <w:tcBorders>
               <w:left w:val="single" w:sz="2" w:space="0" w:color="000000"/>
               <w:bottom w:val="single" w:sz="2" w:space="0" w:color="000000"/>
@@ -12588,7 +12552,7 @@
         <w:trPr/>
         <w:tc>
           <w:tcPr>
-            <w:tcW w:w="727" w:type="dxa"/>
+            <w:tcW w:w="725" w:type="dxa"/>
             <w:tcBorders>
               <w:left w:val="single" w:sz="2" w:space="0" w:color="000000"/>
               <w:bottom w:val="single" w:sz="2" w:space="0" w:color="000000"/>
@@ -12608,7 +12572,7 @@
         </w:tc>
         <w:tc>
           <w:tcPr>
-            <w:tcW w:w="2729" w:type="dxa"/>
+            <w:tcW w:w="2731" w:type="dxa"/>
             <w:tcBorders>
               <w:left w:val="single" w:sz="2" w:space="0" w:color="000000"/>
               <w:bottom w:val="single" w:sz="2" w:space="0" w:color="000000"/>
@@ -12652,7 +12616,7 @@
         <w:trPr/>
         <w:tc>
           <w:tcPr>
-            <w:tcW w:w="727" w:type="dxa"/>
+            <w:tcW w:w="725" w:type="dxa"/>
             <w:tcBorders>
               <w:left w:val="single" w:sz="2" w:space="0" w:color="000000"/>
               <w:bottom w:val="single" w:sz="2" w:space="0" w:color="000000"/>
@@ -12672,7 +12636,7 @@
         </w:tc>
         <w:tc>
           <w:tcPr>
-            <w:tcW w:w="2729" w:type="dxa"/>
+            <w:tcW w:w="2731" w:type="dxa"/>
             <w:tcBorders>
               <w:left w:val="single" w:sz="2" w:space="0" w:color="000000"/>
               <w:bottom w:val="single" w:sz="2" w:space="0" w:color="000000"/>
@@ -12716,7 +12680,7 @@
         <w:trPr/>
         <w:tc>
           <w:tcPr>
-            <w:tcW w:w="727" w:type="dxa"/>
+            <w:tcW w:w="725" w:type="dxa"/>
             <w:tcBorders>
               <w:left w:val="single" w:sz="2" w:space="0" w:color="000000"/>
               <w:bottom w:val="single" w:sz="2" w:space="0" w:color="000000"/>
@@ -12736,7 +12700,7 @@
         </w:tc>
         <w:tc>
           <w:tcPr>
-            <w:tcW w:w="2729" w:type="dxa"/>
+            <w:tcW w:w="2731" w:type="dxa"/>
             <w:tcBorders>
               <w:left w:val="single" w:sz="2" w:space="0" w:color="000000"/>
               <w:bottom w:val="single" w:sz="2" w:space="0" w:color="000000"/>
@@ -16051,15 +16015,15 @@
         </w:tblCellMar>
       </w:tblPr>
       <w:tblGrid>
-        <w:gridCol w:w="788"/>
-        <w:gridCol w:w="3752"/>
+        <w:gridCol w:w="786"/>
+        <w:gridCol w:w="3754"/>
         <w:gridCol w:w="5432"/>
       </w:tblGrid>
       <w:tr>
         <w:trPr/>
         <w:tc>
           <w:tcPr>
-            <w:tcW w:w="788" w:type="dxa"/>
+            <w:tcW w:w="786" w:type="dxa"/>
             <w:tcBorders>
               <w:top w:val="single" w:sz="2" w:space="0" w:color="000000"/>
               <w:left w:val="single" w:sz="2" w:space="0" w:color="000000"/>
@@ -16080,7 +16044,7 @@
         </w:tc>
         <w:tc>
           <w:tcPr>
-            <w:tcW w:w="3752" w:type="dxa"/>
+            <w:tcW w:w="3754" w:type="dxa"/>
             <w:tcBorders>
               <w:top w:val="single" w:sz="2" w:space="0" w:color="000000"/>
               <w:left w:val="single" w:sz="2" w:space="0" w:color="000000"/>
@@ -16294,7 +16258,7 @@
         <w:trPr/>
         <w:tc>
           <w:tcPr>
-            <w:tcW w:w="788" w:type="dxa"/>
+            <w:tcW w:w="786" w:type="dxa"/>
             <w:tcBorders>
               <w:left w:val="single" w:sz="2" w:space="0" w:color="000000"/>
               <w:bottom w:val="single" w:sz="2" w:space="0" w:color="000000"/>
@@ -16314,7 +16278,7 @@
         </w:tc>
         <w:tc>
           <w:tcPr>
-            <w:tcW w:w="3752" w:type="dxa"/>
+            <w:tcW w:w="3754" w:type="dxa"/>
             <w:tcBorders>
               <w:left w:val="single" w:sz="2" w:space="0" w:color="000000"/>
               <w:bottom w:val="single" w:sz="2" w:space="0" w:color="000000"/>
@@ -16358,7 +16322,7 @@
         <w:trPr/>
         <w:tc>
           <w:tcPr>
-            <w:tcW w:w="788" w:type="dxa"/>
+            <w:tcW w:w="786" w:type="dxa"/>
             <w:tcBorders>
               <w:left w:val="single" w:sz="2" w:space="0" w:color="000000"/>
               <w:bottom w:val="single" w:sz="2" w:space="0" w:color="000000"/>
@@ -16378,7 +16342,7 @@
         </w:tc>
         <w:tc>
           <w:tcPr>
-            <w:tcW w:w="3752" w:type="dxa"/>
+            <w:tcW w:w="3754" w:type="dxa"/>
             <w:tcBorders>
               <w:left w:val="single" w:sz="2" w:space="0" w:color="000000"/>
               <w:bottom w:val="single" w:sz="2" w:space="0" w:color="000000"/>
@@ -16422,7 +16386,7 @@
         <w:trPr/>
         <w:tc>
           <w:tcPr>
-            <w:tcW w:w="788" w:type="dxa"/>
+            <w:tcW w:w="786" w:type="dxa"/>
             <w:tcBorders>
               <w:left w:val="single" w:sz="2" w:space="0" w:color="000000"/>
               <w:bottom w:val="single" w:sz="2" w:space="0" w:color="000000"/>
@@ -16442,7 +16406,7 @@
         </w:tc>
         <w:tc>
           <w:tcPr>
-            <w:tcW w:w="3752" w:type="dxa"/>
+            <w:tcW w:w="3754" w:type="dxa"/>
             <w:tcBorders>
               <w:left w:val="single" w:sz="2" w:space="0" w:color="000000"/>
               <w:bottom w:val="single" w:sz="2" w:space="0" w:color="000000"/>
@@ -16486,7 +16450,7 @@
         <w:trPr/>
         <w:tc>
           <w:tcPr>
-            <w:tcW w:w="788" w:type="dxa"/>
+            <w:tcW w:w="786" w:type="dxa"/>
             <w:tcBorders>
               <w:left w:val="single" w:sz="2" w:space="0" w:color="000000"/>
               <w:bottom w:val="single" w:sz="2" w:space="0" w:color="000000"/>
@@ -16506,7 +16470,7 @@
         </w:tc>
         <w:tc>
           <w:tcPr>
-            <w:tcW w:w="3752" w:type="dxa"/>
+            <w:tcW w:w="3754" w:type="dxa"/>
             <w:tcBorders>
               <w:left w:val="single" w:sz="2" w:space="0" w:color="000000"/>
               <w:bottom w:val="single" w:sz="2" w:space="0" w:color="000000"/>
@@ -16550,7 +16514,7 @@
         <w:trPr/>
         <w:tc>
           <w:tcPr>
-            <w:tcW w:w="788" w:type="dxa"/>
+            <w:tcW w:w="786" w:type="dxa"/>
             <w:tcBorders>
               <w:left w:val="single" w:sz="2" w:space="0" w:color="000000"/>
               <w:bottom w:val="single" w:sz="2" w:space="0" w:color="000000"/>
@@ -16570,7 +16534,7 @@
         </w:tc>
         <w:tc>
           <w:tcPr>
-            <w:tcW w:w="3752" w:type="dxa"/>
+            <w:tcW w:w="3754" w:type="dxa"/>
             <w:tcBorders>
               <w:left w:val="single" w:sz="2" w:space="0" w:color="000000"/>
               <w:bottom w:val="single" w:sz="2" w:space="0" w:color="000000"/>
@@ -16614,7 +16578,7 @@
         <w:trPr/>
         <w:tc>
           <w:tcPr>
-            <w:tcW w:w="788" w:type="dxa"/>
+            <w:tcW w:w="786" w:type="dxa"/>
             <w:tcBorders>
               <w:left w:val="single" w:sz="2" w:space="0" w:color="000000"/>
               <w:bottom w:val="single" w:sz="2" w:space="0" w:color="000000"/>
@@ -16634,7 +16598,7 @@
         </w:tc>
         <w:tc>
           <w:tcPr>
-            <w:tcW w:w="3752" w:type="dxa"/>
+            <w:tcW w:w="3754" w:type="dxa"/>
             <w:tcBorders>
               <w:left w:val="single" w:sz="2" w:space="0" w:color="000000"/>
               <w:bottom w:val="single" w:sz="2" w:space="0" w:color="000000"/>
@@ -16678,7 +16642,7 @@
         <w:trPr/>
         <w:tc>
           <w:tcPr>
-            <w:tcW w:w="788" w:type="dxa"/>
+            <w:tcW w:w="786" w:type="dxa"/>
             <w:tcBorders>
               <w:left w:val="single" w:sz="2" w:space="0" w:color="000000"/>
               <w:bottom w:val="single" w:sz="2" w:space="0" w:color="000000"/>
@@ -16698,7 +16662,7 @@
         </w:tc>
         <w:tc>
           <w:tcPr>
-            <w:tcW w:w="3752" w:type="dxa"/>
+            <w:tcW w:w="3754" w:type="dxa"/>
             <w:tcBorders>
               <w:left w:val="single" w:sz="2" w:space="0" w:color="000000"/>
               <w:bottom w:val="single" w:sz="2" w:space="0" w:color="000000"/>
@@ -16742,7 +16706,7 @@
         <w:trPr/>
         <w:tc>
           <w:tcPr>
-            <w:tcW w:w="788" w:type="dxa"/>
+            <w:tcW w:w="786" w:type="dxa"/>
             <w:tcBorders>
               <w:left w:val="single" w:sz="2" w:space="0" w:color="000000"/>
               <w:bottom w:val="single" w:sz="2" w:space="0" w:color="000000"/>
@@ -16762,7 +16726,7 @@
         </w:tc>
         <w:tc>
           <w:tcPr>
-            <w:tcW w:w="3752" w:type="dxa"/>
+            <w:tcW w:w="3754" w:type="dxa"/>
             <w:tcBorders>
               <w:left w:val="single" w:sz="2" w:space="0" w:color="000000"/>
               <w:bottom w:val="single" w:sz="2" w:space="0" w:color="000000"/>
@@ -16806,7 +16770,7 @@
         <w:trPr/>
         <w:tc>
           <w:tcPr>
-            <w:tcW w:w="788" w:type="dxa"/>
+            <w:tcW w:w="786" w:type="dxa"/>
             <w:tcBorders>
               <w:left w:val="single" w:sz="2" w:space="0" w:color="000000"/>
               <w:bottom w:val="single" w:sz="2" w:space="0" w:color="000000"/>
@@ -16826,7 +16790,7 @@
         </w:tc>
         <w:tc>
           <w:tcPr>
-            <w:tcW w:w="3752" w:type="dxa"/>
+            <w:tcW w:w="3754" w:type="dxa"/>
             <w:tcBorders>
               <w:left w:val="single" w:sz="2" w:space="0" w:color="000000"/>
               <w:bottom w:val="single" w:sz="2" w:space="0" w:color="000000"/>
@@ -17014,16 +16978,16 @@
         </w:tblCellMar>
       </w:tblPr>
       <w:tblGrid>
-        <w:gridCol w:w="727"/>
-        <w:gridCol w:w="2219"/>
-        <w:gridCol w:w="2556"/>
+        <w:gridCol w:w="725"/>
+        <w:gridCol w:w="2220"/>
+        <w:gridCol w:w="2557"/>
         <w:gridCol w:w="4469"/>
       </w:tblGrid>
       <w:tr>
         <w:trPr/>
         <w:tc>
           <w:tcPr>
-            <w:tcW w:w="727" w:type="dxa"/>
+            <w:tcW w:w="725" w:type="dxa"/>
             <w:tcBorders>
               <w:top w:val="single" w:sz="2" w:space="0" w:color="000000"/>
               <w:left w:val="single" w:sz="2" w:space="0" w:color="000000"/>
@@ -17051,7 +17015,7 @@
         </w:tc>
         <w:tc>
           <w:tcPr>
-            <w:tcW w:w="2219" w:type="dxa"/>
+            <w:tcW w:w="2220" w:type="dxa"/>
             <w:tcBorders>
               <w:top w:val="single" w:sz="2" w:space="0" w:color="000000"/>
               <w:left w:val="single" w:sz="2" w:space="0" w:color="000000"/>
@@ -17079,7 +17043,7 @@
         </w:tc>
         <w:tc>
           <w:tcPr>
-            <w:tcW w:w="2556" w:type="dxa"/>
+            <w:tcW w:w="2557" w:type="dxa"/>
             <w:tcBorders>
               <w:top w:val="single" w:sz="2" w:space="0" w:color="000000"/>
               <w:left w:val="single" w:sz="2" w:space="0" w:color="000000"/>
@@ -17139,7 +17103,7 @@
         <w:trPr/>
         <w:tc>
           <w:tcPr>
-            <w:tcW w:w="727" w:type="dxa"/>
+            <w:tcW w:w="725" w:type="dxa"/>
             <w:tcBorders>
               <w:left w:val="single" w:sz="2" w:space="0" w:color="000000"/>
               <w:bottom w:val="single" w:sz="2" w:space="0" w:color="000000"/>
@@ -17159,7 +17123,7 @@
         </w:tc>
         <w:tc>
           <w:tcPr>
-            <w:tcW w:w="2219" w:type="dxa"/>
+            <w:tcW w:w="2220" w:type="dxa"/>
             <w:tcBorders>
               <w:left w:val="single" w:sz="2" w:space="0" w:color="000000"/>
               <w:bottom w:val="single" w:sz="2" w:space="0" w:color="000000"/>
@@ -17179,7 +17143,7 @@
         </w:tc>
         <w:tc>
           <w:tcPr>
-            <w:tcW w:w="2556" w:type="dxa"/>
+            <w:tcW w:w="2557" w:type="dxa"/>
             <w:tcBorders>
               <w:left w:val="single" w:sz="2" w:space="0" w:color="000000"/>
               <w:bottom w:val="single" w:sz="2" w:space="0" w:color="000000"/>
@@ -17292,7 +17256,7 @@
         <w:trPr/>
         <w:tc>
           <w:tcPr>
-            <w:tcW w:w="727" w:type="dxa"/>
+            <w:tcW w:w="725" w:type="dxa"/>
             <w:tcBorders>
               <w:left w:val="single" w:sz="2" w:space="0" w:color="000000"/>
               <w:bottom w:val="single" w:sz="2" w:space="0" w:color="000000"/>
@@ -17312,7 +17276,7 @@
         </w:tc>
         <w:tc>
           <w:tcPr>
-            <w:tcW w:w="2219" w:type="dxa"/>
+            <w:tcW w:w="2220" w:type="dxa"/>
             <w:tcBorders>
               <w:left w:val="single" w:sz="2" w:space="0" w:color="000000"/>
               <w:bottom w:val="single" w:sz="2" w:space="0" w:color="000000"/>
@@ -17332,7 +17296,7 @@
         </w:tc>
         <w:tc>
           <w:tcPr>
-            <w:tcW w:w="2556" w:type="dxa"/>
+            <w:tcW w:w="2557" w:type="dxa"/>
             <w:tcBorders>
               <w:left w:val="single" w:sz="2" w:space="0" w:color="000000"/>
               <w:bottom w:val="single" w:sz="2" w:space="0" w:color="000000"/>
@@ -17391,7 +17355,7 @@
         <w:trPr/>
         <w:tc>
           <w:tcPr>
-            <w:tcW w:w="727" w:type="dxa"/>
+            <w:tcW w:w="725" w:type="dxa"/>
             <w:tcBorders>
               <w:left w:val="single" w:sz="2" w:space="0" w:color="000000"/>
               <w:bottom w:val="single" w:sz="2" w:space="0" w:color="000000"/>
@@ -17411,7 +17375,7 @@
         </w:tc>
         <w:tc>
           <w:tcPr>
-            <w:tcW w:w="2219" w:type="dxa"/>
+            <w:tcW w:w="2220" w:type="dxa"/>
             <w:tcBorders>
               <w:left w:val="single" w:sz="2" w:space="0" w:color="000000"/>
               <w:bottom w:val="single" w:sz="2" w:space="0" w:color="000000"/>
@@ -17431,7 +17395,7 @@
         </w:tc>
         <w:tc>
           <w:tcPr>
-            <w:tcW w:w="2556" w:type="dxa"/>
+            <w:tcW w:w="2557" w:type="dxa"/>
             <w:tcBorders>
               <w:left w:val="single" w:sz="2" w:space="0" w:color="000000"/>
               <w:bottom w:val="single" w:sz="2" w:space="0" w:color="000000"/>
@@ -17493,7 +17457,7 @@
         <w:trPr/>
         <w:tc>
           <w:tcPr>
-            <w:tcW w:w="727" w:type="dxa"/>
+            <w:tcW w:w="725" w:type="dxa"/>
             <w:tcBorders>
               <w:left w:val="single" w:sz="2" w:space="0" w:color="000000"/>
               <w:bottom w:val="single" w:sz="2" w:space="0" w:color="000000"/>
@@ -17513,7 +17477,7 @@
         </w:tc>
         <w:tc>
           <w:tcPr>
-            <w:tcW w:w="2219" w:type="dxa"/>
+            <w:tcW w:w="2220" w:type="dxa"/>
             <w:tcBorders>
               <w:left w:val="single" w:sz="2" w:space="0" w:color="000000"/>
               <w:bottom w:val="single" w:sz="2" w:space="0" w:color="000000"/>
@@ -17533,7 +17497,7 @@
         </w:tc>
         <w:tc>
           <w:tcPr>
-            <w:tcW w:w="2556" w:type="dxa"/>
+            <w:tcW w:w="2557" w:type="dxa"/>
             <w:tcBorders>
               <w:left w:val="single" w:sz="2" w:space="0" w:color="000000"/>
               <w:bottom w:val="single" w:sz="2" w:space="0" w:color="000000"/>
@@ -21003,7 +20967,7 @@
           <w:effect w:val="none"/>
           <w:lang w:eastAsia="zh-CN" w:bidi="hi-IN"/>
         </w:rPr>
-        <w:t>EDXAPP_EDXAPP_SECRET_KEY” of IITBombayX available in the file “home/edx/my-passwords.yml”.</w:t>
+        <w:t>SECRET_KEY” of IITBombayX available in the /edx/app/edxapp/lms.auth.json" file.</w:t>
       </w:r>
     </w:p>
     <w:p>

</xml_diff>